<commit_message>
cambios de obs de Ivan
</commit_message>
<xml_diff>
--- a/analysis/Paper_draft_ESP.docx
+++ b/analysis/Paper_draft_ESP.docx
@@ -69,18 +69,18 @@
         <w:pStyle w:val="Date"/>
       </w:pPr>
       <w:r>
-        <w:t xml:space="preserve">Agosto,</w:t>
-      </w:r>
-      <w:r>
-        <w:t xml:space="preserve"> </w:t>
-      </w:r>
-      <w:r>
-        <w:t xml:space="preserve">2019</w:t>
-      </w:r>
-    </w:p>
-    <w:p>
-      <w:pPr>
-        <w:pStyle w:val="Heading1"/>
+        <w:t xml:space="preserve">Abril,</w:t>
+      </w:r>
+      <w:r>
+        <w:t xml:space="preserve"> </w:t>
+      </w:r>
+      <w:r>
+        <w:t xml:space="preserve">2020</w:t>
+      </w:r>
+    </w:p>
+    <w:p>
+      <w:pPr>
+        <w:pStyle w:val="Heading2"/>
       </w:pPr>
       <w:bookmarkStart w:id="20" w:name="resumen"/>
       <w:r>
@@ -101,7 +101,7 @@
     </w:p>
     <w:p>
       <w:pPr>
-        <w:pStyle w:val="Heading1"/>
+        <w:pStyle w:val="Heading2"/>
       </w:pPr>
       <w:bookmarkStart w:id="21" w:name="resumo"/>
       <w:r>
@@ -122,7 +122,7 @@
     </w:p>
     <w:p>
       <w:pPr>
-        <w:pStyle w:val="Heading1"/>
+        <w:pStyle w:val="Heading2"/>
       </w:pPr>
       <w:bookmarkStart w:id="22" w:name="abstract"/>
       <w:r>
@@ -209,7 +209,7 @@
         <w:pStyle w:val="BodyText"/>
       </w:pPr>
       <w:r>
-        <w:t xml:space="preserve">Aunque los diferenciales socioeconómicos de mortalidad contribuyeron a mantener la hipotesis de la desigualdad persistente en la muerte durante y después de la transición epidemiológica, algunos autores esperan que los resultados de salud y las disparidades se extingan a medida que se desarrolla el cambio demográfico. Sin embargo, puntos de vista retrospectivos muestran que los diferenciales de mortalidad son persistentes y han crecido con el tiempo, en muchos casos de acuerdo a la condición socioeconómica. De todos modos, es útil tener en cuenta si estas disparidades continúan y/o surgen independientemente de escenarios iniciales auspiciosos.</w:t>
+        <w:t xml:space="preserve">Aunque los diferenciales socioeconómicos de mortalidad contribuyeron a mantener la hipótesis de la desigualdad persistente en la muerte durante y después de la transición epidemiológica, algunos autores esperan que los resultados de salud y las disparidades se extingan a medida que se desarrolla el cambio demográfico. Sin embargo, puntos de vista retrospectivos muestran que los diferenciales de mortalidad son persistentes y han crecido con el tiempo, en muchos casos de acuerdo a la condición socioeconómica. De todos modos, es útil tener en cuenta si estas disparidades continúan y/o surgen independientemente de escenarios iniciales auspiciosos.</w:t>
       </w:r>
     </w:p>
     <w:p>
@@ -313,7 +313,7 @@
         <w:pStyle w:val="BodyText"/>
       </w:pPr>
       <w:r>
-        <w:t xml:space="preserve">A su vez, son pocos los estudios enfocados en el análisis de mortalidad a nivel sub-nacional en Argentina. Algunos estudios abordaron la tendencia de mortalidad infantil (</w:t>
+        <w:t xml:space="preserve">Teniendo en cuenta la información disponible del último censo de población, y las estadísticas de muerte del período, el recorte temportal remitió a la posibilidad de utilizar los datos más recientes. A su vez, son pocos los estudios enfocados en el análisis de mortalidad a nivel sub-nacional en Argentina. Algunos estudios abordaron la tendencia de mortalidad infantil (</w:t>
       </w:r>
       <w:r>
         <w:t xml:space="preserve">Torcida, Vega, and Velázquez (</w:t>
@@ -536,16 +536,10 @@
         <w:footnoteReference w:id="31"/>
       </w:r>
       <w:r>
-        <w:t xml:space="preserve"> </w:t>
-      </w:r>
-      <w:r>
-        <w:t xml:space="preserve">(ver</w:t>
-      </w:r>
-      <w:r>
-        <w:t xml:space="preserve"> </w:t>
-      </w:r>
-      <w:r>
-        <w:t xml:space="preserve">). El gráfico 1 muestra los ajustes realizados.</w:t>
+        <w:t xml:space="preserve">. La figura (</w:t>
+      </w:r>
+      <w:r>
+        <w:t xml:space="preserve">) muestra los ajustes realizados.</w:t>
       </w:r>
     </w:p>
     <w:p>
@@ -622,7 +616,7 @@
         <w:pStyle w:val="BodyText"/>
       </w:pPr>
       <w:r>
-        <w:t xml:space="preserve">Existen cada vez más propuesta metodológicas por abordar el problema de cobertura de muertes en pequeñas áreas, dependiendo de la información auxiliar con que se cuente (</w:t>
+        <w:t xml:space="preserve">Se conocen diversas propuesta metodológicas para abordar el problema de cobertura de muertes en áreas menores, dependiendo de la información auxiliar con que se cuente (</w:t>
       </w:r>
       <w:r>
         <w:t xml:space="preserve">Preston et al. (</w:t>
@@ -741,35 +735,64 @@
         <w:t xml:space="preserve">)</w:t>
       </w:r>
       <w:r>
-        <w:t xml:space="preserve">). Se trata de un método poco preciso para poblaciones pequeñas, pero puede dar una idea sobre los problemas en las áreas mayores (problemas relativos al numerador o denominador). En el Gráfico 2, observamos los puntos no ponderados y ponderados poblacionalmente, con el fin de otorgar mayor relevancia a la consistencia en las áreas más pobladas, responsables del posible sesgo de suavizamiento en los procedimientos metodológicos, que serán descritos en la siguiente sección (Figura</w:t>
-      </w:r>
-      <w:r>
-        <w:t xml:space="preserve"> </w:t>
-      </w:r>
-      <w:r>
-        <w:t xml:space="preserve">). Utilizando la edad promedio de la madre al nacimiento durante 2010 para cada provincia y la familia de tablas de la Organización de Naciones Unidas (ONU) de América Latina, de acuerdo a lo observado en el gráfico se concluyó que no hay un sesgo claro en las áreas más grandes.</w:t>
-      </w:r>
-    </w:p>
-    <w:p>
-      <w:pPr>
-        <w:pStyle w:val="CaptionedFigure"/>
-      </w:pPr>
-      <w:r>
-        <w:t xml:space="preserve">Estimaciones indirectas de q(0) y tasa de mortalidad m(0) observada. Departamentos de la región Pampeana (excepto CABA). Fuente: elaboración propia en base a Cesno y estadísticas vitales.</w:t>
-      </w:r>
-    </w:p>
-    <w:p>
-      <w:pPr>
-        <w:pStyle w:val="ImageCaption"/>
-      </w:pPr>
-      <w:r>
-        <w:t xml:space="preserve">Estimaciones indirectas de q(0) y tasa de mortalidad m(0) observada. Departamentos de la región Pampeana (excepto CABA). Fuente: elaboración propia en base a Cesno y estadísticas vitales.</w:t>
+        <w:t xml:space="preserve">). Se trata de un método poco preciso para poblaciones pequeñas, pero puede dar una idea sobre los problemas en las áreas mayores (problemas relativos al numerador o denominador). En la figura</w:t>
+      </w:r>
+      <w:r>
+        <w:t xml:space="preserve"> </w:t>
+      </w:r>
+      <w:r>
+        <w:t xml:space="preserve">), observamos los puntos no ponderados y ponderados poblacionalmente, con el fin de otorgar mayor relevancia a la consistencia en las áreas más pobladas, responsables del posible sesgo de suavizamiento en los procedimientos metodológicos, que serán descritos en la siguiente sección. Utilizando la edad promedio de la madre al nacimiento durante 2010 para cada provincia y la familia de tablas de la Organización de Naciones Unidas (ONU) para América Latina, de acuerdo a lo observado en el gráfico concluímos que no hay un sesgo claro en las áreas más mayores</w:t>
       </w:r>
     </w:p>
     <w:p>
       <w:pPr>
         <w:pStyle w:val="BodyText"/>
       </w:pPr>
+      <w:r>
+        <w:drawing>
+          <wp:inline>
+            <wp:extent cx="3810000" cy="2540000"/>
+            <wp:effectExtent b="0" l="0" r="0" t="0"/>
+            <wp:docPr descr="Estimaciones indirectas de q(0) y tasa de mortalidad m(0) observada. Departamentos de la región Pampeana (excepto CABA). Fuente: elaboración propia en base a Cesno y estadísticas vitales." title="" id="1" name="Picture"/>
+            <a:graphic>
+              <a:graphicData uri="http://schemas.openxmlformats.org/drawingml/2006/picture">
+                <pic:pic>
+                  <pic:nvPicPr>
+                    <pic:cNvPr descr="/Users/nicosacco/GitHub/academicos/research/SubnMort/analysis/plots/ChekPF.pdf" id="0" name="Picture"/>
+                    <pic:cNvPicPr>
+                      <a:picLocks noChangeArrowheads="1" noChangeAspect="1"/>
+                    </pic:cNvPicPr>
+                  </pic:nvPicPr>
+                  <pic:blipFill>
+                    <a:blip r:embed="rId33"/>
+                    <a:stretch>
+                      <a:fillRect/>
+                    </a:stretch>
+                  </pic:blipFill>
+                  <pic:spPr bwMode="auto">
+                    <a:xfrm>
+                      <a:off x="0" y="0"/>
+                      <a:ext cx="3810000" cy="2540000"/>
+                    </a:xfrm>
+                    <a:prstGeom prst="rect">
+                      <a:avLst/>
+                    </a:prstGeom>
+                    <a:noFill/>
+                    <a:ln w="9525">
+                      <a:noFill/>
+                      <a:headEnd/>
+                      <a:tailEnd/>
+                    </a:ln>
+                  </pic:spPr>
+                </pic:pic>
+              </a:graphicData>
+            </a:graphic>
+          </wp:inline>
+        </w:drawing>
+      </w:r>
+      <w:r>
+        <w:t xml:space="preserve"> </w:t>
+      </w:r>
       <w:r>
         <w:t xml:space="preserve">En segundo lugar, se mapeó cada departamento respecto al indicador censal de pobreza Necesidades Básicas Insatisfechas (NBI) elaborado por el INDEC y la tasa de mortalidad general estadarizada a partir de la estructura por edad regional, buscando una relación esperada (</w:t>
       </w:r>
@@ -828,7 +851,7 @@
         <w:t xml:space="preserve">)</w:t>
       </w:r>
       <w:r>
-        <w:t xml:space="preserve">) (Gráfico 3). En la figura</w:t>
+        <w:t xml:space="preserve">). En la figura</w:t>
       </w:r>
       <w:r>
         <w:t xml:space="preserve"> </w:t>
@@ -854,13 +877,13 @@
         <w:t xml:space="preserve">)</w:t>
       </w:r>
       <w:r>
-        <w:t xml:space="preserve">). En color se destaca el departamento más grande de la Región Pampeana, llamado La Matanza (que contiene al 10.7% de la provincia de Buenos Aires). El departamento de La Matanza tiene una de las tasas de mortalidad estandarizadas más bajas, pero un índice de pobreza similar (NBI3) o mayor (NBI4) al de otros. Si bien su desempeño en los índices de pobreza NBI1 (vivienda inconveniente), NBI2 (carencias sanitarias) y NBI3 (hacinamiento) no es tan llamativo como los señalados, se decidió dejarlo fuera de este estudio debido principalmente a cuestiones metodológicas, ya que las áreas más grandes son de extrema relevancia a la hora de suavizar las pequeñas y esto podría sesgar los resultados.</w:t>
+        <w:t xml:space="preserve">). En color se destaca el departamento más grande de la Región Pampeana, llamado La Matanza (que contiene al 10.7% de la provincia de Buenos Aires). Este departamento tiene una de las tasas de mortalidad estandarizadas más bajas, pero un índice de pobreza similar (NBI3) o mayor (NBI4) al de otros. Si bien su desempeño en los índices de pobreza NBI1 (vivienda inconveniente), NBI2 (carencias sanitarias) y NBI3 (hacinamiento) no es tan llamativo como los señalados, se decidió dejarlo fuera de este artículo, debido principalmente a cuestiones metodológicas, ya que las áreas más grandes son de extrema relevancia a la hora de suavizar las pequeñas y esto podría sesgar los resultados.</w:t>
       </w:r>
       <w:r>
         <w:rPr>
           <w:rStyle w:val="FootnoteReference"/>
         </w:rPr>
-        <w:footnoteReference w:id="33"/>
+        <w:footnoteReference w:id="34"/>
       </w:r>
     </w:p>
     <w:p>
@@ -868,7 +891,46 @@
         <w:pStyle w:val="CaptionedFigure"/>
       </w:pPr>
       <w:r>
-        <w:t xml:space="preserve">Standarized mortality rate and NBI. Departments in selected provinces. Source: own based in Census and DEIS</w:t>
+        <w:drawing>
+          <wp:inline>
+            <wp:extent cx="3810000" cy="2540000"/>
+            <wp:effectExtent b="0" l="0" r="0" t="0"/>
+            <wp:docPr descr="Standarized mortality rate and NBI. Departments in selected provinces. Source: own based in Census and DEIS" title="" id="1" name="Picture"/>
+            <a:graphic>
+              <a:graphicData uri="http://schemas.openxmlformats.org/drawingml/2006/picture">
+                <pic:pic>
+                  <pic:nvPicPr>
+                    <pic:cNvPr descr="/Users/nicosacco/GitHub/academicos/research/SubnMort/analysis/plots/ChekNBI.pdf" id="0" name="Picture"/>
+                    <pic:cNvPicPr>
+                      <a:picLocks noChangeArrowheads="1" noChangeAspect="1"/>
+                    </pic:cNvPicPr>
+                  </pic:nvPicPr>
+                  <pic:blipFill>
+                    <a:blip r:embed="rId36"/>
+                    <a:stretch>
+                      <a:fillRect/>
+                    </a:stretch>
+                  </pic:blipFill>
+                  <pic:spPr bwMode="auto">
+                    <a:xfrm>
+                      <a:off x="0" y="0"/>
+                      <a:ext cx="3810000" cy="2540000"/>
+                    </a:xfrm>
+                    <a:prstGeom prst="rect">
+                      <a:avLst/>
+                    </a:prstGeom>
+                    <a:noFill/>
+                    <a:ln w="9525">
+                      <a:noFill/>
+                      <a:headEnd/>
+                      <a:tailEnd/>
+                    </a:ln>
+                  </pic:spPr>
+                </pic:pic>
+              </a:graphicData>
+            </a:graphic>
+          </wp:inline>
+        </w:drawing>
       </w:r>
     </w:p>
     <w:p>
@@ -930,10 +992,10 @@
         <w:rPr>
           <w:rStyle w:val="FootnoteReference"/>
         </w:rPr>
-        <w:footnoteReference w:id="35"/>
-      </w:r>
-      <w:r>
-        <w:t xml:space="preserve">. Los resultados dan una diferencia relativa (%) de 0,002, 0.39, 0.3, 0.98, 0.34 para las provincias Buenos Aires, Córdoba, Entre Ríos, La Pampa, Santa Fé, considerado como aceptable la aproximación dado el año de distancia en la referencia temporal y que en este ejercicio no se realizan ajustes de cobertura en la defunciones que pudieron haber sido realizados en las oficiales (tabla</w:t>
+        <w:footnoteReference w:id="37"/>
+      </w:r>
+      <w:r>
+        <w:t xml:space="preserve">. Los resultados dan una diferencia relativa (%) de 0,002, 0.39, 0.3, 0.98, 0.34 para las provincias Buenos Aires, Córdoba, Entre Ríos, La Pampa, Santa Fé. Por ende, consideramos aceptable nuestra aproximación dado el año de distancia en la referencia temporal y ya que no hemos realizado ajustes de cobertura en la defunciones, aspecto que pudo haber sido realizado en las cifras oficiales (tabla</w:t>
       </w:r>
       <w:r>
         <w:t xml:space="preserve"> </w:t>
@@ -946,14 +1008,14 @@
       <w:pPr>
         <w:pStyle w:val="Heading1"/>
       </w:pPr>
-      <w:bookmarkStart w:id="36" w:name="metodología"/>
+      <w:bookmarkStart w:id="38" w:name="metodología"/>
       <w:r>
         <w:rPr>
           <w:b/>
         </w:rPr>
         <w:t xml:space="preserve">Metodología</w:t>
       </w:r>
-      <w:bookmarkEnd w:id="36"/>
+      <w:bookmarkEnd w:id="38"/>
     </w:p>
     <w:p>
       <w:pPr>
@@ -982,14 +1044,14 @@
       <w:pPr>
         <w:pStyle w:val="Heading3"/>
       </w:pPr>
-      <w:bookmarkStart w:id="37" w:name="regionalización"/>
+      <w:bookmarkStart w:id="39" w:name="regionalización"/>
       <w:r>
         <w:rPr>
           <w:b/>
         </w:rPr>
         <w:t xml:space="preserve">Regionalización</w:t>
       </w:r>
-      <w:bookmarkEnd w:id="37"/>
+      <w:bookmarkEnd w:id="39"/>
     </w:p>
     <w:p>
       <w:pPr>
@@ -1039,7 +1101,7 @@
         <w:pStyle w:val="BodyText"/>
       </w:pPr>
       <w:r>
-        <w:t xml:space="preserve">Para ello, tomamos el enfoque propuesto por</w:t>
+        <w:t xml:space="preserve">Para ello, retomamos el enfoque propuesto por</w:t>
       </w:r>
       <w:r>
         <w:t xml:space="preserve"> </w:t>
@@ -1059,7 +1121,7 @@
         <w:t xml:space="preserve">)</w:t>
       </w:r>
       <w:r>
-        <w:t xml:space="preserve">, que trató de definir áreas grandes internamente homogéneas y con condición de contigüidad en el espacio. Primero se realizó un gráfico de conectividad entre los centroides y luego se calculó el</w:t>
+        <w:t xml:space="preserve">, que definió áreas mayores internamente homogéneas y con condición de contigüidad en el espacio. Primero se realizó un gráfico de conectividad entre los centroides y luego se calculó el</w:t>
       </w:r>
       <w:r>
         <w:t xml:space="preserve"> </w:t>
@@ -1074,7 +1136,7 @@
         <w:t xml:space="preserve"> </w:t>
       </w:r>
       <w:r>
-        <w:t xml:space="preserve">entre ellos (distancia euclidiana en nuestro caso). Luego, un procedimiento de iteración estima el árbol de expansión mínimo, que es el árbol conectado con un costo mínimo, medido como la suma de las diferencias en todos los bordes. Finalmente, se realizó un procedimiento de partición cortando el borde que minimiza la varianza dentro de los dos grupos resultantes. Debido a que probar todas las combinaciones posibles en cada partición es un problema computacional, los autores propusieron un enfoque heurístico. Una sobreclusterización aumentaría la homogeneidad pero también aumentaría la varianza en las unidades más pequeñas debido a que no hay suficientes casos. Esa es la razón para establecer umbrales mínimos de población o áreas menores resultantes en cada parea mayor, siendo de 20 departamentos el elegido en este caso.</w:t>
+        <w:t xml:space="preserve">entre ellos (distancia euclidiana en nuestro caso). Luego, un procedimiento de iteración estimó el árbol de expansión mínimo, que es el árbol conectado con un costo mínimo, medido como la suma de las diferencias en todos los bordes. Finalmente, se realizó un procedimiento de partición cortando el borde que minimiza la varianza dentro de los dos grupos resultantes. Debido a que probar todas las combinaciones posibles en cada partición es un problema computacional, los autores propusieron un enfoque heurístico. Una sobreclusterización aumentaría la homogeneidad pero también aumentaría la varianza en las unidades más pequeñas debido a que no hay suficientes casos. Esa es la razón para establecer umbrales mínimos de población o áreas menores resultantes en cada parea mayor, siendo de 20 departamentos el elegido en este caso.</w:t>
       </w:r>
     </w:p>
     <w:p>
@@ -1103,7 +1165,7 @@
         <w:rPr>
           <w:rStyle w:val="FootnoteReference"/>
         </w:rPr>
-        <w:footnoteReference w:id="38"/>
+        <w:footnoteReference w:id="40"/>
       </w:r>
       <w:r>
         <w:t xml:space="preserve">. Se re-escaló el índice a unidades de desviación estándar y aplicó la metodología comentada anteriormente, implementada en el paquete</w:t>
@@ -1158,7 +1220,7 @@
         <w:pStyle w:val="BodyText"/>
       </w:pPr>
       <w:r>
-        <w:t xml:space="preserve">Con esta segmentación se obtuvo un aumento de 14% en la varianza entre grupos y una disminución no tan importante de 1% en la varianza promedio dentro los grupo. El nuevo clúster es más distinto entre sus partes y con menos algo menos de variación relativa interna (ver</w:t>
+        <w:t xml:space="preserve">Con esta segmentación se obtuvo un aumento de 14% en la varianza entre grupos y una disminución no tan importante de 1% en la varianza promedio dentro los grupo. El nuevo clúster resultó distinto entre sus partes y algo menos de variación relativa interna (ver</w:t>
       </w:r>
       <w:r>
         <w:t xml:space="preserve"> </w:t>
@@ -1172,29 +1234,68 @@
         <w:pStyle w:val="CaptionedFigure"/>
       </w:pPr>
       <w:r>
+        <w:drawing>
+          <wp:inline>
+            <wp:extent cx="3810000" cy="2540000"/>
+            <wp:effectExtent b="0" l="0" r="0" t="0"/>
+            <wp:docPr descr="Regionalización de departamentos. Source: Elaboración propia en base a Censo y Estadísticas Vitales" title="" id="1" name="Picture"/>
+            <a:graphic>
+              <a:graphicData uri="http://schemas.openxmlformats.org/drawingml/2006/picture">
+                <pic:pic>
+                  <pic:nvPicPr>
+                    <pic:cNvPr descr="/Users/nicosacco/GitHub/academicos/research/SubnMort/analysis/plots/cluster.pdf" id="0" name="Picture"/>
+                    <pic:cNvPicPr>
+                      <a:picLocks noChangeArrowheads="1" noChangeAspect="1"/>
+                    </pic:cNvPicPr>
+                  </pic:nvPicPr>
+                  <pic:blipFill>
+                    <a:blip r:embed="rId42"/>
+                    <a:stretch>
+                      <a:fillRect/>
+                    </a:stretch>
+                  </pic:blipFill>
+                  <pic:spPr bwMode="auto">
+                    <a:xfrm>
+                      <a:off x="0" y="0"/>
+                      <a:ext cx="3810000" cy="2540000"/>
+                    </a:xfrm>
+                    <a:prstGeom prst="rect">
+                      <a:avLst/>
+                    </a:prstGeom>
+                    <a:noFill/>
+                    <a:ln w="9525">
+                      <a:noFill/>
+                      <a:headEnd/>
+                      <a:tailEnd/>
+                    </a:ln>
+                  </pic:spPr>
+                </pic:pic>
+              </a:graphicData>
+            </a:graphic>
+          </wp:inline>
+        </w:drawing>
+      </w:r>
+    </w:p>
+    <w:p>
+      <w:pPr>
+        <w:pStyle w:val="ImageCaption"/>
+      </w:pPr>
+      <w:r>
         <w:t xml:space="preserve">Regionalización de departamentos. Source: Elaboración propia en base a Censo y Estadísticas Vitales</w:t>
       </w:r>
     </w:p>
     <w:p>
       <w:pPr>
-        <w:pStyle w:val="ImageCaption"/>
-      </w:pPr>
-      <w:r>
-        <w:t xml:space="preserve">Regionalización de departamentos. Source: Elaboración propia en base a Censo y Estadísticas Vitales</w:t>
-      </w:r>
-    </w:p>
-    <w:p>
-      <w:pPr>
         <w:pStyle w:val="Heading3"/>
       </w:pPr>
-      <w:bookmarkStart w:id="40" w:name="métodos-de-estimación"/>
+      <w:bookmarkStart w:id="43" w:name="métodos-de-estimación"/>
       <w:r>
         <w:rPr>
           <w:b/>
         </w:rPr>
         <w:t xml:space="preserve">Métodos de estimación</w:t>
       </w:r>
-      <w:bookmarkEnd w:id="40"/>
+      <w:bookmarkEnd w:id="43"/>
     </w:p>
     <w:p>
       <w:pPr>
@@ -1270,7 +1371,7 @@
         <w:t xml:space="preserve">)</w:t>
       </w:r>
       <w:r>
-        <w:t xml:space="preserve">). Para lograrlo, utilizaremos y compararemos (aunque sin conclusiones finales sobre su performance comaparada) tres métodos diferentes, los cuales se diferencian en la forma en que las áreas menores</w:t>
+        <w:t xml:space="preserve">). Para lograrlo, utilizamos y comparamos (aunque sin conclusiones finales sobre su performance comaparada) tres métodos diferentes, los cuales se diferencian en la forma en que las áreas menores</w:t>
       </w:r>
       <w:r>
         <w:t xml:space="preserve"> </w:t>
@@ -1370,7 +1471,7 @@
         <w:t xml:space="preserve">)</w:t>
       </w:r>
       <w:r>
-        <w:t xml:space="preserve">). La idea es que, suponiendo que las diferentes observaciones de cada área procedan de una distribución a priori común, cada estimación se puede mejorar utilizando la información de las otras. La distribución a priori corresponde a la distribución conjunta del vector de tasas de mortalidad por edad del área mayor. Luego, a través del comportamiento observado en cada área menor, se produce el ajuste bayesiano de la distribución de mortalidad a posteriori La característica de</w:t>
+        <w:t xml:space="preserve">). La idea es que, suponiendo que las diferentes observaciones de cada área procedan de una distribución a priori común, cada estimación se puede mejorar utilizando la información de las otras. La distribución a priori corresponde a la distribución conjunta del vector de tasas de mortalidad por edad del área mayor. Luego, a través del comportamiento observado en cada área menor, se produce el ajuste bayesiano de la distribución de mortalidad a posteriori. La característica de</w:t>
       </w:r>
       <w:r>
         <w:t xml:space="preserve"> </w:t>
@@ -1396,7 +1497,7 @@
         <w:pStyle w:val="BodyText"/>
       </w:pPr>
       <w:r>
-        <w:t xml:space="preserve">Veamos primero el caso univariable. Considerando un grupo de edad de cinco años, ya sea en un área</w:t>
+        <w:t xml:space="preserve">En lo que respecta al caso univariable, se consideraron grupos de edad de cinco años, ya sea en un área</w:t>
       </w:r>
       <w:r>
         <w:t xml:space="preserve"> </w:t>
@@ -1407,7 +1508,7 @@
         </m:r>
       </m:oMath>
       <w:r>
-        <w:t xml:space="preserve">, se supone que la distribución de muertes</w:t>
+        <w:t xml:space="preserve">, bajo el supuesto que la distribución de muertes</w:t>
       </w:r>
       <w:r>
         <w:t xml:space="preserve"> </w:t>
@@ -1572,7 +1673,7 @@
         <w:pStyle w:val="BodyText"/>
       </w:pPr>
       <w:r>
-        <w:t xml:space="preserve">Primero se considera a</w:t>
+        <w:t xml:space="preserve">Primero se consideró a</w:t>
       </w:r>
       <w:r>
         <w:t xml:space="preserve"> </w:t>
@@ -3396,7 +3497,7 @@
         <w:pStyle w:val="BodyText"/>
       </w:pPr>
       <w:r>
-        <w:t xml:space="preserve">El otro método que se aplicará se basa en un modelo de mortalidad relacional llamado TOPALS (Tool for Projecting Age-Specific rates using Linear Splines) (</w:t>
+        <w:t xml:space="preserve">El otro método aplicado se basó en un modelo de mortalidad relacional llamado TOPALS (Tool for Projecting Age-Specific rates using Linear Splines) (</w:t>
       </w:r>
       <w:r>
         <w:t xml:space="preserve">Beer (</w:t>
@@ -4193,7 +4294,22 @@
         <w:pStyle w:val="BodyText"/>
       </w:pPr>
       <w:r>
-        <w:t xml:space="preserve">Finalmente, como método básico, se aplicará el método de estandarización indirecta, quizás uno de los primeros enfoques para este problema (</w:t>
+        <w:t xml:space="preserve">Finalmente, como método</w:t>
+      </w:r>
+      <w:r>
+        <w:t xml:space="preserve"> </w:t>
+      </w:r>
+      <w:r>
+        <w:t xml:space="preserve">“</w:t>
+      </w:r>
+      <w:r>
+        <w:t xml:space="preserve">standar</w:t>
+      </w:r>
+      <w:r>
+        <w:t xml:space="preserve">”</w:t>
+      </w:r>
+      <w:r>
+        <w:t xml:space="preserve">, se aplicó el método de estandarización indirecta, quizás uno de los primeros enfoques para este problema (</w:t>
       </w:r>
       <w:r>
         <w:t xml:space="preserve">Arriaga (</w:t>
@@ -4217,43 +4333,30 @@
       <w:pPr>
         <w:pStyle w:val="Heading1"/>
       </w:pPr>
-      <w:bookmarkStart w:id="41" w:name="resultados"/>
+      <w:bookmarkStart w:id="44" w:name="resultados"/>
       <w:r>
         <w:rPr>
           <w:b/>
         </w:rPr>
         <w:t xml:space="preserve">Resultados</w:t>
       </w:r>
-      <w:bookmarkEnd w:id="41"/>
+      <w:bookmarkEnd w:id="44"/>
     </w:p>
     <w:p>
       <w:pPr>
         <w:pStyle w:val="FirstParagraph"/>
       </w:pPr>
       <w:r>
-        <w:t xml:space="preserve">Las estimaciones se hicieron para grupos quinquenales de edad (excepto el primer grupo, separado en 0 y 1-4) con 90 y más como grupo abierto final, en todos los departamentos de la Región Pampeana (excepto La Matanza y aquellos en CABA, por motivos ya expuestos). El método TOPALS fue pensado para aplicar en edades simples, pero en este caso, debido a que no se corrigió la omisión en áreas pequeñas y para ser comparable con los demás métodos, se aplicó a edades quinquenales tomando nodos en los grupos 0, 5-9, 20-24, 40-44 y 60-64. Se muestran cuatro ejemplos de ajsute en el siguiente gráfico (ver</w:t>
-      </w:r>
-      <w:r>
-        <w:t xml:space="preserve"> </w:t>
-      </w:r>
-      <w:r>
-        <w:t xml:space="preserve">).</w:t>
-      </w:r>
-    </w:p>
-    <w:p>
-      <w:pPr>
-        <w:pStyle w:val="CaptionedFigure"/>
-      </w:pPr>
-      <w:r>
-        <w:t xml:space="preserve">Mortality Estimates of Departments. Different methods. Source: own based in Census and DEIS</w:t>
-      </w:r>
-    </w:p>
-    <w:p>
-      <w:pPr>
-        <w:pStyle w:val="ImageCaption"/>
-      </w:pPr>
-      <w:r>
-        <w:t xml:space="preserve">Mortality Estimates of Departments. Different methods. Source: own based in Census and DEIS</w:t>
+        <w:t xml:space="preserve">Las estimaciones se calcularon para grupos quinquenales de edad (excepto el primer grupo, separado en 0 y 1-4) con 90 y más como grupo abierto final, en todos los departamentos de la Región Pampeana (excepto La Matanza y aquellos en CABA, por motivos ya expuestos). El método TOPALS fue pensado para aplicar en edades simples, pero en este caso, debido a que no se corrigió la omisión en áreas pequeñas y para ser comparable con los demás métodos, se aplicó a edades quinquenales tomando nodos en los grupos 0, 5-9, 20-24, 40-44 y 60-64. En la figura</w:t>
+      </w:r>
+      <w:r>
+        <w:t xml:space="preserve"> </w:t>
+      </w:r>
+      <w:r>
+        <w:t xml:space="preserve"> </w:t>
+      </w:r>
+      <w:r>
+        <w:t xml:space="preserve">se muestran cuatro ejemplos de ajuste.</w:t>
       </w:r>
     </w:p>
     <w:p>
@@ -4261,7 +4364,52 @@
         <w:pStyle w:val="BodyText"/>
       </w:pPr>
       <w:r>
-        <w:t xml:space="preserve">Se considera</w:t>
+        <w:drawing>
+          <wp:inline>
+            <wp:extent cx="3810000" cy="2540000"/>
+            <wp:effectExtent b="0" l="0" r="0" t="0"/>
+            <wp:docPr descr="Mortality Estimates of Departments. Different methods. Source: own based in Census and DEIS" title="" id="1" name="Picture"/>
+            <a:graphic>
+              <a:graphicData uri="http://schemas.openxmlformats.org/drawingml/2006/picture">
+                <pic:pic>
+                  <pic:nvPicPr>
+                    <pic:cNvPr descr="/Users/nicosacco/GitHub/academicos/research/SubnMort/analysis/plots/Ajuste.pdf" id="0" name="Picture"/>
+                    <pic:cNvPicPr>
+                      <a:picLocks noChangeArrowheads="1" noChangeAspect="1"/>
+                    </pic:cNvPicPr>
+                  </pic:nvPicPr>
+                  <pic:blipFill>
+                    <a:blip r:embed="rId45"/>
+                    <a:stretch>
+                      <a:fillRect/>
+                    </a:stretch>
+                  </pic:blipFill>
+                  <pic:spPr bwMode="auto">
+                    <a:xfrm>
+                      <a:off x="0" y="0"/>
+                      <a:ext cx="3810000" cy="2540000"/>
+                    </a:xfrm>
+                    <a:prstGeom prst="rect">
+                      <a:avLst/>
+                    </a:prstGeom>
+                    <a:noFill/>
+                    <a:ln w="9525">
+                      <a:noFill/>
+                      <a:headEnd/>
+                      <a:tailEnd/>
+                    </a:ln>
+                  </pic:spPr>
+                </pic:pic>
+              </a:graphicData>
+            </a:graphic>
+          </wp:inline>
+        </w:drawing>
+      </w:r>
+      <w:r>
+        <w:t xml:space="preserve"> </w:t>
+      </w:r>
+      <w:r>
+        <w:t xml:space="preserve">La</w:t>
       </w:r>
       <w:r>
         <w:t xml:space="preserve"> </w:t>
@@ -4284,7 +4432,7 @@
         <w:t xml:space="preserve"> </w:t>
       </w:r>
       <w:r>
-        <w:t xml:space="preserve">como la medida resumen de la mortalidad con motivos de comparación de nivel, considerando también que el efecto de los problemas en la edad adulta (de mayor incertidumbre en áreas pequeñas) tienen poco efecto en las estimaciones sobre</w:t>
+        <w:t xml:space="preserve">es la medida resumen de la mortalidad para comparar niveles, teniendo en cuenta también que el efecto de los problemas en la edad adulta (de mayor incertidumbre en áreas pequeñas) tienen poco efecto en las estimaciones sobre</w:t>
       </w:r>
       <w:r>
         <w:t xml:space="preserve"> </w:t>
@@ -4313,7 +4461,7 @@
         <w:rPr>
           <w:rStyle w:val="FootnoteReference"/>
         </w:rPr>
-        <w:footnoteReference w:id="42"/>
+        <w:footnoteReference w:id="46"/>
       </w:r>
     </w:p>
     <w:p>
@@ -4335,7 +4483,46 @@
         <w:pStyle w:val="CaptionedFigure"/>
       </w:pPr>
       <w:r>
-        <w:t xml:space="preserve">Estimaciones de esperanza de vida al nacer según tres metodologías. Source: elaboración propia</w:t>
+        <w:drawing>
+          <wp:inline>
+            <wp:extent cx="3810000" cy="2540000"/>
+            <wp:effectExtent b="0" l="0" r="0" t="0"/>
+            <wp:docPr descr="Estimaciones de esperanza de vida al nacer según tres metodologías. Source: elaboración propia" title="" id="1" name="Picture"/>
+            <a:graphic>
+              <a:graphicData uri="http://schemas.openxmlformats.org/drawingml/2006/picture">
+                <pic:pic>
+                  <pic:nvPicPr>
+                    <pic:cNvPr descr="/Users/nicosacco/GitHub/academicos/research/SubnMort/analysis/plots/CompMethods.pdf" id="0" name="Picture"/>
+                    <pic:cNvPicPr>
+                      <a:picLocks noChangeArrowheads="1" noChangeAspect="1"/>
+                    </pic:cNvPicPr>
+                  </pic:nvPicPr>
+                  <pic:blipFill>
+                    <a:blip r:embed="rId47"/>
+                    <a:stretch>
+                      <a:fillRect/>
+                    </a:stretch>
+                  </pic:blipFill>
+                  <pic:spPr bwMode="auto">
+                    <a:xfrm>
+                      <a:off x="0" y="0"/>
+                      <a:ext cx="3810000" cy="2540000"/>
+                    </a:xfrm>
+                    <a:prstGeom prst="rect">
+                      <a:avLst/>
+                    </a:prstGeom>
+                    <a:noFill/>
+                    <a:ln w="9525">
+                      <a:noFill/>
+                      <a:headEnd/>
+                      <a:tailEnd/>
+                    </a:ln>
+                  </pic:spPr>
+                </pic:pic>
+              </a:graphicData>
+            </a:graphic>
+          </wp:inline>
+        </w:drawing>
       </w:r>
     </w:p>
     <w:p>
@@ -4380,7 +4567,46 @@
         <w:pStyle w:val="CaptionedFigure"/>
       </w:pPr>
       <w:r>
-        <w:t xml:space="preserve">Estimaciones de mortalidad de los departamentos con mayores diferencias entre métodos. Fuente: elaboración porpia</w:t>
+        <w:drawing>
+          <wp:inline>
+            <wp:extent cx="3810000" cy="2540000"/>
+            <wp:effectExtent b="0" l="0" r="0" t="0"/>
+            <wp:docPr descr="Estimaciones de mortalidad de los departamentos con mayores diferencias entre métodos. Fuente: elaboración porpia" title="" id="1" name="Picture"/>
+            <a:graphic>
+              <a:graphicData uri="http://schemas.openxmlformats.org/drawingml/2006/picture">
+                <pic:pic>
+                  <pic:nvPicPr>
+                    <pic:cNvPr descr="/Users/nicosacco/GitHub/academicos/research/SubnMort/analysis/plots/AjusteFeos.pdf" id="0" name="Picture"/>
+                    <pic:cNvPicPr>
+                      <a:picLocks noChangeArrowheads="1" noChangeAspect="1"/>
+                    </pic:cNvPicPr>
+                  </pic:nvPicPr>
+                  <pic:blipFill>
+                    <a:blip r:embed="rId48"/>
+                    <a:stretch>
+                      <a:fillRect/>
+                    </a:stretch>
+                  </pic:blipFill>
+                  <pic:spPr bwMode="auto">
+                    <a:xfrm>
+                      <a:off x="0" y="0"/>
+                      <a:ext cx="3810000" cy="2540000"/>
+                    </a:xfrm>
+                    <a:prstGeom prst="rect">
+                      <a:avLst/>
+                    </a:prstGeom>
+                    <a:noFill/>
+                    <a:ln w="9525">
+                      <a:noFill/>
+                      <a:headEnd/>
+                      <a:tailEnd/>
+                    </a:ln>
+                  </pic:spPr>
+                </pic:pic>
+              </a:graphicData>
+            </a:graphic>
+          </wp:inline>
+        </w:drawing>
       </w:r>
     </w:p>
     <w:p>
@@ -4427,15 +4653,656 @@
         <w:pStyle w:val="CaptionedFigure"/>
       </w:pPr>
       <w:r>
+        <w:drawing>
+          <wp:inline>
+            <wp:extent cx="3810000" cy="2540000"/>
+            <wp:effectExtent b="0" l="0" r="0" t="0"/>
+            <wp:docPr descr="Diferencias relativas en la cantidad de defunciones por edad del área mayor. Fuente: elaboración porpia" title="" id="1" name="Picture"/>
+            <a:graphic>
+              <a:graphicData uri="http://schemas.openxmlformats.org/drawingml/2006/picture">
+                <pic:pic>
+                  <pic:nvPicPr>
+                    <pic:cNvPr descr="/Users/nicosacco/GitHub/academicos/research/SubnMort/analysis/plots/ConsistAM.pdf" id="0" name="Picture"/>
+                    <pic:cNvPicPr>
+                      <a:picLocks noChangeArrowheads="1" noChangeAspect="1"/>
+                    </pic:cNvPicPr>
+                  </pic:nvPicPr>
+                  <pic:blipFill>
+                    <a:blip r:embed="rId49"/>
+                    <a:stretch>
+                      <a:fillRect/>
+                    </a:stretch>
+                  </pic:blipFill>
+                  <pic:spPr bwMode="auto">
+                    <a:xfrm>
+                      <a:off x="0" y="0"/>
+                      <a:ext cx="3810000" cy="2540000"/>
+                    </a:xfrm>
+                    <a:prstGeom prst="rect">
+                      <a:avLst/>
+                    </a:prstGeom>
+                    <a:noFill/>
+                    <a:ln w="9525">
+                      <a:noFill/>
+                      <a:headEnd/>
+                      <a:tailEnd/>
+                    </a:ln>
+                  </pic:spPr>
+                </pic:pic>
+              </a:graphicData>
+            </a:graphic>
+          </wp:inline>
+        </w:drawing>
+      </w:r>
+    </w:p>
+    <w:p>
+      <w:pPr>
+        <w:pStyle w:val="ImageCaption"/>
+      </w:pPr>
+      <w:r>
         <w:t xml:space="preserve">Diferencias relativas en la cantidad de defunciones por edad del área mayor. Fuente: elaboración porpia</w:t>
       </w:r>
     </w:p>
     <w:p>
       <w:pPr>
+        <w:pStyle w:val="BodyText"/>
+      </w:pPr>
+      <w:r>
+        <w:t xml:space="preserve">En el siguiente gráfico se consideraron los resultados del método de Bayes Empírico debido a presentar un escenario más conservador en el rango de estimaciones (futuras líneas de investigación deberían utilizar técncias de simulación para llegar a conclusiones más sólidas, como se menciona al final del trabajo). Para tener en cuenta la aleatoriedad, se realizó un proceso bootstrap de los recuentos de muertes a partir de una distribución de Poisson del conteo de defunciones en cada grupo etario. Esto permitió contar percentiles de las funciones de la tabla de vida y específicamente de la esperanza de vida al nacer (ver</w:t>
+      </w:r>
+      <w:r>
+        <w:t xml:space="preserve"> </w:t>
+      </w:r>
+      <w:r>
+        <w:t xml:space="preserve"> </w:t>
+      </w:r>
+      <w:r>
+        <w:t xml:space="preserve">y</w:t>
+      </w:r>
+      <w:r>
+        <w:t xml:space="preserve"> </w:t>
+      </w:r>
+      <w:r>
+        <w:t xml:space="preserve">, donde se muestran las estimaciones en el intervalo 95%).</w:t>
+      </w:r>
+    </w:p>
+    <w:p>
+      <w:pPr>
+        <w:pStyle w:val="BodyText"/>
+      </w:pPr>
+      <w:r>
+        <w:drawing>
+          <wp:inline>
+            <wp:extent cx="3810000" cy="2540000"/>
+            <wp:effectExtent b="0" l="0" r="0" t="0"/>
+            <wp:docPr descr="Esperanza de vida al nacer para las provincias pampeanas (excepto CABA, y Buenos Aires sin La Matanza). Ordenado según la media y con intervalos de confianza. El tamaño de los nombres sigue al tamaño relativo de la población en esa provincia. Fuente: elaboración propia" title="" id="1" name="Picture"/>
+            <a:graphic>
+              <a:graphicData uri="http://schemas.openxmlformats.org/drawingml/2006/picture">
+                <pic:pic>
+                  <pic:nvPicPr>
+                    <pic:cNvPr descr="/Users/nicosacco/GitHub/academicos/research/SubnMort/analysis/plots/BA.pdf" id="0" name="Picture"/>
+                    <pic:cNvPicPr>
+                      <a:picLocks noChangeArrowheads="1" noChangeAspect="1"/>
+                    </pic:cNvPicPr>
+                  </pic:nvPicPr>
+                  <pic:blipFill>
+                    <a:blip r:embed="rId50"/>
+                    <a:stretch>
+                      <a:fillRect/>
+                    </a:stretch>
+                  </pic:blipFill>
+                  <pic:spPr bwMode="auto">
+                    <a:xfrm>
+                      <a:off x="0" y="0"/>
+                      <a:ext cx="3810000" cy="2540000"/>
+                    </a:xfrm>
+                    <a:prstGeom prst="rect">
+                      <a:avLst/>
+                    </a:prstGeom>
+                    <a:noFill/>
+                    <a:ln w="9525">
+                      <a:noFill/>
+                      <a:headEnd/>
+                      <a:tailEnd/>
+                    </a:ln>
+                  </pic:spPr>
+                </pic:pic>
+              </a:graphicData>
+            </a:graphic>
+          </wp:inline>
+        </w:drawing>
+      </w:r>
+      <w:r>
+        <w:drawing>
+          <wp:inline>
+            <wp:extent cx="3810000" cy="2540000"/>
+            <wp:effectExtent b="0" l="0" r="0" t="0"/>
+            <wp:docPr descr="Esperanza de vida al nacer para las provincias pampeanas (excepto CABA, y Buenos Aires sin La Matanza). Ordenado según la media y con intervalos de confianza. El tamaño de los nombres sigue al tamaño relativo de la población en esa provincia. Fuente: elaboración propia" title="" id="1" name="Picture"/>
+            <a:graphic>
+              <a:graphicData uri="http://schemas.openxmlformats.org/drawingml/2006/picture">
+                <pic:pic>
+                  <pic:nvPicPr>
+                    <pic:cNvPr descr="/Users/nicosacco/GitHub/academicos/research/SubnMort/analysis/plots/Córdoba.pdf" id="0" name="Picture"/>
+                    <pic:cNvPicPr>
+                      <a:picLocks noChangeArrowheads="1" noChangeAspect="1"/>
+                    </pic:cNvPicPr>
+                  </pic:nvPicPr>
+                  <pic:blipFill>
+                    <a:blip r:embed="rId51"/>
+                    <a:stretch>
+                      <a:fillRect/>
+                    </a:stretch>
+                  </pic:blipFill>
+                  <pic:spPr bwMode="auto">
+                    <a:xfrm>
+                      <a:off x="0" y="0"/>
+                      <a:ext cx="3810000" cy="2540000"/>
+                    </a:xfrm>
+                    <a:prstGeom prst="rect">
+                      <a:avLst/>
+                    </a:prstGeom>
+                    <a:noFill/>
+                    <a:ln w="9525">
+                      <a:noFill/>
+                      <a:headEnd/>
+                      <a:tailEnd/>
+                    </a:ln>
+                  </pic:spPr>
+                </pic:pic>
+              </a:graphicData>
+            </a:graphic>
+          </wp:inline>
+        </w:drawing>
+      </w:r>
+      <w:r>
+        <w:drawing>
+          <wp:inline>
+            <wp:extent cx="3810000" cy="2540000"/>
+            <wp:effectExtent b="0" l="0" r="0" t="0"/>
+            <wp:docPr descr="Esperanza de vida al nacer para las provincias pampeanas (excepto CABA, y Buenos Aires sin La Matanza). Ordenado según la media y con intervalos de confianza. El tamaño de los nombres sigue al tamaño relativo de la población en esa provincia. Fuente: elaboración propia" title="" id="1" name="Picture"/>
+            <a:graphic>
+              <a:graphicData uri="http://schemas.openxmlformats.org/drawingml/2006/picture">
+                <pic:pic>
+                  <pic:nvPicPr>
+                    <pic:cNvPr descr="/Users/nicosacco/GitHub/academicos/research/SubnMort/analysis/plots/ER.pdf" id="0" name="Picture"/>
+                    <pic:cNvPicPr>
+                      <a:picLocks noChangeArrowheads="1" noChangeAspect="1"/>
+                    </pic:cNvPicPr>
+                  </pic:nvPicPr>
+                  <pic:blipFill>
+                    <a:blip r:embed="rId52"/>
+                    <a:stretch>
+                      <a:fillRect/>
+                    </a:stretch>
+                  </pic:blipFill>
+                  <pic:spPr bwMode="auto">
+                    <a:xfrm>
+                      <a:off x="0" y="0"/>
+                      <a:ext cx="3810000" cy="2540000"/>
+                    </a:xfrm>
+                    <a:prstGeom prst="rect">
+                      <a:avLst/>
+                    </a:prstGeom>
+                    <a:noFill/>
+                    <a:ln w="9525">
+                      <a:noFill/>
+                      <a:headEnd/>
+                      <a:tailEnd/>
+                    </a:ln>
+                  </pic:spPr>
+                </pic:pic>
+              </a:graphicData>
+            </a:graphic>
+          </wp:inline>
+        </w:drawing>
+      </w:r>
+      <w:r>
+        <w:drawing>
+          <wp:inline>
+            <wp:extent cx="3810000" cy="2540000"/>
+            <wp:effectExtent b="0" l="0" r="0" t="0"/>
+            <wp:docPr descr="Esperanza de vida al nacer para las provincias pampeanas (excepto CABA, y Buenos Aires sin La Matanza). Ordenado según la media y con intervalos de confianza. El tamaño de los nombres sigue al tamaño relativo de la población en esa provincia. Fuente: elaboración propia" title="" id="1" name="Picture"/>
+            <a:graphic>
+              <a:graphicData uri="http://schemas.openxmlformats.org/drawingml/2006/picture">
+                <pic:pic>
+                  <pic:nvPicPr>
+                    <pic:cNvPr descr="/Users/nicosacco/GitHub/academicos/research/SubnMort/analysis/plots/Santa_Fe.pdf" id="0" name="Picture"/>
+                    <pic:cNvPicPr>
+                      <a:picLocks noChangeArrowheads="1" noChangeAspect="1"/>
+                    </pic:cNvPicPr>
+                  </pic:nvPicPr>
+                  <pic:blipFill>
+                    <a:blip r:embed="rId53"/>
+                    <a:stretch>
+                      <a:fillRect/>
+                    </a:stretch>
+                  </pic:blipFill>
+                  <pic:spPr bwMode="auto">
+                    <a:xfrm>
+                      <a:off x="0" y="0"/>
+                      <a:ext cx="3810000" cy="2540000"/>
+                    </a:xfrm>
+                    <a:prstGeom prst="rect">
+                      <a:avLst/>
+                    </a:prstGeom>
+                    <a:noFill/>
+                    <a:ln w="9525">
+                      <a:noFill/>
+                      <a:headEnd/>
+                      <a:tailEnd/>
+                    </a:ln>
+                  </pic:spPr>
+                </pic:pic>
+              </a:graphicData>
+            </a:graphic>
+          </wp:inline>
+        </w:drawing>
+      </w:r>
+      <w:r>
+        <w:drawing>
+          <wp:inline>
+            <wp:extent cx="3810000" cy="2540000"/>
+            <wp:effectExtent b="0" l="0" r="0" t="0"/>
+            <wp:docPr descr="Esperanza de vida al nacer para las provincias pampeanas (excepto CABA, y Buenos Aires sin La Matanza). Ordenado según la media y con intervalos de confianza. El tamaño de los nombres sigue al tamaño relativo de la población en esa provincia. Fuente: elaboración propia" title="" id="1" name="Picture"/>
+            <a:graphic>
+              <a:graphicData uri="http://schemas.openxmlformats.org/drawingml/2006/picture">
+                <pic:pic>
+                  <pic:nvPicPr>
+                    <pic:cNvPr descr="/Users/nicosacco/GitHub/academicos/research/SubnMort/analysis/plots/La_Pampa.pdf" id="0" name="Picture"/>
+                    <pic:cNvPicPr>
+                      <a:picLocks noChangeArrowheads="1" noChangeAspect="1"/>
+                    </pic:cNvPicPr>
+                  </pic:nvPicPr>
+                  <pic:blipFill>
+                    <a:blip r:embed="rId54"/>
+                    <a:stretch>
+                      <a:fillRect/>
+                    </a:stretch>
+                  </pic:blipFill>
+                  <pic:spPr bwMode="auto">
+                    <a:xfrm>
+                      <a:off x="0" y="0"/>
+                      <a:ext cx="3810000" cy="2540000"/>
+                    </a:xfrm>
+                    <a:prstGeom prst="rect">
+                      <a:avLst/>
+                    </a:prstGeom>
+                    <a:noFill/>
+                    <a:ln w="9525">
+                      <a:noFill/>
+                      <a:headEnd/>
+                      <a:tailEnd/>
+                    </a:ln>
+                  </pic:spPr>
+                </pic:pic>
+              </a:graphicData>
+            </a:graphic>
+          </wp:inline>
+        </w:drawing>
+      </w:r>
+    </w:p>
+    <w:p>
+      <w:pPr>
+        <w:pStyle w:val="Compact"/>
+      </w:pPr>
+      <w:r>
+        <w:t xml:space="preserve">Resumen de estimaciones por provincia. Esperanza de vida al nacer</w:t>
+      </w:r>
+    </w:p>
+    <w:p>
+      <w:pPr>
+        <w:pStyle w:val="Compact"/>
+      </w:pPr>
+      <w:r>
+        <w:t xml:space="preserve">Provincia</w:t>
+      </w:r>
+    </w:p>
+    <w:p>
+      <w:pPr>
+        <w:pStyle w:val="Compact"/>
+      </w:pPr>
+      <w:r>
+        <w:t xml:space="preserve">Promedio</w:t>
+      </w:r>
+    </w:p>
+    <w:p>
+      <w:pPr>
+        <w:pStyle w:val="Compact"/>
+      </w:pPr>
+      <w:r>
+        <w:t xml:space="preserve">n</w:t>
+      </w:r>
+    </w:p>
+    <w:p>
+      <w:pPr>
+        <w:pStyle w:val="Compact"/>
+      </w:pPr>
+      <w:r>
+        <w:t xml:space="preserve">Varianza</w:t>
+      </w:r>
+    </w:p>
+    <w:p>
+      <w:pPr>
+        <w:pStyle w:val="Compact"/>
+      </w:pPr>
+      <w:r>
+        <w:t xml:space="preserve">Rango</w:t>
+      </w:r>
+    </w:p>
+    <w:p>
+      <w:pPr>
+        <w:pStyle w:val="Compact"/>
+      </w:pPr>
+      <w:r>
+        <w:t xml:space="preserve">Buenos Aires</w:t>
+      </w:r>
+    </w:p>
+    <w:p>
+      <w:pPr>
+        <w:pStyle w:val="Compact"/>
+      </w:pPr>
+      <w:r>
+        <w:t xml:space="preserve">75.7</w:t>
+      </w:r>
+    </w:p>
+    <w:p>
+      <w:pPr>
+        <w:pStyle w:val="Compact"/>
+      </w:pPr>
+      <w:r>
+        <w:t xml:space="preserve">133</w:t>
+      </w:r>
+    </w:p>
+    <w:p>
+      <w:pPr>
+        <w:pStyle w:val="Compact"/>
+      </w:pPr>
+      <w:r>
+        <w:t xml:space="preserve">1.4</w:t>
+      </w:r>
+    </w:p>
+    <w:p>
+      <w:pPr>
+        <w:pStyle w:val="Compact"/>
+      </w:pPr>
+      <w:r>
+        <w:t xml:space="preserve">6.3</w:t>
+      </w:r>
+    </w:p>
+    <w:p>
+      <w:pPr>
+        <w:pStyle w:val="Compact"/>
+      </w:pPr>
+      <w:r>
+        <w:t xml:space="preserve">Córdoba</w:t>
+      </w:r>
+    </w:p>
+    <w:p>
+      <w:pPr>
+        <w:pStyle w:val="Compact"/>
+      </w:pPr>
+      <w:r>
+        <w:t xml:space="preserve">76.1</w:t>
+      </w:r>
+    </w:p>
+    <w:p>
+      <w:pPr>
+        <w:pStyle w:val="Compact"/>
+      </w:pPr>
+      <w:r>
+        <w:t xml:space="preserve">26</w:t>
+      </w:r>
+    </w:p>
+    <w:p>
+      <w:pPr>
+        <w:pStyle w:val="Compact"/>
+      </w:pPr>
+      <w:r>
+        <w:t xml:space="preserve">0.6</w:t>
+      </w:r>
+    </w:p>
+    <w:p>
+      <w:pPr>
+        <w:pStyle w:val="Compact"/>
+      </w:pPr>
+      <w:r>
+        <w:t xml:space="preserve">3.5</w:t>
+      </w:r>
+    </w:p>
+    <w:p>
+      <w:pPr>
+        <w:pStyle w:val="Compact"/>
+      </w:pPr>
+      <w:r>
+        <w:t xml:space="preserve">Entre Ríos</w:t>
+      </w:r>
+    </w:p>
+    <w:p>
+      <w:pPr>
+        <w:pStyle w:val="Compact"/>
+      </w:pPr>
+      <w:r>
+        <w:t xml:space="preserve">75.1</w:t>
+      </w:r>
+    </w:p>
+    <w:p>
+      <w:pPr>
+        <w:pStyle w:val="Compact"/>
+      </w:pPr>
+      <w:r>
+        <w:t xml:space="preserve">17</w:t>
+      </w:r>
+    </w:p>
+    <w:p>
+      <w:pPr>
+        <w:pStyle w:val="Compact"/>
+      </w:pPr>
+      <w:r>
+        <w:t xml:space="preserve">0.5</w:t>
+      </w:r>
+    </w:p>
+    <w:p>
+      <w:pPr>
+        <w:pStyle w:val="Compact"/>
+      </w:pPr>
+      <w:r>
+        <w:t xml:space="preserve">2.2</w:t>
+      </w:r>
+    </w:p>
+    <w:p>
+      <w:pPr>
+        <w:pStyle w:val="Compact"/>
+      </w:pPr>
+      <w:r>
+        <w:t xml:space="preserve">La Pampa</w:t>
+      </w:r>
+    </w:p>
+    <w:p>
+      <w:pPr>
+        <w:pStyle w:val="Compact"/>
+      </w:pPr>
+      <w:r>
+        <w:t xml:space="preserve">76.9</w:t>
+      </w:r>
+    </w:p>
+    <w:p>
+      <w:pPr>
+        <w:pStyle w:val="Compact"/>
+      </w:pPr>
+      <w:r>
+        <w:t xml:space="preserve">22</w:t>
+      </w:r>
+    </w:p>
+    <w:p>
+      <w:pPr>
+        <w:pStyle w:val="Compact"/>
+      </w:pPr>
+      <w:r>
+        <w:t xml:space="preserve">0.4</w:t>
+      </w:r>
+    </w:p>
+    <w:p>
+      <w:pPr>
+        <w:pStyle w:val="Compact"/>
+      </w:pPr>
+      <w:r>
+        <w:t xml:space="preserve">2.7</w:t>
+      </w:r>
+    </w:p>
+    <w:p>
+      <w:pPr>
+        <w:pStyle w:val="Compact"/>
+      </w:pPr>
+      <w:r>
+        <w:t xml:space="preserve">Santa Fé</w:t>
+      </w:r>
+    </w:p>
+    <w:p>
+      <w:pPr>
+        <w:pStyle w:val="Compact"/>
+      </w:pPr>
+      <w:r>
+        <w:t xml:space="preserve">75.4</w:t>
+      </w:r>
+    </w:p>
+    <w:p>
+      <w:pPr>
+        <w:pStyle w:val="Compact"/>
+      </w:pPr>
+      <w:r>
+        <w:t xml:space="preserve">19</w:t>
+      </w:r>
+    </w:p>
+    <w:p>
+      <w:pPr>
+        <w:pStyle w:val="Compact"/>
+      </w:pPr>
+      <w:r>
+        <w:t xml:space="preserve">1.1</w:t>
+      </w:r>
+    </w:p>
+    <w:p>
+      <w:pPr>
+        <w:pStyle w:val="Compact"/>
+      </w:pPr>
+      <w:r>
+        <w:t xml:space="preserve">3.4</w:t>
+      </w:r>
+    </w:p>
+    <w:p>
+      <w:pPr>
+        <w:pStyle w:val="Compact"/>
+      </w:pPr>
+      <w:r>
+        <w:t xml:space="preserve">a</w:t>
+      </w:r>
+      <w:r>
+        <w:t xml:space="preserve"> </w:t>
+      </w:r>
+      <w:r>
+        <w:t xml:space="preserve">El promedio y varianza no están ponderados</w:t>
+      </w:r>
+    </w:p>
+    <w:p>
+      <w:pPr>
+        <w:pStyle w:val="Compact"/>
+      </w:pPr>
+      <w:r>
+        <w:t xml:space="preserve">b</w:t>
+      </w:r>
+      <w:r>
+        <w:t xml:space="preserve"> </w:t>
+      </w:r>
+      <w:r>
+        <w:t xml:space="preserve">Fuente: elaboración propia</w:t>
+      </w:r>
+    </w:p>
+    <w:p>
+      <w:pPr>
+        <w:pStyle w:val="BodyText"/>
+      </w:pPr>
+      <w:r>
+        <w:t xml:space="preserve">Buenos Aires posee mayor cantidad de departamentos y a la vez una mayor dispersión, medida por el rango (distancia entre máximo y mínimo) y la varianza de los promedios (no ponderada). Conocida es su particular división entre los partidos del Gran Buenos Aires, que forman parte del aglomerado urbano más grande del país con la Ciudad Autónoma de Buenos Aires, y el resto de la provincia.</w:t>
+      </w:r>
+    </w:p>
+    <w:p>
+      <w:pPr>
+        <w:pStyle w:val="BodyText"/>
+      </w:pPr>
+      <w:r>
+        <w:t xml:space="preserve">###** La provincia de Buenos Aires y su particularidad**</w:t>
+      </w:r>
+    </w:p>
+    <w:p>
+      <w:pPr>
+        <w:pStyle w:val="BodyText"/>
+      </w:pPr>
+      <w:r>
+        <w:t xml:space="preserve">¿Qué nos permiten decir las estimaciones? Buenos Aires es la provincia más poblada de Argentina, conteniendo 134 áreas administrativas. En la figura previa se mostró su gran heterogeneidad, con un rango estimado de esperanza de vida al ncaer de más de 6 años. La provincia se puede dividir entre el área del Gran Buenos Aires compuesta por 24 departamentos (área urbana que rodea a CABA) y el resto de la superficie. Para inspeccionar el significado de los resultados, en la figura</w:t>
+      </w:r>
+      <w:r>
+        <w:t xml:space="preserve"> </w:t>
+      </w:r>
+      <w:r>
+        <w:t xml:space="preserve"> </w:t>
+      </w:r>
+      <w:r>
+        <w:t xml:space="preserve">describimos tres jurisdicciones con exposición significativa y ubicadas a lo largo de la distribución: San Isidro, General Pueyrredón y Moreno</w:t>
+      </w:r>
+    </w:p>
+    <w:p>
+      <w:pPr>
+        <w:pStyle w:val="CaptionedFigure"/>
+      </w:pPr>
+      <w:r>
+        <w:drawing>
+          <wp:inline>
+            <wp:extent cx="3810000" cy="2540000"/>
+            <wp:effectExtent b="0" l="0" r="0" t="0"/>
+            <wp:docPr descr="Mortality rates for selected areas in Buenos Aires. Source: own based in Census and DEIS" title="" id="1" name="Picture"/>
+            <a:graphic>
+              <a:graphicData uri="http://schemas.openxmlformats.org/drawingml/2006/picture">
+                <pic:pic>
+                  <pic:nvPicPr>
+                    <pic:cNvPr descr="/Users/nicosacco/GitHub/academicos/research/SubnMort/analysis/plots/SanIsyMoreno.pdf" id="0" name="Picture"/>
+                    <pic:cNvPicPr>
+                      <a:picLocks noChangeArrowheads="1" noChangeAspect="1"/>
+                    </pic:cNvPicPr>
+                  </pic:nvPicPr>
+                  <pic:blipFill>
+                    <a:blip r:embed="rId55"/>
+                    <a:stretch>
+                      <a:fillRect/>
+                    </a:stretch>
+                  </pic:blipFill>
+                  <pic:spPr bwMode="auto">
+                    <a:xfrm>
+                      <a:off x="0" y="0"/>
+                      <a:ext cx="3810000" cy="2540000"/>
+                    </a:xfrm>
+                    <a:prstGeom prst="rect">
+                      <a:avLst/>
+                    </a:prstGeom>
+                    <a:noFill/>
+                    <a:ln w="9525">
+                      <a:noFill/>
+                      <a:headEnd/>
+                      <a:tailEnd/>
+                    </a:ln>
+                  </pic:spPr>
+                </pic:pic>
+              </a:graphicData>
+            </a:graphic>
+          </wp:inline>
+        </w:drawing>
+      </w:r>
+    </w:p>
+    <w:p>
+      <w:pPr>
         <w:pStyle w:val="ImageCaption"/>
       </w:pPr>
       <w:r>
-        <w:t xml:space="preserve">Diferencias relativas en la cantidad de defunciones por edad del área mayor. Fuente: elaboración porpia</w:t>
+        <w:t xml:space="preserve">Mortality rates for selected areas in Buenos Aires. Source: own based in Census and DEIS</w:t>
       </w:r>
     </w:p>
     <w:p>
@@ -4443,22 +5310,7 @@
         <w:pStyle w:val="BodyText"/>
       </w:pPr>
       <w:r>
-        <w:t xml:space="preserve">En el siguiente gráfico se consideraron los resultados del método de Bayes Empírico debido a presentar un escenario más conservador en el rango de estimaciones (futuras líneas de investigación deberían utilizar técncias de simulación para llegar a conclusiones más sólidas, como se menciona al final del trabajo). Para tener en cuenta la aleatoriedad, se realizó un proceso bootstrap de los recuentos de muertes a partir de una distribución de Poisson del conteo de defunciones en cada grupo etario. Esto permitió contar percentiles de las funciones de la tabla de vida y específicamente de la esperanza de vida al nacer (ver</w:t>
-      </w:r>
-      <w:r>
-        <w:t xml:space="preserve"> </w:t>
-      </w:r>
-      <w:r>
-        <w:t xml:space="preserve"> </w:t>
-      </w:r>
-      <w:r>
-        <w:t xml:space="preserve">y</w:t>
-      </w:r>
-      <w:r>
-        <w:t xml:space="preserve"> </w:t>
-      </w:r>
-      <w:r>
-        <w:t xml:space="preserve">, donde se muestran las estimaciones en el intervalo 95%).</w:t>
+        <w:t xml:space="preserve">Si comparamos la mediana de las tasas por edad, Moreno pareció presentar una mayor mortalidad infantil pero también un mayor riesgo en adultos mayores. A priori, no hay ninguna razón para creer en una exposición con omisión diferencial en mayores de 40 años de edad, por lo que probablemente este sea un patrón de mortalidad a tener en cuenta. En el caso de San Isidro, con la mayor esperanza de vida al nacer de este grupo, presentó la curva más baja en el rango de edad típico de causas externas. Finalmente, Gral. Pueyrredón tuvo la peor posición en el rango de edad de 5 a 25 años, edades con un porcentaje importante de mortalidad por causas prevenibles. En términos estadísticos, dado el modelo empleado, los rangos de edad donde se pueden ensayar comparaciones jerárquicas entre las tres jurisdicciones tomadas son aquellos donde lás áreas no se solapan: infantil y adulta mayor a 45, y 15-24 entre San Isidro y Gral. Pueyrredón.</w:t>
       </w:r>
     </w:p>
     <w:p>
@@ -4466,36 +5318,2753 @@
         <w:pStyle w:val="BodyText"/>
       </w:pPr>
       <w:r>
-        <w:t xml:space="preserve">Esperanza de vida al nacer para las provincias pampeanas (excepto CABA, y Buenos Aires sin La Matanza). Ordenado según la media y con intervalos de confianza. El tamaño de los nombres sigue al tamaño relativo de la población en esa provincia. Fuente: elaboración propia</w:t>
-      </w:r>
-      <w:r>
-        <w:t xml:space="preserve">Esperanza de vida al nacer para las provincias pampeanas (excepto CABA, y Buenos Aires sin La Matanza). Ordenado según la media y con intervalos de confianza. El tamaño de los nombres sigue al tamaño relativo de la población en esa provincia. Fuente: elaboración propia</w:t>
-      </w:r>
-      <w:r>
-        <w:t xml:space="preserve">Esperanza de vida al nacer para las provincias pampeanas (excepto CABA, y Buenos Aires sin La Matanza). Ordenado según la media y con intervalos de confianza. El tamaño de los nombres sigue al tamaño relativo de la población en esa provincia. Fuente: elaboración propia</w:t>
-      </w:r>
-      <w:r>
-        <w:t xml:space="preserve">Esperanza de vida al nacer para las provincias pampeanas (excepto CABA, y Buenos Aires sin La Matanza). Ordenado según la media y con intervalos de confianza. El tamaño de los nombres sigue al tamaño relativo de la población en esa provincia. Fuente: elaboración propia</w:t>
-      </w:r>
-      <w:r>
-        <w:t xml:space="preserve">Esperanza de vida al nacer para las provincias pampeanas (excepto CABA, y Buenos Aires sin La Matanza). Ordenado según la media y con intervalos de confianza. El tamaño de los nombres sigue al tamaño relativo de la población en esa provincia. Fuente: elaboración propia</w:t>
-      </w:r>
-    </w:p>
-    <w:p>
-      <w:pPr>
-        <w:pStyle w:val="Heading1"/>
-      </w:pPr>
-      <w:bookmarkStart w:id="43" w:name="conclusiones"/>
+        <w:t xml:space="preserve">##</w:t>
+      </w:r>
+      <w:r>
+        <w:rPr>
+          <w:b/>
+        </w:rPr>
+        <w:t xml:space="preserve">Limitaciones y Trabajo futuro</w:t>
+      </w:r>
+    </w:p>
+    <w:p>
+      <w:pPr>
+        <w:pStyle w:val="BodyText"/>
+      </w:pPr>
+      <w:r>
+        <w:t xml:space="preserve">Una de las limitaciones de esta propuesta es que se desconoce el nivel de cobertura de las áreas menores. Se realizó un análisis de datos desconocidos en el registro de defunciones y algunas comprobaciones visuales sobre la consistencia entre un indicador censal socioeconómico (NBI) y estimaciones indirectas de mortalidad infantil con el fin de detectar posibles anomalías, pero solo enfocándose en los departamentos de gran volumen debido a las propiedades estadísticas de los métodos. El costo fue grande: se dejó fuera de la estimación al departamento más grande del país, a la Ciudad Autónoma de Buenos Aires, y no se desagregó por sexo el ejercicio. Correcciones sobre los datos deben realizarse a partir de información externa si se deciden incorporar en futuras investigaciones, al menos en el período considerado.</w:t>
+      </w:r>
+    </w:p>
+    <w:p>
+      <w:pPr>
+        <w:pStyle w:val="BodyText"/>
+      </w:pPr>
+      <w:r>
+        <w:t xml:space="preserve">En investigaciones ulteriores, otras análisis serán necesarios. Para realizar una comapración metodológica robusta podrían simularse perfiles de mortalidad según tablas modelo, en diferentes escalas y patrones de omisión, incorporando otros desarrollos recientes al análisis (por ejemplo</w:t>
+      </w:r>
+      <w:r>
+        <w:t xml:space="preserve"> </w:t>
+      </w:r>
+      <w:r>
+        <w:t xml:space="preserve">Alexander, Zagheni, and Barbieri (</w:t>
+      </w:r>
+      <w:hyperlink w:anchor="ref-Alexander2017">
+        <w:r>
+          <w:rPr>
+            <w:rStyle w:val="Hyperlink"/>
+          </w:rPr>
+          <w:t xml:space="preserve">2017</w:t>
+        </w:r>
+      </w:hyperlink>
+      <w:r>
+        <w:t xml:space="preserve">)</w:t>
+      </w:r>
+      <w:r>
+        <w:t xml:space="preserve">). Por otro lado, la desigualdad espacial puede estudiarse en capas, como una mamushka, una mortalidad fractal mandelbrotiana, con relaciones jerárquicas que pueden mostrar patrones de nivel y dispersión. La búsqueda de los mismos para Argentina y América Latina puede aportar puntos de vista interesantes.</w:t>
+      </w:r>
+    </w:p>
+    <w:p>
+      <w:pPr>
+        <w:pStyle w:val="BodyText"/>
+      </w:pPr>
+      <w:r>
+        <w:t xml:space="preserve">##</w:t>
+      </w:r>
       <w:r>
         <w:rPr>
           <w:b/>
         </w:rPr>
         <w:t xml:space="preserve">Conclusiones</w:t>
       </w:r>
-      <w:bookmarkEnd w:id="43"/>
-    </w:p>
-    <w:bookmarkStart w:id="94" w:name="refs"/>
-    <w:bookmarkStart w:id="45" w:name="ref-Alexander2017"/>
+    </w:p>
+    <w:p>
+      <w:pPr>
+        <w:pStyle w:val="BodyText"/>
+      </w:pPr>
+      <w:r>
+        <w:t xml:space="preserve">La investigación demográfica, como otras ciencias sociales, está limitada por la fuente de información disponible y su calidad. En general, cuando esta no es de buena calidad o simplemente es muy costosa de recopilar, la disciplina se caracterizó por haber construido una rica historia en la aplicación de métodos indirectos para comenzar a acercarse a los valores reales de los fenómenos. El trabajo presente va en esta dirección. Los antecedentes de estimación en áreas pequeñas son escasos en Argentina. Decidimos comenzar con la Región Pampeana debido a su participación poblacional del país. Aplicamos tres métodos para estimar la estructura y el nivel de mortalidad, y realizamos verificaciones de consistencia previas para descartar grandes problemas. Las principales diferencias entre los métodos se deben a que el método bayesiano empírico tiende a tomar siempre alguna información sobre el patrón de edad del área menor, pero a su vez con un poco de menor consistencia en lo agregado. Se ensayó un análisis comparativo para el caso de Buenos Aires, caracterizando 3 departamentos y cuantificando diferentes perfiles de mortalidad, aunque con reparos estadísticos.</w:t>
+      </w:r>
+    </w:p>
+    <w:p>
+      <w:pPr>
+        <w:pStyle w:val="BodyText"/>
+      </w:pPr>
+      <w:r>
+        <w:t xml:space="preserve">En la búsqueda de información sobre heterogeneidad intraprovincial en la mortalidad hay decisiones que tomar en el numerador y denominador de las tasas por edad. Hay un límite en lo que podemos concluir, pero resulta necesario remarcar cuestiones relativas a aquellas áreas en desventaja. Este puede ser un punto de partida para dar prioridades en el diseño de políticas de salud a nivel local y dar pie a futuras investigaciones en el ámbito demográfico argentino que avancen tanto en la calidad de datos como metodológico en áreas menores.</w:t>
+      </w:r>
+    </w:p>
+    <w:p>
+      <w:pPr>
+        <w:pStyle w:val="BodyText"/>
+      </w:pPr>
+      <w:r>
+        <w:t xml:space="preserve">##</w:t>
+      </w:r>
+      <w:r>
+        <w:rPr>
+          <w:b/>
+        </w:rPr>
+        <w:t xml:space="preserve">References</w:t>
+      </w:r>
+    </w:p>
+    <w:p>
+      <w:pPr>
+        <w:pStyle w:val="Heading2"/>
+      </w:pPr>
+      <w:bookmarkStart w:id="56" w:name="tables"/>
+      <w:r>
+        <w:t xml:space="preserve">Tables</w:t>
+      </w:r>
+      <w:bookmarkEnd w:id="56"/>
+    </w:p>
+    <w:p>
+      <w:pPr>
+        <w:pStyle w:val="Compact"/>
+      </w:pPr>
+      <w:r>
+        <w:t xml:space="preserve">Provinces with unknown residence department</w:t>
+      </w:r>
+    </w:p>
+    <w:p>
+      <w:pPr>
+        <w:pStyle w:val="Compact"/>
+      </w:pPr>
+      <w:r>
+        <w:t xml:space="preserve">Province</w:t>
+      </w:r>
+    </w:p>
+    <w:p>
+      <w:pPr>
+        <w:pStyle w:val="Compact"/>
+      </w:pPr>
+      <w:r>
+        <w:t xml:space="preserve">Unknown %</w:t>
+      </w:r>
+    </w:p>
+    <w:p>
+      <w:pPr>
+        <w:pStyle w:val="Compact"/>
+      </w:pPr>
+      <w:r>
+        <w:t xml:space="preserve">Ciudad Autónoma de Buenos Aires</w:t>
+      </w:r>
+    </w:p>
+    <w:p>
+      <w:pPr>
+        <w:pStyle w:val="Compact"/>
+      </w:pPr>
+      <w:r>
+        <w:t xml:space="preserve">8.6</w:t>
+      </w:r>
+    </w:p>
+    <w:p>
+      <w:pPr>
+        <w:pStyle w:val="Compact"/>
+      </w:pPr>
+      <w:r>
+        <w:t xml:space="preserve">Buenos Aires</w:t>
+      </w:r>
+    </w:p>
+    <w:p>
+      <w:pPr>
+        <w:pStyle w:val="Compact"/>
+      </w:pPr>
+      <w:r>
+        <w:t xml:space="preserve">0.9</w:t>
+      </w:r>
+    </w:p>
+    <w:p>
+      <w:pPr>
+        <w:pStyle w:val="Compact"/>
+      </w:pPr>
+      <w:r>
+        <w:t xml:space="preserve">Catamarca</w:t>
+      </w:r>
+    </w:p>
+    <w:p>
+      <w:pPr>
+        <w:pStyle w:val="Compact"/>
+      </w:pPr>
+      <w:r>
+        <w:t xml:space="preserve">0.7</w:t>
+      </w:r>
+    </w:p>
+    <w:p>
+      <w:pPr>
+        <w:pStyle w:val="Compact"/>
+      </w:pPr>
+      <w:r>
+        <w:t xml:space="preserve">Córdoba</w:t>
+      </w:r>
+    </w:p>
+    <w:p>
+      <w:pPr>
+        <w:pStyle w:val="Compact"/>
+      </w:pPr>
+      <w:r>
+        <w:t xml:space="preserve">0.3</w:t>
+      </w:r>
+    </w:p>
+    <w:p>
+      <w:pPr>
+        <w:pStyle w:val="Compact"/>
+      </w:pPr>
+      <w:r>
+        <w:t xml:space="preserve">Corrientes</w:t>
+      </w:r>
+    </w:p>
+    <w:p>
+      <w:pPr>
+        <w:pStyle w:val="Compact"/>
+      </w:pPr>
+      <w:r>
+        <w:t xml:space="preserve">1.0</w:t>
+      </w:r>
+    </w:p>
+    <w:p>
+      <w:pPr>
+        <w:pStyle w:val="Compact"/>
+      </w:pPr>
+      <w:r>
+        <w:t xml:space="preserve">Chaco</w:t>
+      </w:r>
+    </w:p>
+    <w:p>
+      <w:pPr>
+        <w:pStyle w:val="Compact"/>
+      </w:pPr>
+      <w:r>
+        <w:t xml:space="preserve">0.8</w:t>
+      </w:r>
+    </w:p>
+    <w:p>
+      <w:pPr>
+        <w:pStyle w:val="Compact"/>
+      </w:pPr>
+      <w:r>
+        <w:t xml:space="preserve">Chubut</w:t>
+      </w:r>
+    </w:p>
+    <w:p>
+      <w:pPr>
+        <w:pStyle w:val="Compact"/>
+      </w:pPr>
+      <w:r>
+        <w:t xml:space="preserve">1.5</w:t>
+      </w:r>
+    </w:p>
+    <w:p>
+      <w:pPr>
+        <w:pStyle w:val="Compact"/>
+      </w:pPr>
+      <w:r>
+        <w:t xml:space="preserve">Entre Ríos</w:t>
+      </w:r>
+    </w:p>
+    <w:p>
+      <w:pPr>
+        <w:pStyle w:val="Compact"/>
+      </w:pPr>
+      <w:r>
+        <w:t xml:space="preserve">0.7</w:t>
+      </w:r>
+    </w:p>
+    <w:p>
+      <w:pPr>
+        <w:pStyle w:val="Compact"/>
+      </w:pPr>
+      <w:r>
+        <w:t xml:space="preserve">Formosa</w:t>
+      </w:r>
+    </w:p>
+    <w:p>
+      <w:pPr>
+        <w:pStyle w:val="Compact"/>
+      </w:pPr>
+      <w:r>
+        <w:t xml:space="preserve">0.9</w:t>
+      </w:r>
+    </w:p>
+    <w:p>
+      <w:pPr>
+        <w:pStyle w:val="Compact"/>
+      </w:pPr>
+      <w:r>
+        <w:t xml:space="preserve">Jujuy</w:t>
+      </w:r>
+    </w:p>
+    <w:p>
+      <w:pPr>
+        <w:pStyle w:val="Compact"/>
+      </w:pPr>
+      <w:r>
+        <w:t xml:space="preserve">3.1</w:t>
+      </w:r>
+    </w:p>
+    <w:p>
+      <w:pPr>
+        <w:pStyle w:val="Compact"/>
+      </w:pPr>
+      <w:r>
+        <w:t xml:space="preserve">La Pampa</w:t>
+      </w:r>
+    </w:p>
+    <w:p>
+      <w:pPr>
+        <w:pStyle w:val="Compact"/>
+      </w:pPr>
+      <w:r>
+        <w:t xml:space="preserve">1.6</w:t>
+      </w:r>
+    </w:p>
+    <w:p>
+      <w:pPr>
+        <w:pStyle w:val="Compact"/>
+      </w:pPr>
+      <w:r>
+        <w:t xml:space="preserve">La Rioja</w:t>
+      </w:r>
+    </w:p>
+    <w:p>
+      <w:pPr>
+        <w:pStyle w:val="Compact"/>
+      </w:pPr>
+      <w:r>
+        <w:t xml:space="preserve">0.7</w:t>
+      </w:r>
+    </w:p>
+    <w:p>
+      <w:pPr>
+        <w:pStyle w:val="Compact"/>
+      </w:pPr>
+      <w:r>
+        <w:t xml:space="preserve">Mendoza</w:t>
+      </w:r>
+    </w:p>
+    <w:p>
+      <w:pPr>
+        <w:pStyle w:val="Compact"/>
+      </w:pPr>
+      <w:r>
+        <w:t xml:space="preserve">0.4</w:t>
+      </w:r>
+    </w:p>
+    <w:p>
+      <w:pPr>
+        <w:pStyle w:val="Compact"/>
+      </w:pPr>
+      <w:r>
+        <w:t xml:space="preserve">Misiones</w:t>
+      </w:r>
+    </w:p>
+    <w:p>
+      <w:pPr>
+        <w:pStyle w:val="Compact"/>
+      </w:pPr>
+      <w:r>
+        <w:t xml:space="preserve">0.8</w:t>
+      </w:r>
+    </w:p>
+    <w:p>
+      <w:pPr>
+        <w:pStyle w:val="Compact"/>
+      </w:pPr>
+      <w:r>
+        <w:t xml:space="preserve">Neuquén</w:t>
+      </w:r>
+    </w:p>
+    <w:p>
+      <w:pPr>
+        <w:pStyle w:val="Compact"/>
+      </w:pPr>
+      <w:r>
+        <w:t xml:space="preserve">0.7</w:t>
+      </w:r>
+    </w:p>
+    <w:p>
+      <w:pPr>
+        <w:pStyle w:val="Compact"/>
+      </w:pPr>
+      <w:r>
+        <w:t xml:space="preserve">Río Negro</w:t>
+      </w:r>
+    </w:p>
+    <w:p>
+      <w:pPr>
+        <w:pStyle w:val="Compact"/>
+      </w:pPr>
+      <w:r>
+        <w:t xml:space="preserve">1.7</w:t>
+      </w:r>
+    </w:p>
+    <w:p>
+      <w:pPr>
+        <w:pStyle w:val="Compact"/>
+      </w:pPr>
+      <w:r>
+        <w:t xml:space="preserve">Salta</w:t>
+      </w:r>
+    </w:p>
+    <w:p>
+      <w:pPr>
+        <w:pStyle w:val="Compact"/>
+      </w:pPr>
+      <w:r>
+        <w:t xml:space="preserve">0.6</w:t>
+      </w:r>
+    </w:p>
+    <w:p>
+      <w:pPr>
+        <w:pStyle w:val="Compact"/>
+      </w:pPr>
+      <w:r>
+        <w:t xml:space="preserve">San Juan</w:t>
+      </w:r>
+    </w:p>
+    <w:p>
+      <w:pPr>
+        <w:pStyle w:val="Compact"/>
+      </w:pPr>
+      <w:r>
+        <w:t xml:space="preserve">0.7</w:t>
+      </w:r>
+    </w:p>
+    <w:p>
+      <w:pPr>
+        <w:pStyle w:val="Compact"/>
+      </w:pPr>
+      <w:r>
+        <w:t xml:space="preserve">San Luis</w:t>
+      </w:r>
+    </w:p>
+    <w:p>
+      <w:pPr>
+        <w:pStyle w:val="Compact"/>
+      </w:pPr>
+      <w:r>
+        <w:t xml:space="preserve">1.4</w:t>
+      </w:r>
+    </w:p>
+    <w:p>
+      <w:pPr>
+        <w:pStyle w:val="Compact"/>
+      </w:pPr>
+      <w:r>
+        <w:t xml:space="preserve">Santa Cruz</w:t>
+      </w:r>
+    </w:p>
+    <w:p>
+      <w:pPr>
+        <w:pStyle w:val="Compact"/>
+      </w:pPr>
+      <w:r>
+        <w:t xml:space="preserve">2.4</w:t>
+      </w:r>
+    </w:p>
+    <w:p>
+      <w:pPr>
+        <w:pStyle w:val="Compact"/>
+      </w:pPr>
+      <w:r>
+        <w:t xml:space="preserve">Santa Fe</w:t>
+      </w:r>
+    </w:p>
+    <w:p>
+      <w:pPr>
+        <w:pStyle w:val="Compact"/>
+      </w:pPr>
+      <w:r>
+        <w:t xml:space="preserve">0.4</w:t>
+      </w:r>
+    </w:p>
+    <w:p>
+      <w:pPr>
+        <w:pStyle w:val="Compact"/>
+      </w:pPr>
+      <w:r>
+        <w:t xml:space="preserve">Santiago del Estero</w:t>
+      </w:r>
+    </w:p>
+    <w:p>
+      <w:pPr>
+        <w:pStyle w:val="Compact"/>
+      </w:pPr>
+      <w:r>
+        <w:t xml:space="preserve">1.2</w:t>
+      </w:r>
+    </w:p>
+    <w:p>
+      <w:pPr>
+        <w:pStyle w:val="Compact"/>
+      </w:pPr>
+      <w:r>
+        <w:t xml:space="preserve">Tucumán</w:t>
+      </w:r>
+    </w:p>
+    <w:p>
+      <w:pPr>
+        <w:pStyle w:val="Compact"/>
+      </w:pPr>
+      <w:r>
+        <w:t xml:space="preserve">1.7</w:t>
+      </w:r>
+    </w:p>
+    <w:p>
+      <w:pPr>
+        <w:pStyle w:val="Compact"/>
+      </w:pPr>
+      <w:r>
+        <w:t xml:space="preserve">Tierra del Fuego, Antártida e Islas del Atlántico Sur</w:t>
+      </w:r>
+    </w:p>
+    <w:p>
+      <w:pPr>
+        <w:pStyle w:val="Compact"/>
+      </w:pPr>
+      <w:r>
+        <w:t xml:space="preserve">2.5</w:t>
+      </w:r>
+    </w:p>
+    <w:p>
+      <w:pPr>
+        <w:pStyle w:val="Compact"/>
+      </w:pPr>
+      <w:r>
+        <w:t xml:space="preserve">a</w:t>
+      </w:r>
+      <w:r>
+        <w:t xml:space="preserve"> </w:t>
+      </w:r>
+      <w:r>
+        <w:t xml:space="preserve">Source: Own calculations based in DEIS registers</w:t>
+      </w:r>
+    </w:p>
+    <w:p>
+      <w:pPr>
+        <w:pStyle w:val="Compact"/>
+      </w:pPr>
+      <w:r>
+        <w:t xml:space="preserve">Dptos sin dato</w:t>
+      </w:r>
+    </w:p>
+    <w:p>
+      <w:pPr>
+        <w:pStyle w:val="Compact"/>
+      </w:pPr>
+      <w:r>
+        <w:t xml:space="preserve">Prov_Nombre</w:t>
+      </w:r>
+    </w:p>
+    <w:p>
+      <w:pPr>
+        <w:pStyle w:val="Compact"/>
+      </w:pPr>
+      <w:r>
+        <w:t xml:space="preserve">Dpto_Nombre</w:t>
+      </w:r>
+    </w:p>
+    <w:p>
+      <w:pPr>
+        <w:pStyle w:val="Compact"/>
+      </w:pPr>
+      <w:r>
+        <w:t xml:space="preserve">PorcEdad</w:t>
+      </w:r>
+    </w:p>
+    <w:p>
+      <w:pPr>
+        <w:pStyle w:val="Compact"/>
+      </w:pPr>
+      <w:r>
+        <w:t xml:space="preserve">Prov_Nombre</w:t>
+      </w:r>
+    </w:p>
+    <w:p>
+      <w:pPr>
+        <w:pStyle w:val="Compact"/>
+      </w:pPr>
+      <w:r>
+        <w:t xml:space="preserve">Dpto_Nombre</w:t>
+      </w:r>
+    </w:p>
+    <w:p>
+      <w:pPr>
+        <w:pStyle w:val="Compact"/>
+      </w:pPr>
+      <w:r>
+        <w:t xml:space="preserve">PorcSexo</w:t>
+      </w:r>
+    </w:p>
+    <w:p>
+      <w:pPr>
+        <w:pStyle w:val="Compact"/>
+      </w:pPr>
+      <w:r>
+        <w:t xml:space="preserve">Buenos Aires</w:t>
+      </w:r>
+    </w:p>
+    <w:p>
+      <w:pPr>
+        <w:pStyle w:val="Compact"/>
+      </w:pPr>
+      <w:r>
+        <w:t xml:space="preserve">General Alvear</w:t>
+      </w:r>
+    </w:p>
+    <w:p>
+      <w:pPr>
+        <w:pStyle w:val="Compact"/>
+      </w:pPr>
+      <w:r>
+        <w:t xml:space="preserve">2.2</w:t>
+      </w:r>
+    </w:p>
+    <w:p>
+      <w:pPr>
+        <w:pStyle w:val="Compact"/>
+      </w:pPr>
+      <w:r>
+        <w:t xml:space="preserve">Buenos Aires</w:t>
+      </w:r>
+    </w:p>
+    <w:p>
+      <w:pPr>
+        <w:pStyle w:val="Compact"/>
+      </w:pPr>
+      <w:r>
+        <w:t xml:space="preserve">General Pueyrredón</w:t>
+      </w:r>
+    </w:p>
+    <w:p>
+      <w:pPr>
+        <w:pStyle w:val="Compact"/>
+      </w:pPr>
+      <w:r>
+        <w:t xml:space="preserve">7.3</w:t>
+      </w:r>
+    </w:p>
+    <w:p>
+      <w:pPr>
+        <w:pStyle w:val="Compact"/>
+      </w:pPr>
+      <w:r>
+        <w:t xml:space="preserve">Buenos Aires</w:t>
+      </w:r>
+    </w:p>
+    <w:p>
+      <w:pPr>
+        <w:pStyle w:val="Compact"/>
+      </w:pPr>
+      <w:r>
+        <w:t xml:space="preserve">Leandro N. Alem</w:t>
+      </w:r>
+    </w:p>
+    <w:p>
+      <w:pPr>
+        <w:pStyle w:val="Compact"/>
+      </w:pPr>
+      <w:r>
+        <w:t xml:space="preserve">1.9</w:t>
+      </w:r>
+    </w:p>
+    <w:p>
+      <w:pPr>
+        <w:pStyle w:val="Compact"/>
+      </w:pPr>
+      <w:r>
+        <w:t xml:space="preserve">Buenos Aires</w:t>
+      </w:r>
+    </w:p>
+    <w:p>
+      <w:pPr>
+        <w:pStyle w:val="Compact"/>
+      </w:pPr>
+      <w:r>
+        <w:t xml:space="preserve">Vicente López</w:t>
+      </w:r>
+    </w:p>
+    <w:p>
+      <w:pPr>
+        <w:pStyle w:val="Compact"/>
+      </w:pPr>
+      <w:r>
+        <w:t xml:space="preserve">5.6</w:t>
+      </w:r>
+    </w:p>
+    <w:p>
+      <w:pPr>
+        <w:pStyle w:val="Compact"/>
+      </w:pPr>
+      <w:r>
+        <w:t xml:space="preserve">Buenos Aires</w:t>
+      </w:r>
+    </w:p>
+    <w:p>
+      <w:pPr>
+        <w:pStyle w:val="Compact"/>
+      </w:pPr>
+      <w:r>
+        <w:t xml:space="preserve">General La Madrid</w:t>
+      </w:r>
+    </w:p>
+    <w:p>
+      <w:pPr>
+        <w:pStyle w:val="Compact"/>
+      </w:pPr>
+      <w:r>
+        <w:t xml:space="preserve">1.8</w:t>
+      </w:r>
+    </w:p>
+    <w:p>
+      <w:pPr>
+        <w:pStyle w:val="Compact"/>
+      </w:pPr>
+      <w:r>
+        <w:t xml:space="preserve">Buenos Aires</w:t>
+      </w:r>
+    </w:p>
+    <w:p>
+      <w:pPr>
+        <w:pStyle w:val="Compact"/>
+      </w:pPr>
+      <w:r>
+        <w:t xml:space="preserve">Quilmes</w:t>
+      </w:r>
+    </w:p>
+    <w:p>
+      <w:pPr>
+        <w:pStyle w:val="Compact"/>
+      </w:pPr>
+      <w:r>
+        <w:t xml:space="preserve">3.8</w:t>
+      </w:r>
+    </w:p>
+    <w:p>
+      <w:pPr>
+        <w:pStyle w:val="Compact"/>
+      </w:pPr>
+      <w:r>
+        <w:t xml:space="preserve">Buenos Aires</w:t>
+      </w:r>
+    </w:p>
+    <w:p>
+      <w:pPr>
+        <w:pStyle w:val="Compact"/>
+      </w:pPr>
+      <w:r>
+        <w:t xml:space="preserve">General Pinto</w:t>
+      </w:r>
+    </w:p>
+    <w:p>
+      <w:pPr>
+        <w:pStyle w:val="Compact"/>
+      </w:pPr>
+      <w:r>
+        <w:t xml:space="preserve">1.6</w:t>
+      </w:r>
+    </w:p>
+    <w:p>
+      <w:pPr>
+        <w:pStyle w:val="Compact"/>
+      </w:pPr>
+      <w:r>
+        <w:t xml:space="preserve">Buenos Aires</w:t>
+      </w:r>
+    </w:p>
+    <w:p>
+      <w:pPr>
+        <w:pStyle w:val="Compact"/>
+      </w:pPr>
+      <w:r>
+        <w:t xml:space="preserve">Coronel Dorrego</w:t>
+      </w:r>
+    </w:p>
+    <w:p>
+      <w:pPr>
+        <w:pStyle w:val="Compact"/>
+      </w:pPr>
+      <w:r>
+        <w:t xml:space="preserve">3.7</w:t>
+      </w:r>
+    </w:p>
+    <w:p>
+      <w:pPr>
+        <w:pStyle w:val="Compact"/>
+      </w:pPr>
+      <w:r>
+        <w:t xml:space="preserve">Buenos Aires</w:t>
+      </w:r>
+    </w:p>
+    <w:p>
+      <w:pPr>
+        <w:pStyle w:val="Compact"/>
+      </w:pPr>
+      <w:r>
+        <w:t xml:space="preserve">Las Flores</w:t>
+      </w:r>
+    </w:p>
+    <w:p>
+      <w:pPr>
+        <w:pStyle w:val="Compact"/>
+      </w:pPr>
+      <w:r>
+        <w:t xml:space="preserve">1.6</w:t>
+      </w:r>
+    </w:p>
+    <w:p>
+      <w:pPr>
+        <w:pStyle w:val="Compact"/>
+      </w:pPr>
+      <w:r>
+        <w:t xml:space="preserve">Buenos Aires</w:t>
+      </w:r>
+    </w:p>
+    <w:p>
+      <w:pPr>
+        <w:pStyle w:val="Compact"/>
+      </w:pPr>
+      <w:r>
+        <w:t xml:space="preserve">Ituzaingó</w:t>
+      </w:r>
+    </w:p>
+    <w:p>
+      <w:pPr>
+        <w:pStyle w:val="Compact"/>
+      </w:pPr>
+      <w:r>
+        <w:t xml:space="preserve">3.1</w:t>
+      </w:r>
+    </w:p>
+    <w:p>
+      <w:pPr>
+        <w:pStyle w:val="Compact"/>
+      </w:pPr>
+      <w:r>
+        <w:t xml:space="preserve">Buenos Aires</w:t>
+      </w:r>
+    </w:p>
+    <w:p>
+      <w:pPr>
+        <w:pStyle w:val="Compact"/>
+      </w:pPr>
+      <w:r>
+        <w:t xml:space="preserve">Maipú</w:t>
+      </w:r>
+    </w:p>
+    <w:p>
+      <w:pPr>
+        <w:pStyle w:val="Compact"/>
+      </w:pPr>
+      <w:r>
+        <w:t xml:space="preserve">1.6</w:t>
+      </w:r>
+    </w:p>
+    <w:p>
+      <w:pPr>
+        <w:pStyle w:val="Compact"/>
+      </w:pPr>
+      <w:r>
+        <w:t xml:space="preserve">Buenos Aires</w:t>
+      </w:r>
+    </w:p>
+    <w:p>
+      <w:pPr>
+        <w:pStyle w:val="Compact"/>
+      </w:pPr>
+      <w:r>
+        <w:t xml:space="preserve">San Andrés de Giles</w:t>
+      </w:r>
+    </w:p>
+    <w:p>
+      <w:pPr>
+        <w:pStyle w:val="Compact"/>
+      </w:pPr>
+      <w:r>
+        <w:t xml:space="preserve">2.5</w:t>
+      </w:r>
+    </w:p>
+    <w:p>
+      <w:pPr>
+        <w:pStyle w:val="Compact"/>
+      </w:pPr>
+      <w:r>
+        <w:t xml:space="preserve">Buenos Aires</w:t>
+      </w:r>
+    </w:p>
+    <w:p>
+      <w:pPr>
+        <w:pStyle w:val="Compact"/>
+      </w:pPr>
+      <w:r>
+        <w:t xml:space="preserve">Florentino Ameghino</w:t>
+      </w:r>
+    </w:p>
+    <w:p>
+      <w:pPr>
+        <w:pStyle w:val="Compact"/>
+      </w:pPr>
+      <w:r>
+        <w:t xml:space="preserve">1.4</w:t>
+      </w:r>
+    </w:p>
+    <w:p>
+      <w:pPr>
+        <w:pStyle w:val="Compact"/>
+      </w:pPr>
+      <w:r>
+        <w:t xml:space="preserve">Buenos Aires</w:t>
+      </w:r>
+    </w:p>
+    <w:p>
+      <w:pPr>
+        <w:pStyle w:val="Compact"/>
+      </w:pPr>
+      <w:r>
+        <w:t xml:space="preserve">Bahía Blanca</w:t>
+      </w:r>
+    </w:p>
+    <w:p>
+      <w:pPr>
+        <w:pStyle w:val="Compact"/>
+      </w:pPr>
+      <w:r>
+        <w:t xml:space="preserve">2.4</w:t>
+      </w:r>
+    </w:p>
+    <w:p>
+      <w:pPr>
+        <w:pStyle w:val="Compact"/>
+      </w:pPr>
+      <w:r>
+        <w:t xml:space="preserve">Buenos Aires</w:t>
+      </w:r>
+    </w:p>
+    <w:p>
+      <w:pPr>
+        <w:pStyle w:val="Compact"/>
+      </w:pPr>
+      <w:r>
+        <w:t xml:space="preserve">Salliqueló</w:t>
+      </w:r>
+    </w:p>
+    <w:p>
+      <w:pPr>
+        <w:pStyle w:val="Compact"/>
+      </w:pPr>
+      <w:r>
+        <w:t xml:space="preserve">1.4</w:t>
+      </w:r>
+    </w:p>
+    <w:p>
+      <w:pPr>
+        <w:pStyle w:val="Compact"/>
+      </w:pPr>
+      <w:r>
+        <w:t xml:space="preserve">Buenos Aires</w:t>
+      </w:r>
+    </w:p>
+    <w:p>
+      <w:pPr>
+        <w:pStyle w:val="Compact"/>
+      </w:pPr>
+      <w:r>
+        <w:t xml:space="preserve">General San Martín</w:t>
+      </w:r>
+    </w:p>
+    <w:p>
+      <w:pPr>
+        <w:pStyle w:val="Compact"/>
+      </w:pPr>
+      <w:r>
+        <w:t xml:space="preserve">2.3</w:t>
+      </w:r>
+    </w:p>
+    <w:p>
+      <w:pPr>
+        <w:pStyle w:val="Compact"/>
+      </w:pPr>
+      <w:r>
+        <w:t xml:space="preserve">Buenos Aires</w:t>
+      </w:r>
+    </w:p>
+    <w:p>
+      <w:pPr>
+        <w:pStyle w:val="Compact"/>
+      </w:pPr>
+      <w:r>
+        <w:t xml:space="preserve">Castelli</w:t>
+      </w:r>
+    </w:p>
+    <w:p>
+      <w:pPr>
+        <w:pStyle w:val="Compact"/>
+      </w:pPr>
+      <w:r>
+        <w:t xml:space="preserve">1.2</w:t>
+      </w:r>
+    </w:p>
+    <w:p>
+      <w:pPr>
+        <w:pStyle w:val="Compact"/>
+      </w:pPr>
+      <w:r>
+        <w:t xml:space="preserve">Buenos Aires</w:t>
+      </w:r>
+    </w:p>
+    <w:p>
+      <w:pPr>
+        <w:pStyle w:val="Compact"/>
+      </w:pPr>
+      <w:r>
+        <w:t xml:space="preserve">San Miguel</w:t>
+      </w:r>
+    </w:p>
+    <w:p>
+      <w:pPr>
+        <w:pStyle w:val="Compact"/>
+      </w:pPr>
+      <w:r>
+        <w:t xml:space="preserve">2.2</w:t>
+      </w:r>
+    </w:p>
+    <w:p>
+      <w:pPr>
+        <w:pStyle w:val="Compact"/>
+      </w:pPr>
+      <w:r>
+        <w:t xml:space="preserve">Buenos Aires</w:t>
+      </w:r>
+    </w:p>
+    <w:p>
+      <w:pPr>
+        <w:pStyle w:val="Compact"/>
+      </w:pPr>
+      <w:r>
+        <w:t xml:space="preserve">Pellegrini</w:t>
+      </w:r>
+    </w:p>
+    <w:p>
+      <w:pPr>
+        <w:pStyle w:val="Compact"/>
+      </w:pPr>
+      <w:r>
+        <w:t xml:space="preserve">1.2</w:t>
+      </w:r>
+    </w:p>
+    <w:p>
+      <w:pPr>
+        <w:pStyle w:val="Compact"/>
+      </w:pPr>
+      <w:r>
+        <w:t xml:space="preserve">Buenos Aires</w:t>
+      </w:r>
+    </w:p>
+    <w:p>
+      <w:pPr>
+        <w:pStyle w:val="Compact"/>
+      </w:pPr>
+      <w:r>
+        <w:t xml:space="preserve">La Plata</w:t>
+      </w:r>
+    </w:p>
+    <w:p>
+      <w:pPr>
+        <w:pStyle w:val="Compact"/>
+      </w:pPr>
+      <w:r>
+        <w:t xml:space="preserve">2.1</w:t>
+      </w:r>
+    </w:p>
+    <w:p>
+      <w:pPr>
+        <w:pStyle w:val="Compact"/>
+      </w:pPr>
+      <w:r>
+        <w:t xml:space="preserve">a</w:t>
+      </w:r>
+      <w:r>
+        <w:t xml:space="preserve"> </w:t>
+      </w:r>
+      <w:r>
+        <w:t xml:space="preserve">Source: own calculations based in DEIS registers</w:t>
+      </w:r>
+    </w:p>
+    <w:p>
+      <w:pPr>
+        <w:pStyle w:val="Compact"/>
+      </w:pPr>
+      <w:r>
+        <w:t xml:space="preserve">Distribution of Registered and Ocurred deaths. Argentina</w:t>
+      </w:r>
+    </w:p>
+    <w:p>
+      <w:pPr>
+        <w:pStyle w:val="Compact"/>
+      </w:pPr>
+      <w:r>
+        <w:t xml:space="preserve">Ocurred year</w:t>
+      </w:r>
+    </w:p>
+    <w:p>
+      <w:pPr>
+        <w:pStyle w:val="Compact"/>
+      </w:pPr>
+      <w:r>
+        <w:t xml:space="preserve">2008</w:t>
+      </w:r>
+    </w:p>
+    <w:p>
+      <w:pPr>
+        <w:pStyle w:val="Compact"/>
+      </w:pPr>
+      <w:r>
+        <w:t xml:space="preserve">2009</w:t>
+      </w:r>
+    </w:p>
+    <w:p>
+      <w:pPr>
+        <w:pStyle w:val="Compact"/>
+      </w:pPr>
+      <w:r>
+        <w:t xml:space="preserve">2010</w:t>
+      </w:r>
+    </w:p>
+    <w:p>
+      <w:pPr>
+        <w:pStyle w:val="Compact"/>
+      </w:pPr>
+      <w:r>
+        <w:t xml:space="preserve">2011</w:t>
+      </w:r>
+    </w:p>
+    <w:p>
+      <w:pPr>
+        <w:pStyle w:val="Compact"/>
+      </w:pPr>
+      <w:r>
+        <w:t xml:space="preserve">2012</w:t>
+      </w:r>
+    </w:p>
+    <w:p>
+      <w:pPr>
+        <w:pStyle w:val="Compact"/>
+      </w:pPr>
+      <w:r>
+        <w:t xml:space="preserve">2013</w:t>
+      </w:r>
+    </w:p>
+    <w:p>
+      <w:pPr>
+        <w:pStyle w:val="Compact"/>
+      </w:pPr>
+      <w:r>
+        <w:t xml:space="preserve">2009</w:t>
+      </w:r>
+    </w:p>
+    <w:p>
+      <w:pPr>
+        <w:pStyle w:val="Compact"/>
+      </w:pPr>
+      <w:r>
+        <w:t xml:space="preserve">0.94</w:t>
+      </w:r>
+    </w:p>
+    <w:p>
+      <w:pPr>
+        <w:pStyle w:val="Compact"/>
+      </w:pPr>
+      <w:r>
+        <w:t xml:space="preserve">99.06</w:t>
+      </w:r>
+    </w:p>
+    <w:p>
+      <w:pPr>
+        <w:pStyle w:val="Compact"/>
+      </w:pPr>
+      <w:r>
+        <w:t xml:space="preserve">0.00</w:t>
+      </w:r>
+    </w:p>
+    <w:p>
+      <w:pPr>
+        <w:pStyle w:val="Compact"/>
+      </w:pPr>
+      <w:r>
+        <w:t xml:space="preserve">0.00</w:t>
+      </w:r>
+    </w:p>
+    <w:p>
+      <w:pPr>
+        <w:pStyle w:val="Compact"/>
+      </w:pPr>
+      <w:r>
+        <w:t xml:space="preserve">0.00</w:t>
+      </w:r>
+    </w:p>
+    <w:p>
+      <w:pPr>
+        <w:pStyle w:val="Compact"/>
+      </w:pPr>
+      <w:r>
+        <w:t xml:space="preserve">0.00</w:t>
+      </w:r>
+    </w:p>
+    <w:p>
+      <w:pPr>
+        <w:pStyle w:val="Compact"/>
+      </w:pPr>
+      <w:r>
+        <w:t xml:space="preserve">2010</w:t>
+      </w:r>
+    </w:p>
+    <w:p>
+      <w:pPr>
+        <w:pStyle w:val="Compact"/>
+      </w:pPr>
+      <w:r>
+        <w:t xml:space="preserve">0.00</w:t>
+      </w:r>
+    </w:p>
+    <w:p>
+      <w:pPr>
+        <w:pStyle w:val="Compact"/>
+      </w:pPr>
+      <w:r>
+        <w:t xml:space="preserve">0.79</w:t>
+      </w:r>
+    </w:p>
+    <w:p>
+      <w:pPr>
+        <w:pStyle w:val="Compact"/>
+      </w:pPr>
+      <w:r>
+        <w:t xml:space="preserve">99.21</w:t>
+      </w:r>
+    </w:p>
+    <w:p>
+      <w:pPr>
+        <w:pStyle w:val="Compact"/>
+      </w:pPr>
+      <w:r>
+        <w:t xml:space="preserve">0.00</w:t>
+      </w:r>
+    </w:p>
+    <w:p>
+      <w:pPr>
+        <w:pStyle w:val="Compact"/>
+      </w:pPr>
+      <w:r>
+        <w:t xml:space="preserve">0.00</w:t>
+      </w:r>
+    </w:p>
+    <w:p>
+      <w:pPr>
+        <w:pStyle w:val="Compact"/>
+      </w:pPr>
+      <w:r>
+        <w:t xml:space="preserve">0.00</w:t>
+      </w:r>
+    </w:p>
+    <w:p>
+      <w:pPr>
+        <w:pStyle w:val="Compact"/>
+      </w:pPr>
+      <w:r>
+        <w:t xml:space="preserve">2011</w:t>
+      </w:r>
+    </w:p>
+    <w:p>
+      <w:pPr>
+        <w:pStyle w:val="Compact"/>
+      </w:pPr>
+      <w:r>
+        <w:t xml:space="preserve">0.00</w:t>
+      </w:r>
+    </w:p>
+    <w:p>
+      <w:pPr>
+        <w:pStyle w:val="Compact"/>
+      </w:pPr>
+      <w:r>
+        <w:t xml:space="preserve">0.00</w:t>
+      </w:r>
+    </w:p>
+    <w:p>
+      <w:pPr>
+        <w:pStyle w:val="Compact"/>
+      </w:pPr>
+      <w:r>
+        <w:t xml:space="preserve">1.12</w:t>
+      </w:r>
+    </w:p>
+    <w:p>
+      <w:pPr>
+        <w:pStyle w:val="Compact"/>
+      </w:pPr>
+      <w:r>
+        <w:t xml:space="preserve">98.88</w:t>
+      </w:r>
+    </w:p>
+    <w:p>
+      <w:pPr>
+        <w:pStyle w:val="Compact"/>
+      </w:pPr>
+      <w:r>
+        <w:t xml:space="preserve">0.00</w:t>
+      </w:r>
+    </w:p>
+    <w:p>
+      <w:pPr>
+        <w:pStyle w:val="Compact"/>
+      </w:pPr>
+      <w:r>
+        <w:t xml:space="preserve">0.00</w:t>
+      </w:r>
+    </w:p>
+    <w:p>
+      <w:pPr>
+        <w:pStyle w:val="Compact"/>
+      </w:pPr>
+      <w:r>
+        <w:t xml:space="preserve">2012</w:t>
+      </w:r>
+    </w:p>
+    <w:p>
+      <w:pPr>
+        <w:pStyle w:val="Compact"/>
+      </w:pPr>
+      <w:r>
+        <w:t xml:space="preserve">0.00</w:t>
+      </w:r>
+    </w:p>
+    <w:p>
+      <w:pPr>
+        <w:pStyle w:val="Compact"/>
+      </w:pPr>
+      <w:r>
+        <w:t xml:space="preserve">0.00</w:t>
+      </w:r>
+    </w:p>
+    <w:p>
+      <w:pPr>
+        <w:pStyle w:val="Compact"/>
+      </w:pPr>
+      <w:r>
+        <w:t xml:space="preserve">0.00</w:t>
+      </w:r>
+    </w:p>
+    <w:p>
+      <w:pPr>
+        <w:pStyle w:val="Compact"/>
+      </w:pPr>
+      <w:r>
+        <w:t xml:space="preserve">1.13</w:t>
+      </w:r>
+    </w:p>
+    <w:p>
+      <w:pPr>
+        <w:pStyle w:val="Compact"/>
+      </w:pPr>
+      <w:r>
+        <w:t xml:space="preserve">98.87</w:t>
+      </w:r>
+    </w:p>
+    <w:p>
+      <w:pPr>
+        <w:pStyle w:val="Compact"/>
+      </w:pPr>
+      <w:r>
+        <w:t xml:space="preserve">0.00</w:t>
+      </w:r>
+    </w:p>
+    <w:p>
+      <w:pPr>
+        <w:pStyle w:val="Compact"/>
+      </w:pPr>
+      <w:r>
+        <w:t xml:space="preserve">2013</w:t>
+      </w:r>
+    </w:p>
+    <w:p>
+      <w:pPr>
+        <w:pStyle w:val="Compact"/>
+      </w:pPr>
+      <w:r>
+        <w:t xml:space="preserve">0.00</w:t>
+      </w:r>
+    </w:p>
+    <w:p>
+      <w:pPr>
+        <w:pStyle w:val="Compact"/>
+      </w:pPr>
+      <w:r>
+        <w:t xml:space="preserve">0.00</w:t>
+      </w:r>
+    </w:p>
+    <w:p>
+      <w:pPr>
+        <w:pStyle w:val="Compact"/>
+      </w:pPr>
+      <w:r>
+        <w:t xml:space="preserve">0.00</w:t>
+      </w:r>
+    </w:p>
+    <w:p>
+      <w:pPr>
+        <w:pStyle w:val="Compact"/>
+      </w:pPr>
+      <w:r>
+        <w:t xml:space="preserve">0.00</w:t>
+      </w:r>
+    </w:p>
+    <w:p>
+      <w:pPr>
+        <w:pStyle w:val="Compact"/>
+      </w:pPr>
+      <w:r>
+        <w:t xml:space="preserve">1.29</w:t>
+      </w:r>
+    </w:p>
+    <w:p>
+      <w:pPr>
+        <w:pStyle w:val="Compact"/>
+      </w:pPr>
+      <w:r>
+        <w:t xml:space="preserve">98.71</w:t>
+      </w:r>
+    </w:p>
+    <w:p>
+      <w:pPr>
+        <w:pStyle w:val="Compact"/>
+      </w:pPr>
+      <w:r>
+        <w:t xml:space="preserve">a</w:t>
+      </w:r>
+      <w:r>
+        <w:t xml:space="preserve"> </w:t>
+      </w:r>
+      <w:r>
+        <w:t xml:space="preserve">The year register is in rows, and ocurred in columns. Source: own calculations based in DEIS registers</w:t>
+      </w:r>
+    </w:p>
+    <w:p>
+      <w:pPr>
+        <w:pStyle w:val="Compact"/>
+      </w:pPr>
+      <w:r>
+        <w:t xml:space="preserve">Differences between life expectancy calculated with non adjusted data and official estimates</w:t>
+      </w:r>
+    </w:p>
+    <w:p>
+      <w:pPr>
+        <w:pStyle w:val="Compact"/>
+      </w:pPr>
+      <w:r>
+        <w:t xml:space="preserve">Province</w:t>
+      </w:r>
+    </w:p>
+    <w:p>
+      <w:pPr>
+        <w:pStyle w:val="Compact"/>
+      </w:pPr>
+      <w:r>
+        <w:t xml:space="preserve">Own</w:t>
+      </w:r>
+    </w:p>
+    <w:p>
+      <w:pPr>
+        <w:pStyle w:val="Compact"/>
+      </w:pPr>
+      <w:r>
+        <w:t xml:space="preserve">INDEC</w:t>
+      </w:r>
+    </w:p>
+    <w:p>
+      <w:pPr>
+        <w:pStyle w:val="Compact"/>
+      </w:pPr>
+      <w:r>
+        <w:t xml:space="preserve">Realtive Diference</w:t>
+      </w:r>
+    </w:p>
+    <w:p>
+      <w:pPr>
+        <w:pStyle w:val="Compact"/>
+      </w:pPr>
+      <w:r>
+        <w:t xml:space="preserve">Buenos Aires</w:t>
+      </w:r>
+    </w:p>
+    <w:p>
+      <w:pPr>
+        <w:pStyle w:val="Compact"/>
+      </w:pPr>
+      <w:r>
+        <w:t xml:space="preserve">75.18</w:t>
+      </w:r>
+    </w:p>
+    <w:p>
+      <w:pPr>
+        <w:pStyle w:val="Compact"/>
+      </w:pPr>
+      <w:r>
+        <w:t xml:space="preserve">75.18</w:t>
+      </w:r>
+    </w:p>
+    <w:p>
+      <w:pPr>
+        <w:pStyle w:val="Compact"/>
+      </w:pPr>
+      <w:r>
+        <w:t xml:space="preserve">0.00</w:t>
+      </w:r>
+    </w:p>
+    <w:p>
+      <w:pPr>
+        <w:pStyle w:val="Compact"/>
+      </w:pPr>
+      <w:r>
+        <w:t xml:space="preserve">Cordoba</w:t>
+      </w:r>
+    </w:p>
+    <w:p>
+      <w:pPr>
+        <w:pStyle w:val="Compact"/>
+      </w:pPr>
+      <w:r>
+        <w:t xml:space="preserve">76.05</w:t>
+      </w:r>
+    </w:p>
+    <w:p>
+      <w:pPr>
+        <w:pStyle w:val="Compact"/>
+      </w:pPr>
+      <w:r>
+        <w:t xml:space="preserve">75.75</w:t>
+      </w:r>
+    </w:p>
+    <w:p>
+      <w:pPr>
+        <w:pStyle w:val="Compact"/>
+      </w:pPr>
+      <w:r>
+        <w:t xml:space="preserve">0.39</w:t>
+      </w:r>
+    </w:p>
+    <w:p>
+      <w:pPr>
+        <w:pStyle w:val="Compact"/>
+      </w:pPr>
+      <w:r>
+        <w:t xml:space="preserve">Entre Rios</w:t>
+      </w:r>
+    </w:p>
+    <w:p>
+      <w:pPr>
+        <w:pStyle w:val="Compact"/>
+      </w:pPr>
+      <w:r>
+        <w:t xml:space="preserve">75.20</w:t>
+      </w:r>
+    </w:p>
+    <w:p>
+      <w:pPr>
+        <w:pStyle w:val="Compact"/>
+      </w:pPr>
+      <w:r>
+        <w:t xml:space="preserve">74.98</w:t>
+      </w:r>
+    </w:p>
+    <w:p>
+      <w:pPr>
+        <w:pStyle w:val="Compact"/>
+      </w:pPr>
+      <w:r>
+        <w:t xml:space="preserve">0.30</w:t>
+      </w:r>
+    </w:p>
+    <w:p>
+      <w:pPr>
+        <w:pStyle w:val="Compact"/>
+      </w:pPr>
+      <w:r>
+        <w:t xml:space="preserve">La Pampa</w:t>
+      </w:r>
+    </w:p>
+    <w:p>
+      <w:pPr>
+        <w:pStyle w:val="Compact"/>
+      </w:pPr>
+      <w:r>
+        <w:t xml:space="preserve">76.95</w:t>
+      </w:r>
+    </w:p>
+    <w:p>
+      <w:pPr>
+        <w:pStyle w:val="Compact"/>
+      </w:pPr>
+      <w:r>
+        <w:t xml:space="preserve">76.20</w:t>
+      </w:r>
+    </w:p>
+    <w:p>
+      <w:pPr>
+        <w:pStyle w:val="Compact"/>
+      </w:pPr>
+      <w:r>
+        <w:t xml:space="preserve">0.98</w:t>
+      </w:r>
+    </w:p>
+    <w:p>
+      <w:pPr>
+        <w:pStyle w:val="Compact"/>
+      </w:pPr>
+      <w:r>
+        <w:t xml:space="preserve">Santa Fe</w:t>
+      </w:r>
+    </w:p>
+    <w:p>
+      <w:pPr>
+        <w:pStyle w:val="Compact"/>
+      </w:pPr>
+      <w:r>
+        <w:t xml:space="preserve">75.36</w:t>
+      </w:r>
+    </w:p>
+    <w:p>
+      <w:pPr>
+        <w:pStyle w:val="Compact"/>
+      </w:pPr>
+      <w:r>
+        <w:t xml:space="preserve">75.10</w:t>
+      </w:r>
+    </w:p>
+    <w:p>
+      <w:pPr>
+        <w:pStyle w:val="Compact"/>
+      </w:pPr>
+      <w:r>
+        <w:t xml:space="preserve">0.34</w:t>
+      </w:r>
+    </w:p>
+    <w:p>
+      <w:pPr>
+        <w:pStyle w:val="Compact"/>
+      </w:pPr>
+      <w:r>
+        <w:t xml:space="preserve">a</w:t>
+      </w:r>
+      <w:r>
+        <w:t xml:space="preserve"> </w:t>
+      </w:r>
+      <w:r>
+        <w:t xml:space="preserve">Source: Own calculations and INDEC (2013)</w:t>
+      </w:r>
+    </w:p>
+    <w:p>
+      <w:pPr>
+        <w:pStyle w:val="Compact"/>
+      </w:pPr>
+      <w:r>
+        <w:t xml:space="preserve">Life expectancy at birth estimates. Cordoba 2008-2010</w:t>
+      </w:r>
+    </w:p>
+    <w:p>
+      <w:pPr>
+        <w:pStyle w:val="Compact"/>
+      </w:pPr>
+      <w:r>
+        <w:t xml:space="preserve">Province</w:t>
+      </w:r>
+    </w:p>
+    <w:p>
+      <w:pPr>
+        <w:pStyle w:val="Compact"/>
+      </w:pPr>
+      <w:r>
+        <w:t xml:space="preserve">Department</w:t>
+      </w:r>
+    </w:p>
+    <w:p>
+      <w:pPr>
+        <w:pStyle w:val="Compact"/>
+      </w:pPr>
+      <w:r>
+        <w:t xml:space="preserve">Mean</w:t>
+      </w:r>
+    </w:p>
+    <w:p>
+      <w:pPr>
+        <w:pStyle w:val="Compact"/>
+      </w:pPr>
+      <w:r>
+        <w:t xml:space="preserve">p97.5</w:t>
+      </w:r>
+    </w:p>
+    <w:p>
+      <w:pPr>
+        <w:pStyle w:val="Compact"/>
+      </w:pPr>
+      <w:r>
+        <w:t xml:space="preserve">p2.5</w:t>
+      </w:r>
+    </w:p>
+    <w:p>
+      <w:pPr>
+        <w:pStyle w:val="Compact"/>
+      </w:pPr>
+      <w:r>
+        <w:t xml:space="preserve">Córdoba</w:t>
+      </w:r>
+    </w:p>
+    <w:p>
+      <w:pPr>
+        <w:pStyle w:val="Compact"/>
+      </w:pPr>
+      <w:r>
+        <w:t xml:space="preserve">Calamuchita</w:t>
+      </w:r>
+    </w:p>
+    <w:p>
+      <w:pPr>
+        <w:pStyle w:val="Compact"/>
+      </w:pPr>
+      <w:r>
+        <w:t xml:space="preserve">77.62</w:t>
+      </w:r>
+    </w:p>
+    <w:p>
+      <w:pPr>
+        <w:pStyle w:val="Compact"/>
+      </w:pPr>
+      <w:r>
+        <w:t xml:space="preserve">78.24</w:t>
+      </w:r>
+    </w:p>
+    <w:p>
+      <w:pPr>
+        <w:pStyle w:val="Compact"/>
+      </w:pPr>
+      <w:r>
+        <w:t xml:space="preserve">77.02</w:t>
+      </w:r>
+    </w:p>
+    <w:p>
+      <w:pPr>
+        <w:pStyle w:val="Compact"/>
+      </w:pPr>
+      <w:r>
+        <w:t xml:space="preserve">Córdoba</w:t>
+      </w:r>
+    </w:p>
+    <w:p>
+      <w:pPr>
+        <w:pStyle w:val="Compact"/>
+      </w:pPr>
+      <w:r>
+        <w:t xml:space="preserve">Capital</w:t>
+      </w:r>
+    </w:p>
+    <w:p>
+      <w:pPr>
+        <w:pStyle w:val="Compact"/>
+      </w:pPr>
+      <w:r>
+        <w:t xml:space="preserve">76.06</w:t>
+      </w:r>
+    </w:p>
+    <w:p>
+      <w:pPr>
+        <w:pStyle w:val="Compact"/>
+      </w:pPr>
+      <w:r>
+        <w:t xml:space="preserve">76.21</w:t>
+      </w:r>
+    </w:p>
+    <w:p>
+      <w:pPr>
+        <w:pStyle w:val="Compact"/>
+      </w:pPr>
+      <w:r>
+        <w:t xml:space="preserve">75.90</w:t>
+      </w:r>
+    </w:p>
+    <w:p>
+      <w:pPr>
+        <w:pStyle w:val="Compact"/>
+      </w:pPr>
+      <w:r>
+        <w:t xml:space="preserve">Córdoba</w:t>
+      </w:r>
+    </w:p>
+    <w:p>
+      <w:pPr>
+        <w:pStyle w:val="Compact"/>
+      </w:pPr>
+      <w:r>
+        <w:t xml:space="preserve">Colón</w:t>
+      </w:r>
+    </w:p>
+    <w:p>
+      <w:pPr>
+        <w:pStyle w:val="Compact"/>
+      </w:pPr>
+      <w:r>
+        <w:t xml:space="preserve">75.91</w:t>
+      </w:r>
+    </w:p>
+    <w:p>
+      <w:pPr>
+        <w:pStyle w:val="Compact"/>
+      </w:pPr>
+      <w:r>
+        <w:t xml:space="preserve">76.25</w:t>
+      </w:r>
+    </w:p>
+    <w:p>
+      <w:pPr>
+        <w:pStyle w:val="Compact"/>
+      </w:pPr>
+      <w:r>
+        <w:t xml:space="preserve">75.61</w:t>
+      </w:r>
+    </w:p>
+    <w:p>
+      <w:pPr>
+        <w:pStyle w:val="Compact"/>
+      </w:pPr>
+      <w:r>
+        <w:t xml:space="preserve">Córdoba</w:t>
+      </w:r>
+    </w:p>
+    <w:p>
+      <w:pPr>
+        <w:pStyle w:val="Compact"/>
+      </w:pPr>
+      <w:r>
+        <w:t xml:space="preserve">Cruz del Eje</w:t>
+      </w:r>
+    </w:p>
+    <w:p>
+      <w:pPr>
+        <w:pStyle w:val="Compact"/>
+      </w:pPr>
+      <w:r>
+        <w:t xml:space="preserve">75.78</w:t>
+      </w:r>
+    </w:p>
+    <w:p>
+      <w:pPr>
+        <w:pStyle w:val="Compact"/>
+      </w:pPr>
+      <w:r>
+        <w:t xml:space="preserve">76.34</w:t>
+      </w:r>
+    </w:p>
+    <w:p>
+      <w:pPr>
+        <w:pStyle w:val="Compact"/>
+      </w:pPr>
+      <w:r>
+        <w:t xml:space="preserve">75.07</w:t>
+      </w:r>
+    </w:p>
+    <w:p>
+      <w:pPr>
+        <w:pStyle w:val="Compact"/>
+      </w:pPr>
+      <w:r>
+        <w:t xml:space="preserve">Córdoba</w:t>
+      </w:r>
+    </w:p>
+    <w:p>
+      <w:pPr>
+        <w:pStyle w:val="Compact"/>
+      </w:pPr>
+      <w:r>
+        <w:t xml:space="preserve">General Roca</w:t>
+      </w:r>
+    </w:p>
+    <w:p>
+      <w:pPr>
+        <w:pStyle w:val="Compact"/>
+      </w:pPr>
+      <w:r>
+        <w:t xml:space="preserve">76.98</w:t>
+      </w:r>
+    </w:p>
+    <w:p>
+      <w:pPr>
+        <w:pStyle w:val="Compact"/>
+      </w:pPr>
+      <w:r>
+        <w:t xml:space="preserve">77.71</w:t>
+      </w:r>
+    </w:p>
+    <w:p>
+      <w:pPr>
+        <w:pStyle w:val="Compact"/>
+      </w:pPr>
+      <w:r>
+        <w:t xml:space="preserve">76.17</w:t>
+      </w:r>
+    </w:p>
+    <w:p>
+      <w:pPr>
+        <w:pStyle w:val="Compact"/>
+      </w:pPr>
+      <w:r>
+        <w:t xml:space="preserve">Córdoba</w:t>
+      </w:r>
+    </w:p>
+    <w:p>
+      <w:pPr>
+        <w:pStyle w:val="Compact"/>
+      </w:pPr>
+      <w:r>
+        <w:t xml:space="preserve">General San Martín</w:t>
+      </w:r>
+    </w:p>
+    <w:p>
+      <w:pPr>
+        <w:pStyle w:val="Compact"/>
+      </w:pPr>
+      <w:r>
+        <w:t xml:space="preserve">74.81</w:t>
+      </w:r>
+    </w:p>
+    <w:p>
+      <w:pPr>
+        <w:pStyle w:val="Compact"/>
+      </w:pPr>
+      <w:r>
+        <w:t xml:space="preserve">75.34</w:t>
+      </w:r>
+    </w:p>
+    <w:p>
+      <w:pPr>
+        <w:pStyle w:val="Compact"/>
+      </w:pPr>
+      <w:r>
+        <w:t xml:space="preserve">74.38</w:t>
+      </w:r>
+    </w:p>
+    <w:p>
+      <w:pPr>
+        <w:pStyle w:val="Compact"/>
+      </w:pPr>
+      <w:r>
+        <w:t xml:space="preserve">Córdoba</w:t>
+      </w:r>
+    </w:p>
+    <w:p>
+      <w:pPr>
+        <w:pStyle w:val="Compact"/>
+      </w:pPr>
+      <w:r>
+        <w:t xml:space="preserve">Ischilín</w:t>
+      </w:r>
+    </w:p>
+    <w:p>
+      <w:pPr>
+        <w:pStyle w:val="Compact"/>
+      </w:pPr>
+      <w:r>
+        <w:t xml:space="preserve">76.09</w:t>
+      </w:r>
+    </w:p>
+    <w:p>
+      <w:pPr>
+        <w:pStyle w:val="Compact"/>
+      </w:pPr>
+      <w:r>
+        <w:t xml:space="preserve">76.65</w:t>
+      </w:r>
+    </w:p>
+    <w:p>
+      <w:pPr>
+        <w:pStyle w:val="Compact"/>
+      </w:pPr>
+      <w:r>
+        <w:t xml:space="preserve">75.50</w:t>
+      </w:r>
+    </w:p>
+    <w:p>
+      <w:pPr>
+        <w:pStyle w:val="Compact"/>
+      </w:pPr>
+      <w:r>
+        <w:t xml:space="preserve">Córdoba</w:t>
+      </w:r>
+    </w:p>
+    <w:p>
+      <w:pPr>
+        <w:pStyle w:val="Compact"/>
+      </w:pPr>
+      <w:r>
+        <w:t xml:space="preserve">Juárez Celman</w:t>
+      </w:r>
+    </w:p>
+    <w:p>
+      <w:pPr>
+        <w:pStyle w:val="Compact"/>
+      </w:pPr>
+      <w:r>
+        <w:t xml:space="preserve">76.58</w:t>
+      </w:r>
+    </w:p>
+    <w:p>
+      <w:pPr>
+        <w:pStyle w:val="Compact"/>
+      </w:pPr>
+      <w:r>
+        <w:t xml:space="preserve">77.20</w:t>
+      </w:r>
+    </w:p>
+    <w:p>
+      <w:pPr>
+        <w:pStyle w:val="Compact"/>
+      </w:pPr>
+      <w:r>
+        <w:t xml:space="preserve">75.93</w:t>
+      </w:r>
+    </w:p>
+    <w:p>
+      <w:pPr>
+        <w:pStyle w:val="Compact"/>
+      </w:pPr>
+      <w:r>
+        <w:t xml:space="preserve">Córdoba</w:t>
+      </w:r>
+    </w:p>
+    <w:p>
+      <w:pPr>
+        <w:pStyle w:val="Compact"/>
+      </w:pPr>
+      <w:r>
+        <w:t xml:space="preserve">Marcos Juárez</w:t>
+      </w:r>
+    </w:p>
+    <w:p>
+      <w:pPr>
+        <w:pStyle w:val="Compact"/>
+      </w:pPr>
+      <w:r>
+        <w:t xml:space="preserve">77.22</w:t>
+      </w:r>
+    </w:p>
+    <w:p>
+      <w:pPr>
+        <w:pStyle w:val="Compact"/>
+      </w:pPr>
+      <w:r>
+        <w:t xml:space="preserve">77.66</w:t>
+      </w:r>
+    </w:p>
+    <w:p>
+      <w:pPr>
+        <w:pStyle w:val="Compact"/>
+      </w:pPr>
+      <w:r>
+        <w:t xml:space="preserve">76.73</w:t>
+      </w:r>
+    </w:p>
+    <w:p>
+      <w:pPr>
+        <w:pStyle w:val="Compact"/>
+      </w:pPr>
+      <w:r>
+        <w:t xml:space="preserve">Córdoba</w:t>
+      </w:r>
+    </w:p>
+    <w:p>
+      <w:pPr>
+        <w:pStyle w:val="Compact"/>
+      </w:pPr>
+      <w:r>
+        <w:t xml:space="preserve">Minas</w:t>
+      </w:r>
+    </w:p>
+    <w:p>
+      <w:pPr>
+        <w:pStyle w:val="Compact"/>
+      </w:pPr>
+      <w:r>
+        <w:t xml:space="preserve">75.92</w:t>
+      </w:r>
+    </w:p>
+    <w:p>
+      <w:pPr>
+        <w:pStyle w:val="Compact"/>
+      </w:pPr>
+      <w:r>
+        <w:t xml:space="preserve">76.71</w:t>
+      </w:r>
+    </w:p>
+    <w:p>
+      <w:pPr>
+        <w:pStyle w:val="Compact"/>
+      </w:pPr>
+      <w:r>
+        <w:t xml:space="preserve">75.11</w:t>
+      </w:r>
+    </w:p>
+    <w:p>
+      <w:pPr>
+        <w:pStyle w:val="Compact"/>
+      </w:pPr>
+      <w:r>
+        <w:t xml:space="preserve">Córdoba</w:t>
+      </w:r>
+    </w:p>
+    <w:p>
+      <w:pPr>
+        <w:pStyle w:val="Compact"/>
+      </w:pPr>
+      <w:r>
+        <w:t xml:space="preserve">Pocho</w:t>
+      </w:r>
+    </w:p>
+    <w:p>
+      <w:pPr>
+        <w:pStyle w:val="Compact"/>
+      </w:pPr>
+      <w:r>
+        <w:t xml:space="preserve">77.31</w:t>
+      </w:r>
+    </w:p>
+    <w:p>
+      <w:pPr>
+        <w:pStyle w:val="Compact"/>
+      </w:pPr>
+      <w:r>
+        <w:t xml:space="preserve">78.22</w:t>
+      </w:r>
+    </w:p>
+    <w:p>
+      <w:pPr>
+        <w:pStyle w:val="Compact"/>
+      </w:pPr>
+      <w:r>
+        <w:t xml:space="preserve">76.52</w:t>
+      </w:r>
+    </w:p>
+    <w:p>
+      <w:pPr>
+        <w:pStyle w:val="Compact"/>
+      </w:pPr>
+      <w:r>
+        <w:t xml:space="preserve">Córdoba</w:t>
+      </w:r>
+    </w:p>
+    <w:p>
+      <w:pPr>
+        <w:pStyle w:val="Compact"/>
+      </w:pPr>
+      <w:r>
+        <w:t xml:space="preserve">Presidente Roque Sáenz Peña</w:t>
+      </w:r>
+    </w:p>
+    <w:p>
+      <w:pPr>
+        <w:pStyle w:val="Compact"/>
+      </w:pPr>
+      <w:r>
+        <w:t xml:space="preserve">76.59</w:t>
+      </w:r>
+    </w:p>
+    <w:p>
+      <w:pPr>
+        <w:pStyle w:val="Compact"/>
+      </w:pPr>
+      <w:r>
+        <w:t xml:space="preserve">77.26</w:t>
+      </w:r>
+    </w:p>
+    <w:p>
+      <w:pPr>
+        <w:pStyle w:val="Compact"/>
+      </w:pPr>
+      <w:r>
+        <w:t xml:space="preserve">75.94</w:t>
+      </w:r>
+    </w:p>
+    <w:p>
+      <w:pPr>
+        <w:pStyle w:val="Compact"/>
+      </w:pPr>
+      <w:r>
+        <w:t xml:space="preserve">Córdoba</w:t>
+      </w:r>
+    </w:p>
+    <w:p>
+      <w:pPr>
+        <w:pStyle w:val="Compact"/>
+      </w:pPr>
+      <w:r>
+        <w:t xml:space="preserve">Punilla</w:t>
+      </w:r>
+    </w:p>
+    <w:p>
+      <w:pPr>
+        <w:pStyle w:val="Compact"/>
+      </w:pPr>
+      <w:r>
+        <w:t xml:space="preserve">76.20</w:t>
+      </w:r>
+    </w:p>
+    <w:p>
+      <w:pPr>
+        <w:pStyle w:val="Compact"/>
+      </w:pPr>
+      <w:r>
+        <w:t xml:space="preserve">76.53</w:t>
+      </w:r>
+    </w:p>
+    <w:p>
+      <w:pPr>
+        <w:pStyle w:val="Compact"/>
+      </w:pPr>
+      <w:r>
+        <w:t xml:space="preserve">75.88</w:t>
+      </w:r>
+    </w:p>
+    <w:p>
+      <w:pPr>
+        <w:pStyle w:val="Compact"/>
+      </w:pPr>
+      <w:r>
+        <w:t xml:space="preserve">Córdoba</w:t>
+      </w:r>
+    </w:p>
+    <w:p>
+      <w:pPr>
+        <w:pStyle w:val="Compact"/>
+      </w:pPr>
+      <w:r>
+        <w:t xml:space="preserve">Río Cuarto</w:t>
+      </w:r>
+    </w:p>
+    <w:p>
+      <w:pPr>
+        <w:pStyle w:val="Compact"/>
+      </w:pPr>
+      <w:r>
+        <w:t xml:space="preserve">75.87</w:t>
+      </w:r>
+    </w:p>
+    <w:p>
+      <w:pPr>
+        <w:pStyle w:val="Compact"/>
+      </w:pPr>
+      <w:r>
+        <w:t xml:space="preserve">76.15</w:t>
+      </w:r>
+    </w:p>
+    <w:p>
+      <w:pPr>
+        <w:pStyle w:val="Compact"/>
+      </w:pPr>
+      <w:r>
+        <w:t xml:space="preserve">75.55</w:t>
+      </w:r>
+    </w:p>
+    <w:p>
+      <w:pPr>
+        <w:pStyle w:val="Compact"/>
+      </w:pPr>
+      <w:r>
+        <w:t xml:space="preserve">Córdoba</w:t>
+      </w:r>
+    </w:p>
+    <w:p>
+      <w:pPr>
+        <w:pStyle w:val="Compact"/>
+      </w:pPr>
+      <w:r>
+        <w:t xml:space="preserve">Río Primero</w:t>
+      </w:r>
+    </w:p>
+    <w:p>
+      <w:pPr>
+        <w:pStyle w:val="Compact"/>
+      </w:pPr>
+      <w:r>
+        <w:t xml:space="preserve">76.42</w:t>
+      </w:r>
+    </w:p>
+    <w:p>
+      <w:pPr>
+        <w:pStyle w:val="Compact"/>
+      </w:pPr>
+      <w:r>
+        <w:t xml:space="preserve">77.08</w:t>
+      </w:r>
+    </w:p>
+    <w:p>
+      <w:pPr>
+        <w:pStyle w:val="Compact"/>
+      </w:pPr>
+      <w:r>
+        <w:t xml:space="preserve">75.71</w:t>
+      </w:r>
+    </w:p>
+    <w:p>
+      <w:pPr>
+        <w:pStyle w:val="Compact"/>
+      </w:pPr>
+      <w:r>
+        <w:t xml:space="preserve">Córdoba</w:t>
+      </w:r>
+    </w:p>
+    <w:p>
+      <w:pPr>
+        <w:pStyle w:val="Compact"/>
+      </w:pPr>
+      <w:r>
+        <w:t xml:space="preserve">Río Seco</w:t>
+      </w:r>
+    </w:p>
+    <w:p>
+      <w:pPr>
+        <w:pStyle w:val="Compact"/>
+      </w:pPr>
+      <w:r>
+        <w:t xml:space="preserve">75.19</w:t>
+      </w:r>
+    </w:p>
+    <w:p>
+      <w:pPr>
+        <w:pStyle w:val="Compact"/>
+      </w:pPr>
+      <w:r>
+        <w:t xml:space="preserve">76.02</w:t>
+      </w:r>
+    </w:p>
+    <w:p>
+      <w:pPr>
+        <w:pStyle w:val="Compact"/>
+      </w:pPr>
+      <w:r>
+        <w:t xml:space="preserve">74.24</w:t>
+      </w:r>
+    </w:p>
+    <w:p>
+      <w:pPr>
+        <w:pStyle w:val="Compact"/>
+      </w:pPr>
+      <w:r>
+        <w:t xml:space="preserve">Córdoba</w:t>
+      </w:r>
+    </w:p>
+    <w:p>
+      <w:pPr>
+        <w:pStyle w:val="Compact"/>
+      </w:pPr>
+      <w:r>
+        <w:t xml:space="preserve">Río Segundo</w:t>
+      </w:r>
+    </w:p>
+    <w:p>
+      <w:pPr>
+        <w:pStyle w:val="Compact"/>
+      </w:pPr>
+      <w:r>
+        <w:t xml:space="preserve">75.87</w:t>
+      </w:r>
+    </w:p>
+    <w:p>
+      <w:pPr>
+        <w:pStyle w:val="Compact"/>
+      </w:pPr>
+      <w:r>
+        <w:t xml:space="preserve">76.32</w:t>
+      </w:r>
+    </w:p>
+    <w:p>
+      <w:pPr>
+        <w:pStyle w:val="Compact"/>
+      </w:pPr>
+      <w:r>
+        <w:t xml:space="preserve">75.38</w:t>
+      </w:r>
+    </w:p>
+    <w:p>
+      <w:pPr>
+        <w:pStyle w:val="Compact"/>
+      </w:pPr>
+      <w:r>
+        <w:t xml:space="preserve">Córdoba</w:t>
+      </w:r>
+    </w:p>
+    <w:p>
+      <w:pPr>
+        <w:pStyle w:val="Compact"/>
+      </w:pPr>
+      <w:r>
+        <w:t xml:space="preserve">San Alberto</w:t>
+      </w:r>
+    </w:p>
+    <w:p>
+      <w:pPr>
+        <w:pStyle w:val="Compact"/>
+      </w:pPr>
+      <w:r>
+        <w:t xml:space="preserve">77.23</w:t>
+      </w:r>
+    </w:p>
+    <w:p>
+      <w:pPr>
+        <w:pStyle w:val="Compact"/>
+      </w:pPr>
+      <w:r>
+        <w:t xml:space="preserve">77.88</w:t>
+      </w:r>
+    </w:p>
+    <w:p>
+      <w:pPr>
+        <w:pStyle w:val="Compact"/>
+      </w:pPr>
+      <w:r>
+        <w:t xml:space="preserve">76.45</w:t>
+      </w:r>
+    </w:p>
+    <w:p>
+      <w:pPr>
+        <w:pStyle w:val="Compact"/>
+      </w:pPr>
+      <w:r>
+        <w:t xml:space="preserve">Córdoba</w:t>
+      </w:r>
+    </w:p>
+    <w:p>
+      <w:pPr>
+        <w:pStyle w:val="Compact"/>
+      </w:pPr>
+      <w:r>
+        <w:t xml:space="preserve">San Javier</w:t>
+      </w:r>
+    </w:p>
+    <w:p>
+      <w:pPr>
+        <w:pStyle w:val="Compact"/>
+      </w:pPr>
+      <w:r>
+        <w:t xml:space="preserve">75.08</w:t>
+      </w:r>
+    </w:p>
+    <w:p>
+      <w:pPr>
+        <w:pStyle w:val="Compact"/>
+      </w:pPr>
+      <w:r>
+        <w:t xml:space="preserve">75.69</w:t>
+      </w:r>
+    </w:p>
+    <w:p>
+      <w:pPr>
+        <w:pStyle w:val="Compact"/>
+      </w:pPr>
+      <w:r>
+        <w:t xml:space="preserve">74.44</w:t>
+      </w:r>
+    </w:p>
+    <w:p>
+      <w:pPr>
+        <w:pStyle w:val="Compact"/>
+      </w:pPr>
+      <w:r>
+        <w:t xml:space="preserve">Córdoba</w:t>
+      </w:r>
+    </w:p>
+    <w:p>
+      <w:pPr>
+        <w:pStyle w:val="Compact"/>
+      </w:pPr>
+      <w:r>
+        <w:t xml:space="preserve">San Justo</w:t>
+      </w:r>
+    </w:p>
+    <w:p>
+      <w:pPr>
+        <w:pStyle w:val="Compact"/>
+      </w:pPr>
+      <w:r>
+        <w:t xml:space="preserve">75.49</w:t>
+      </w:r>
+    </w:p>
+    <w:p>
+      <w:pPr>
+        <w:pStyle w:val="Compact"/>
+      </w:pPr>
+      <w:r>
+        <w:t xml:space="preserve">75.84</w:t>
+      </w:r>
+    </w:p>
+    <w:p>
+      <w:pPr>
+        <w:pStyle w:val="Compact"/>
+      </w:pPr>
+      <w:r>
+        <w:t xml:space="preserve">75.14</w:t>
+      </w:r>
+    </w:p>
+    <w:p>
+      <w:pPr>
+        <w:pStyle w:val="Compact"/>
+      </w:pPr>
+      <w:r>
+        <w:t xml:space="preserve">Córdoba</w:t>
+      </w:r>
+    </w:p>
+    <w:p>
+      <w:pPr>
+        <w:pStyle w:val="Compact"/>
+      </w:pPr>
+      <w:r>
+        <w:t xml:space="preserve">Santa María</w:t>
+      </w:r>
+    </w:p>
+    <w:p>
+      <w:pPr>
+        <w:pStyle w:val="Compact"/>
+      </w:pPr>
+      <w:r>
+        <w:t xml:space="preserve">76.53</w:t>
+      </w:r>
+    </w:p>
+    <w:p>
+      <w:pPr>
+        <w:pStyle w:val="Compact"/>
+      </w:pPr>
+      <w:r>
+        <w:t xml:space="preserve">76.98</w:t>
+      </w:r>
+    </w:p>
+    <w:p>
+      <w:pPr>
+        <w:pStyle w:val="Compact"/>
+      </w:pPr>
+      <w:r>
+        <w:t xml:space="preserve">76.10</w:t>
+      </w:r>
+    </w:p>
+    <w:p>
+      <w:pPr>
+        <w:pStyle w:val="Compact"/>
+      </w:pPr>
+      <w:r>
+        <w:t xml:space="preserve">Córdoba</w:t>
+      </w:r>
+    </w:p>
+    <w:p>
+      <w:pPr>
+        <w:pStyle w:val="Compact"/>
+      </w:pPr>
+      <w:r>
+        <w:t xml:space="preserve">Sobremonte</w:t>
+      </w:r>
+    </w:p>
+    <w:p>
+      <w:pPr>
+        <w:pStyle w:val="Compact"/>
+      </w:pPr>
+      <w:r>
+        <w:t xml:space="preserve">74.15</w:t>
+      </w:r>
+    </w:p>
+    <w:p>
+      <w:pPr>
+        <w:pStyle w:val="Compact"/>
+      </w:pPr>
+      <w:r>
+        <w:t xml:space="preserve">75.16</w:t>
+      </w:r>
+    </w:p>
+    <w:p>
+      <w:pPr>
+        <w:pStyle w:val="Compact"/>
+      </w:pPr>
+      <w:r>
+        <w:t xml:space="preserve">73.02</w:t>
+      </w:r>
+    </w:p>
+    <w:p>
+      <w:pPr>
+        <w:pStyle w:val="Compact"/>
+      </w:pPr>
+      <w:r>
+        <w:t xml:space="preserve">Córdoba</w:t>
+      </w:r>
+    </w:p>
+    <w:p>
+      <w:pPr>
+        <w:pStyle w:val="Compact"/>
+      </w:pPr>
+      <w:r>
+        <w:t xml:space="preserve">Tercero Arriba</w:t>
+      </w:r>
+    </w:p>
+    <w:p>
+      <w:pPr>
+        <w:pStyle w:val="Compact"/>
+      </w:pPr>
+      <w:r>
+        <w:t xml:space="preserve">75.73</w:t>
+      </w:r>
+    </w:p>
+    <w:p>
+      <w:pPr>
+        <w:pStyle w:val="Compact"/>
+      </w:pPr>
+      <w:r>
+        <w:t xml:space="preserve">76.15</w:t>
+      </w:r>
+    </w:p>
+    <w:p>
+      <w:pPr>
+        <w:pStyle w:val="Compact"/>
+      </w:pPr>
+      <w:r>
+        <w:t xml:space="preserve">75.30</w:t>
+      </w:r>
+    </w:p>
+    <w:p>
+      <w:pPr>
+        <w:pStyle w:val="Compact"/>
+      </w:pPr>
+      <w:r>
+        <w:t xml:space="preserve">Córdoba</w:t>
+      </w:r>
+    </w:p>
+    <w:p>
+      <w:pPr>
+        <w:pStyle w:val="Compact"/>
+      </w:pPr>
+      <w:r>
+        <w:t xml:space="preserve">Totoral</w:t>
+      </w:r>
+    </w:p>
+    <w:p>
+      <w:pPr>
+        <w:pStyle w:val="Compact"/>
+      </w:pPr>
+      <w:r>
+        <w:t xml:space="preserve">76.38</w:t>
+      </w:r>
+    </w:p>
+    <w:p>
+      <w:pPr>
+        <w:pStyle w:val="Compact"/>
+      </w:pPr>
+      <w:r>
+        <w:t xml:space="preserve">77.06</w:t>
+      </w:r>
+    </w:p>
+    <w:p>
+      <w:pPr>
+        <w:pStyle w:val="Compact"/>
+      </w:pPr>
+      <w:r>
+        <w:t xml:space="preserve">75.76</w:t>
+      </w:r>
+    </w:p>
+    <w:p>
+      <w:pPr>
+        <w:pStyle w:val="Compact"/>
+      </w:pPr>
+      <w:r>
+        <w:t xml:space="preserve">Córdoba</w:t>
+      </w:r>
+    </w:p>
+    <w:p>
+      <w:pPr>
+        <w:pStyle w:val="Compact"/>
+      </w:pPr>
+      <w:r>
+        <w:t xml:space="preserve">Tulumba</w:t>
+      </w:r>
+    </w:p>
+    <w:p>
+      <w:pPr>
+        <w:pStyle w:val="Compact"/>
+      </w:pPr>
+      <w:r>
+        <w:t xml:space="preserve">76.44</w:t>
+      </w:r>
+    </w:p>
+    <w:p>
+      <w:pPr>
+        <w:pStyle w:val="Compact"/>
+      </w:pPr>
+      <w:r>
+        <w:t xml:space="preserve">77.22</w:t>
+      </w:r>
+    </w:p>
+    <w:p>
+      <w:pPr>
+        <w:pStyle w:val="Compact"/>
+      </w:pPr>
+      <w:r>
+        <w:t xml:space="preserve">75.73</w:t>
+      </w:r>
+    </w:p>
+    <w:p>
+      <w:pPr>
+        <w:pStyle w:val="Compact"/>
+      </w:pPr>
+      <w:r>
+        <w:t xml:space="preserve">Córdoba</w:t>
+      </w:r>
+    </w:p>
+    <w:p>
+      <w:pPr>
+        <w:pStyle w:val="Compact"/>
+      </w:pPr>
+      <w:r>
+        <w:t xml:space="preserve">Unión</w:t>
+      </w:r>
+    </w:p>
+    <w:p>
+      <w:pPr>
+        <w:pStyle w:val="Compact"/>
+      </w:pPr>
+      <w:r>
+        <w:t xml:space="preserve">75.94</w:t>
+      </w:r>
+    </w:p>
+    <w:p>
+      <w:pPr>
+        <w:pStyle w:val="Compact"/>
+      </w:pPr>
+      <w:r>
+        <w:t xml:space="preserve">76.43</w:t>
+      </w:r>
+    </w:p>
+    <w:p>
+      <w:pPr>
+        <w:pStyle w:val="Compact"/>
+      </w:pPr>
+      <w:r>
+        <w:t xml:space="preserve">75.48</w:t>
+      </w:r>
+    </w:p>
+    <w:p>
+      <w:pPr>
+        <w:pStyle w:val="Compact"/>
+      </w:pPr>
+      <w:r>
+        <w:t xml:space="preserve">a</w:t>
+      </w:r>
+      <w:r>
+        <w:t xml:space="preserve"> </w:t>
+      </w:r>
+      <w:r>
+        <w:t xml:space="preserve">Source: Own calculations</w:t>
+      </w:r>
+    </w:p>
+    <w:bookmarkStart w:id="107" w:name="refs"/>
+    <w:bookmarkStart w:id="58" w:name="ref-Alexander2017"/>
     <w:p>
       <w:pPr>
         <w:pStyle w:val="Bibliography"/>
@@ -4521,7 +8090,7 @@
       <w:r>
         <w:t xml:space="preserve"> </w:t>
       </w:r>
-      <w:hyperlink r:id="rId44">
+      <w:hyperlink r:id="rId57">
         <w:r>
           <w:rPr>
             <w:rStyle w:val="Hyperlink"/>
@@ -4533,8 +8102,8 @@
         <w:t xml:space="preserve">.</w:t>
       </w:r>
     </w:p>
-    <w:bookmarkEnd w:id="45"/>
-    <w:bookmarkStart w:id="46" w:name="ref-Arriaga2011"/>
+    <w:bookmarkEnd w:id="58"/>
+    <w:bookmarkStart w:id="59" w:name="ref-Arriaga2011"/>
     <w:p>
       <w:pPr>
         <w:pStyle w:val="Bibliography"/>
@@ -4555,8 +8124,8 @@
         <w:t xml:space="preserve">. Universidad Nacional de Córdoba.</w:t>
       </w:r>
     </w:p>
-    <w:bookmarkEnd w:id="46"/>
-    <w:bookmarkStart w:id="48" w:name="ref-AssunCao2006"/>
+    <w:bookmarkEnd w:id="59"/>
+    <w:bookmarkStart w:id="61" w:name="ref-AssunCao2006"/>
     <w:p>
       <w:pPr>
         <w:pStyle w:val="Bibliography"/>
@@ -4582,7 +8151,7 @@
       <w:r>
         <w:t xml:space="preserve"> </w:t>
       </w:r>
-      <w:hyperlink r:id="rId47">
+      <w:hyperlink r:id="rId60">
         <w:r>
           <w:rPr>
             <w:rStyle w:val="Hyperlink"/>
@@ -4594,8 +8163,8 @@
         <w:t xml:space="preserve">.</w:t>
       </w:r>
     </w:p>
-    <w:bookmarkEnd w:id="48"/>
-    <w:bookmarkStart w:id="50" w:name="ref-Assuncao2005"/>
+    <w:bookmarkEnd w:id="61"/>
+    <w:bookmarkStart w:id="63" w:name="ref-Assuncao2005"/>
     <w:p>
       <w:pPr>
         <w:pStyle w:val="Bibliography"/>
@@ -4621,7 +8190,7 @@
       <w:r>
         <w:t xml:space="preserve"> </w:t>
       </w:r>
-      <w:hyperlink r:id="rId49">
+      <w:hyperlink r:id="rId62">
         <w:r>
           <w:rPr>
             <w:rStyle w:val="Hyperlink"/>
@@ -4633,8 +8202,8 @@
         <w:t xml:space="preserve">.</w:t>
       </w:r>
     </w:p>
-    <w:bookmarkEnd w:id="50"/>
-    <w:bookmarkStart w:id="52" w:name="ref-deBeer2011"/>
+    <w:bookmarkEnd w:id="63"/>
+    <w:bookmarkStart w:id="65" w:name="ref-deBeer2011"/>
     <w:p>
       <w:pPr>
         <w:pStyle w:val="Bibliography"/>
@@ -4660,7 +8229,7 @@
       <w:r>
         <w:t xml:space="preserve"> </w:t>
       </w:r>
-      <w:hyperlink r:id="rId51">
+      <w:hyperlink r:id="rId64">
         <w:r>
           <w:rPr>
             <w:rStyle w:val="Hyperlink"/>
@@ -4672,8 +8241,8 @@
         <w:t xml:space="preserve">.</w:t>
       </w:r>
     </w:p>
-    <w:bookmarkEnd w:id="52"/>
-    <w:bookmarkStart w:id="54" w:name="ref-Bennett_Horiuchi_1984"/>
+    <w:bookmarkEnd w:id="65"/>
+    <w:bookmarkStart w:id="67" w:name="ref-Bennett_Horiuchi_1984"/>
     <w:p>
       <w:pPr>
         <w:pStyle w:val="Bibliography"/>
@@ -4699,7 +8268,7 @@
       <w:r>
         <w:t xml:space="preserve"> </w:t>
       </w:r>
-      <w:hyperlink r:id="rId53">
+      <w:hyperlink r:id="rId66">
         <w:r>
           <w:rPr>
             <w:rStyle w:val="Hyperlink"/>
@@ -4711,8 +8280,8 @@
         <w:t xml:space="preserve">.</w:t>
       </w:r>
     </w:p>
-    <w:bookmarkEnd w:id="54"/>
-    <w:bookmarkStart w:id="56" w:name="ref-Bivand2019"/>
+    <w:bookmarkEnd w:id="67"/>
+    <w:bookmarkStart w:id="69" w:name="ref-Bivand2019"/>
     <w:p>
       <w:pPr>
         <w:pStyle w:val="Bibliography"/>
@@ -4723,7 +8292,7 @@
       <w:r>
         <w:t xml:space="preserve"> </w:t>
       </w:r>
-      <w:hyperlink r:id="rId55">
+      <w:hyperlink r:id="rId68">
         <w:r>
           <w:rPr>
             <w:rStyle w:val="Hyperlink"/>
@@ -4735,8 +8304,8 @@
         <w:t xml:space="preserve">.</w:t>
       </w:r>
     </w:p>
-    <w:bookmarkEnd w:id="56"/>
-    <w:bookmarkStart w:id="58" w:name="ref-Brillinger1986"/>
+    <w:bookmarkEnd w:id="69"/>
+    <w:bookmarkStart w:id="71" w:name="ref-Brillinger1986"/>
     <w:p>
       <w:pPr>
         <w:pStyle w:val="Bibliography"/>
@@ -4762,7 +8331,7 @@
       <w:r>
         <w:t xml:space="preserve"> </w:t>
       </w:r>
-      <w:hyperlink r:id="rId57">
+      <w:hyperlink r:id="rId70">
         <w:r>
           <w:rPr>
             <w:rStyle w:val="Hyperlink"/>
@@ -4774,8 +8343,8 @@
         <w:t xml:space="preserve">.</w:t>
       </w:r>
     </w:p>
-    <w:bookmarkEnd w:id="58"/>
-    <w:bookmarkStart w:id="60" w:name="ref-Camisa_2019"/>
+    <w:bookmarkEnd w:id="71"/>
+    <w:bookmarkStart w:id="73" w:name="ref-Camisa_2019"/>
     <w:p>
       <w:pPr>
         <w:pStyle w:val="Bibliography"/>
@@ -4798,7 +8367,7 @@
       <w:r>
         <w:t xml:space="preserve"> </w:t>
       </w:r>
-      <w:hyperlink r:id="rId59">
+      <w:hyperlink r:id="rId72">
         <w:r>
           <w:rPr>
             <w:rStyle w:val="Hyperlink"/>
@@ -4810,8 +8379,8 @@
         <w:t xml:space="preserve">.</w:t>
       </w:r>
     </w:p>
-    <w:bookmarkEnd w:id="60"/>
-    <w:bookmarkStart w:id="62" w:name="ref-Longford2005"/>
+    <w:bookmarkEnd w:id="73"/>
+    <w:bookmarkStart w:id="75" w:name="ref-Longford2005"/>
     <w:p>
       <w:pPr>
         <w:pStyle w:val="Bibliography"/>
@@ -4834,7 +8403,7 @@
       <w:r>
         <w:t xml:space="preserve"> </w:t>
       </w:r>
-      <w:hyperlink r:id="rId61">
+      <w:hyperlink r:id="rId74">
         <w:r>
           <w:rPr>
             <w:rStyle w:val="Hyperlink"/>
@@ -4846,8 +8415,8 @@
         <w:t xml:space="preserve">.</w:t>
       </w:r>
     </w:p>
-    <w:bookmarkEnd w:id="62"/>
-    <w:bookmarkStart w:id="64" w:name="ref-DEIS2016"/>
+    <w:bookmarkEnd w:id="75"/>
+    <w:bookmarkStart w:id="77" w:name="ref-DEIS2016"/>
     <w:p>
       <w:pPr>
         <w:pStyle w:val="Bibliography"/>
@@ -4858,7 +8427,7 @@
       <w:r>
         <w:t xml:space="preserve"> </w:t>
       </w:r>
-      <w:hyperlink r:id="rId63">
+      <w:hyperlink r:id="rId76">
         <w:r>
           <w:rPr>
             <w:rStyle w:val="Hyperlink"/>
@@ -4870,8 +8439,8 @@
         <w:t xml:space="preserve">.</w:t>
       </w:r>
     </w:p>
-    <w:bookmarkEnd w:id="64"/>
-    <w:bookmarkStart w:id="66" w:name="ref-Efron1972"/>
+    <w:bookmarkEnd w:id="77"/>
+    <w:bookmarkStart w:id="79" w:name="ref-Efron1972"/>
     <w:p>
       <w:pPr>
         <w:pStyle w:val="Bibliography"/>
@@ -4897,7 +8466,7 @@
       <w:r>
         <w:t xml:space="preserve"> </w:t>
       </w:r>
-      <w:hyperlink r:id="rId65">
+      <w:hyperlink r:id="rId78">
         <w:r>
           <w:rPr>
             <w:rStyle w:val="Hyperlink"/>
@@ -4909,8 +8478,8 @@
         <w:t xml:space="preserve">.</w:t>
       </w:r>
     </w:p>
-    <w:bookmarkEnd w:id="66"/>
-    <w:bookmarkStart w:id="67" w:name="ref-FreireEtAl2015"/>
+    <w:bookmarkEnd w:id="79"/>
+    <w:bookmarkStart w:id="80" w:name="ref-FreireEtAl2015"/>
     <w:p>
       <w:pPr>
         <w:pStyle w:val="Bibliography"/>
@@ -4919,8 +8488,8 @@
         <w:t xml:space="preserve">Freire, Queiroz, F. H. M. d. A. 2015. “Mortality Estimates and Construction of Life Tables for Small Areas in Brazil, 2010.”</w:t>
       </w:r>
     </w:p>
-    <w:bookmarkEnd w:id="67"/>
-    <w:bookmarkStart w:id="69" w:name="ref-Gonzaga_Schmertmann_2016"/>
+    <w:bookmarkEnd w:id="80"/>
+    <w:bookmarkStart w:id="82" w:name="ref-Gonzaga_Schmertmann_2016"/>
     <w:p>
       <w:pPr>
         <w:pStyle w:val="Bibliography"/>
@@ -4946,7 +8515,7 @@
       <w:r>
         <w:t xml:space="preserve"> </w:t>
       </w:r>
-      <w:hyperlink r:id="rId68">
+      <w:hyperlink r:id="rId81">
         <w:r>
           <w:rPr>
             <w:rStyle w:val="Hyperlink"/>
@@ -4958,8 +8527,8 @@
         <w:t xml:space="preserve">.</w:t>
       </w:r>
     </w:p>
-    <w:bookmarkEnd w:id="69"/>
-    <w:bookmarkStart w:id="70" w:name="ref-Grushka2013"/>
+    <w:bookmarkEnd w:id="82"/>
+    <w:bookmarkStart w:id="83" w:name="ref-Grushka2013"/>
     <w:p>
       <w:pPr>
         <w:pStyle w:val="Bibliography"/>
@@ -4968,8 +8537,8 @@
         <w:t xml:space="preserve">Grushka, Baum, C. 2013. “Vivir Y Morir En Las Comunas de La Ciudad de Buenos Aires: Un Estudio de Diferenciales.” Población de Buenos Aires.</w:t>
       </w:r>
     </w:p>
-    <w:bookmarkEnd w:id="70"/>
-    <w:bookmarkStart w:id="71" w:name="ref-INDEC2013"/>
+    <w:bookmarkEnd w:id="83"/>
+    <w:bookmarkStart w:id="84" w:name="ref-INDEC2013"/>
     <w:p>
       <w:pPr>
         <w:pStyle w:val="Bibliography"/>
@@ -4978,8 +8547,8 @@
         <w:t xml:space="preserve">INDEC. 2013. “Tablas Abreviadas de Mortalidad Por Sexo Y Edad 2008-2010: Total Del País Y Provincias.”</w:t>
       </w:r>
     </w:p>
-    <w:bookmarkEnd w:id="71"/>
-    <w:bookmarkStart w:id="72" w:name="ref-INDEC2015"/>
+    <w:bookmarkEnd w:id="84"/>
+    <w:bookmarkStart w:id="85" w:name="ref-INDEC2015"/>
     <w:p>
       <w:pPr>
         <w:pStyle w:val="Bibliography"/>
@@ -4988,8 +8557,8 @@
         <w:t xml:space="preserve">———. 2015. “Estimaciones de Población Por Sexo, Departamento Y Año Calendario2010-2025.”</w:t>
       </w:r>
     </w:p>
-    <w:bookmarkEnd w:id="72"/>
-    <w:bookmarkStart w:id="73" w:name="ref-James2014"/>
+    <w:bookmarkEnd w:id="85"/>
+    <w:bookmarkStart w:id="86" w:name="ref-James2014"/>
     <w:p>
       <w:pPr>
         <w:pStyle w:val="Bibliography"/>
@@ -5010,8 +8579,8 @@
         <w:t xml:space="preserve">. Springer Publishing Company, Incorporated.</w:t>
       </w:r>
     </w:p>
-    <w:bookmarkEnd w:id="73"/>
-    <w:bookmarkStart w:id="74" w:name="ref-JaspersOrellana1994"/>
+    <w:bookmarkEnd w:id="86"/>
+    <w:bookmarkStart w:id="87" w:name="ref-JaspersOrellana1994"/>
     <w:p>
       <w:pPr>
         <w:pStyle w:val="Bibliography"/>
@@ -5035,8 +8604,8 @@
         <w:t xml:space="preserve">60 (CELADE): 47–77.</w:t>
       </w:r>
     </w:p>
-    <w:bookmarkEnd w:id="74"/>
-    <w:bookmarkStart w:id="75" w:name="ref-Kaztman1995"/>
+    <w:bookmarkEnd w:id="87"/>
+    <w:bookmarkStart w:id="88" w:name="ref-Kaztman1995"/>
     <w:p>
       <w:pPr>
         <w:pStyle w:val="Bibliography"/>
@@ -5045,8 +8614,8 @@
         <w:t xml:space="preserve">Kaztman, Rubén. 1995. “La Medición de Las Necesidades Básicas Insatisfechas En Los Censos de Población.” Centro Latinoamericano de Demografía.</w:t>
       </w:r>
     </w:p>
-    <w:bookmarkEnd w:id="75"/>
-    <w:bookmarkStart w:id="77" w:name="ref-Longford1999"/>
+    <w:bookmarkEnd w:id="88"/>
+    <w:bookmarkStart w:id="90" w:name="ref-Longford1999"/>
     <w:p>
       <w:pPr>
         <w:pStyle w:val="Bibliography"/>
@@ -5072,7 +8641,7 @@
       <w:r>
         <w:t xml:space="preserve"> </w:t>
       </w:r>
-      <w:hyperlink r:id="rId76">
+      <w:hyperlink r:id="rId89">
         <w:r>
           <w:rPr>
             <w:rStyle w:val="Hyperlink"/>
@@ -5084,8 +8653,8 @@
         <w:t xml:space="preserve">.</w:t>
       </w:r>
     </w:p>
-    <w:bookmarkEnd w:id="77"/>
-    <w:bookmarkStart w:id="79" w:name="ref-Marshall1991"/>
+    <w:bookmarkEnd w:id="90"/>
+    <w:bookmarkStart w:id="92" w:name="ref-Marshall1991"/>
     <w:p>
       <w:pPr>
         <w:pStyle w:val="Bibliography"/>
@@ -5111,7 +8680,7 @@
       <w:r>
         <w:t xml:space="preserve"> </w:t>
       </w:r>
-      <w:hyperlink r:id="rId78">
+      <w:hyperlink r:id="rId91">
         <w:r>
           <w:rPr>
             <w:rStyle w:val="Hyperlink"/>
@@ -5123,8 +8692,8 @@
         <w:t xml:space="preserve">.</w:t>
       </w:r>
     </w:p>
-    <w:bookmarkEnd w:id="79"/>
-    <w:bookmarkStart w:id="80" w:name="ref-Moultrie"/>
+    <w:bookmarkEnd w:id="92"/>
+    <w:bookmarkStart w:id="93" w:name="ref-Moultrie"/>
     <w:p>
       <w:pPr>
         <w:pStyle w:val="Bibliography"/>
@@ -5145,8 +8714,8 @@
         <w:t xml:space="preserve">.</w:t>
       </w:r>
     </w:p>
-    <w:bookmarkEnd w:id="80"/>
-    <w:bookmarkStart w:id="82" w:name="ref-Preston_1975"/>
+    <w:bookmarkEnd w:id="93"/>
+    <w:bookmarkStart w:id="95" w:name="ref-Preston_1975"/>
     <w:p>
       <w:pPr>
         <w:pStyle w:val="Bibliography"/>
@@ -5172,7 +8741,7 @@
       <w:r>
         <w:t xml:space="preserve"> </w:t>
       </w:r>
-      <w:hyperlink r:id="rId81">
+      <w:hyperlink r:id="rId94">
         <w:r>
           <w:rPr>
             <w:rStyle w:val="Hyperlink"/>
@@ -5184,8 +8753,8 @@
         <w:t xml:space="preserve">.</w:t>
       </w:r>
     </w:p>
-    <w:bookmarkEnd w:id="82"/>
-    <w:bookmarkStart w:id="84" w:name="ref-Preston1980"/>
+    <w:bookmarkEnd w:id="95"/>
+    <w:bookmarkStart w:id="97" w:name="ref-Preston1980"/>
     <w:p>
       <w:pPr>
         <w:pStyle w:val="Bibliography"/>
@@ -5211,7 +8780,7 @@
       <w:r>
         <w:t xml:space="preserve"> </w:t>
       </w:r>
-      <w:hyperlink r:id="rId83">
+      <w:hyperlink r:id="rId96">
         <w:r>
           <w:rPr>
             <w:rStyle w:val="Hyperlink"/>
@@ -5223,8 +8792,8 @@
         <w:t xml:space="preserve">.</w:t>
       </w:r>
     </w:p>
-    <w:bookmarkEnd w:id="84"/>
-    <w:bookmarkStart w:id="86" w:name="ref-vanRaalte_Sasson_Martikainen_2018"/>
+    <w:bookmarkEnd w:id="97"/>
+    <w:bookmarkStart w:id="99" w:name="ref-vanRaalte_Sasson_Martikainen_2018"/>
     <w:p>
       <w:pPr>
         <w:pStyle w:val="Bibliography"/>
@@ -5250,7 +8819,7 @@
       <w:r>
         <w:t xml:space="preserve"> </w:t>
       </w:r>
-      <w:hyperlink r:id="rId85">
+      <w:hyperlink r:id="rId98">
         <w:r>
           <w:rPr>
             <w:rStyle w:val="Hyperlink"/>
@@ -5262,8 +8831,8 @@
         <w:t xml:space="preserve">.</w:t>
       </w:r>
     </w:p>
-    <w:bookmarkEnd w:id="86"/>
-    <w:bookmarkStart w:id="88" w:name="ref-Schmertmann2018"/>
+    <w:bookmarkEnd w:id="99"/>
+    <w:bookmarkStart w:id="101" w:name="ref-Schmertmann2018"/>
     <w:p>
       <w:pPr>
         <w:pStyle w:val="Bibliography"/>
@@ -5289,7 +8858,7 @@
       <w:r>
         <w:t xml:space="preserve"> </w:t>
       </w:r>
-      <w:hyperlink r:id="rId87">
+      <w:hyperlink r:id="rId100">
         <w:r>
           <w:rPr>
             <w:rStyle w:val="Hyperlink"/>
@@ -5301,8 +8870,8 @@
         <w:t xml:space="preserve">.</w:t>
       </w:r>
     </w:p>
-    <w:bookmarkEnd w:id="88"/>
-    <w:bookmarkStart w:id="89" w:name="ref-torcida2008"/>
+    <w:bookmarkEnd w:id="101"/>
+    <w:bookmarkStart w:id="102" w:name="ref-torcida2008"/>
     <w:p>
       <w:pPr>
         <w:pStyle w:val="Bibliography"/>
@@ -5311,8 +8880,8 @@
         <w:t xml:space="preserve">Torcida, Sebastián, Andrea L Vega, and Guillermo A Velázquez. 2008. “Análisis de La Evolución de La Tasa de Mortalidad Infantil En Los Departamentos de Argentina. 1994-20.”</w:t>
       </w:r>
     </w:p>
-    <w:bookmarkEnd w:id="89"/>
-    <w:bookmarkStart w:id="91" w:name="ref-Vaupel_Missov_2013"/>
+    <w:bookmarkEnd w:id="102"/>
+    <w:bookmarkStart w:id="104" w:name="ref-Vaupel_Missov_2013"/>
     <w:p>
       <w:pPr>
         <w:pStyle w:val="Bibliography"/>
@@ -5338,7 +8907,7 @@
       <w:r>
         <w:t xml:space="preserve"> </w:t>
       </w:r>
-      <w:hyperlink r:id="rId90">
+      <w:hyperlink r:id="rId103">
         <w:r>
           <w:rPr>
             <w:rStyle w:val="Hyperlink"/>
@@ -5350,8 +8919,8 @@
         <w:t xml:space="preserve">.</w:t>
       </w:r>
     </w:p>
-    <w:bookmarkEnd w:id="91"/>
-    <w:bookmarkStart w:id="93" w:name="ref-Wrycza2012"/>
+    <w:bookmarkEnd w:id="104"/>
+    <w:bookmarkStart w:id="106" w:name="ref-Wrycza2012"/>
     <w:p>
       <w:pPr>
         <w:pStyle w:val="Bibliography"/>
@@ -5377,7 +8946,7 @@
       <w:r>
         <w:t xml:space="preserve"> </w:t>
       </w:r>
-      <w:hyperlink r:id="rId92">
+      <w:hyperlink r:id="rId105">
         <w:r>
           <w:rPr>
             <w:rStyle w:val="Hyperlink"/>
@@ -5389,8 +8958,8 @@
         <w:t xml:space="preserve">.</w:t>
       </w:r>
     </w:p>
-    <w:bookmarkEnd w:id="93"/>
-    <w:bookmarkEnd w:id="94"/>
+    <w:bookmarkEnd w:id="106"/>
+    <w:bookmarkEnd w:id="107"/>
     <w:sectPr/>
   </w:body>
 </w:document>
@@ -5590,7 +9159,7 @@
       </w:r>
     </w:p>
   </w:footnote>
-  <w:footnote w:id="33">
+  <w:footnote w:id="34">
     <w:p>
       <w:pPr>
         <w:pStyle w:val="FootnoteText"/>
@@ -5607,7 +9176,7 @@
       <w:r>
         <w:t xml:space="preserve">INDEC advierte en su web sobre los recuentos de población por departamento en el Censo 2010, donde al parecer Buenos Aires fue una de las provincias con dificultades (</w:t>
       </w:r>
-      <w:hyperlink r:id="rId34">
+      <w:hyperlink r:id="rId35">
         <w:r>
           <w:rPr>
             <w:rStyle w:val="Hyperlink"/>
@@ -5620,7 +9189,7 @@
       </w:r>
     </w:p>
   </w:footnote>
-  <w:footnote w:id="35">
+  <w:footnote w:id="37">
     <w:p>
       <w:pPr>
         <w:pStyle w:val="FootnoteText"/>
@@ -5639,7 +9208,7 @@
       </w:r>
     </w:p>
   </w:footnote>
-  <w:footnote w:id="38">
+  <w:footnote w:id="40">
     <w:p>
       <w:pPr>
         <w:pStyle w:val="FootnoteText"/>
@@ -5653,7 +9222,7 @@
       <w:r>
         <w:t xml:space="preserve"> </w:t>
       </w:r>
-      <w:hyperlink r:id="rId39">
+      <w:hyperlink r:id="rId41">
         <w:r>
           <w:rPr>
             <w:rStyle w:val="Hyperlink"/>
@@ -5666,7 +9235,7 @@
       </w:r>
     </w:p>
   </w:footnote>
-  <w:footnote w:id="42">
+  <w:footnote w:id="46">
     <w:p>
       <w:pPr>
         <w:pStyle w:val="FootnoteText"/>

</xml_diff>

<commit_message>
agrego citas nuevas y ordeno el texto
</commit_message>
<xml_diff>
--- a/analysis/Paper_draft_ESP.docx
+++ b/analysis/Paper_draft_ESP.docx
@@ -19,13 +19,19 @@
         <w:t xml:space="preserve"> </w:t>
       </w:r>
       <w:r>
+        <w:t xml:space="preserve">las</w:t>
+      </w:r>
+      <w:r>
+        <w:t xml:space="preserve"> </w:t>
+      </w:r>
+      <w:r>
         <w:t xml:space="preserve">áreas</w:t>
       </w:r>
       <w:r>
         <w:t xml:space="preserve"> </w:t>
       </w:r>
       <w:r>
-        <w:t xml:space="preserve">pequeñas</w:t>
+        <w:t xml:space="preserve">menores</w:t>
       </w:r>
       <w:r>
         <w:t xml:space="preserve"> </w:t>
@@ -43,7 +49,7 @@
         <w:t xml:space="preserve"> </w:t>
       </w:r>
       <w:r>
-        <w:t xml:space="preserve">región</w:t>
+        <w:t xml:space="preserve">Región</w:t>
       </w:r>
       <w:r>
         <w:t xml:space="preserve"> </w:t>
@@ -55,13 +61,7 @@
         <w:t xml:space="preserve"> </w:t>
       </w:r>
       <w:r>
-        <w:t xml:space="preserve">(Argentina,</w:t>
-      </w:r>
-      <w:r>
-        <w:t xml:space="preserve"> </w:t>
-      </w:r>
-      <w:r>
-        <w:t xml:space="preserve">2009-2011)</w:t>
+        <w:t xml:space="preserve">(2009-2011)</w:t>
       </w:r>
     </w:p>
     <w:p>
@@ -96,7 +96,7 @@
         <w:pStyle w:val="FirstParagraph"/>
       </w:pPr>
       <w:r>
-        <w:t xml:space="preserve">Mientras aumenta la demanada sobre estimaciones epidemiológicas para áreas pequeñas, estudios recientes muestran una persistente brecha de desigualdad en la esperanza de vida al nacer en América Latina. La escasez de datos geoespaciales desafía la aplicación de diferentes métodos para estudiar estos diferenciales de salud. A menudo, los datos en áreas pequeñas o bien no existen o son escasos en la región. Los patrones espaciales son esenciales para comprender los resultados demográficos individuales relacionados con las características de un lugar, también como una herramienta para la aplicación de planes de desarrollo y para la asignación de recursos. La historia de la estimación en áreas pequeñas es escasa en Argentina, un claro ejemplo de un país con pocas fuentes de datos, pero también un caso muy interesante de la transición epidemiológica, que a menudo no se aborda en la literatura previa. Basado en la experiencia de nuevas aplicaciones y de acuerdo con la información auxiliar disponible, en este artículo aplicamos tres métodos diferentes para estimar y luego comparar los niveles de mortalidad en áreas pequeñas en la Región Pampeana de Argentina, durante el período 2009-2011. Se calculó la esperanza de vida al nacer en base a un enfoque bayesiano, un método de tabla de vida relacional, suavizando datos espaciales de acuerdo a patrones de áreas mayores vecinas, y un enfoque demográfico indirecto. Las estimaciones se compararon para calcular las tasas de esperanza de vida al nacer a partir de registros de defunción completos y luego se relacionaron con áreas espaciales, utilizando un análisis de regionalización simple. Las tasas estimadas indican que existe una gran variabilidad en la esperanza de vida al nacer y entre regiones, con una extensión de más de seis años en la Provincia de Buenos Aires. Además, encontramos evidencia sugestiva de que las tasas por edad presentan una mayor mortalidad infantil, pero también un mayor riesgo en los adultos mayores, en las provincias que muestran mayor heterogeneidad.</w:t>
+        <w:t xml:space="preserve">Mientras aumenta la demanada sobre estimaciones epidemiológicas para áreas pequeñas, estudios recientes muestran una persistente brecha de desigualdad en la esperanza de vida al nacer en América Latina. La escasez de datos geoespaciales desafía la aplicación de diferentes métodos para estudiar estos diferenciales de salud. En esta región, a menudo los datos en áreas pequeñas o bien no existen, son escasos o de muy mala calidad. Los patrones espaciales son esenciales para comprender los resultados demográficos individuales relacionados con las características de un lugar, también como una herramienta para la aplicación de planes de desarrollo y para la asignación de recursos. Basado en la experiencia de nuevas aplicaciones y de acuerdo con la información disponible, en este artículo aplicamos y comparamos los resultados de tres métodos diferentes para estimar los niveles de mortalidad en áreas pequeñas en la Región Pampeana de Argentina, durante el período 2009-2011. Se calculó la esperanza de vida al nacer en base a un enfoque bayesiano, un método de tabla de vida relacional, y un enfoque demográfico indirecto, suavizando datos espaciales de acuerdo a patrones de áreas mayores vecinas. Las estimaciones se compararon para calcular la esperanza de vida al nacer a partir de registros de defunción y luego se relacionaron con áreas espaciales, utilizando un análisis espacial. Las tasas estimadas indican que existe una gran variabilidad en la esperanza de vida al nacer y entre regiones, con una extensión de más de seis años en la Provincia de Buenos Aires.</w:t>
       </w:r>
     </w:p>
     <w:p>
@@ -117,7 +117,7 @@
         <w:pStyle w:val="FirstParagraph"/>
       </w:pPr>
       <w:r>
-        <w:t xml:space="preserve">À medida que a demanda por estimativas epidemiológicas para pequenas áreas aumenta, estudos recentes mostram uma lacuna persistente na desigualdade na expectativa de vida ao nascer na América Latina. A escassez de dados geoespaciais desafia a aplicação de diferentes métodos para estudar esses diferenciais de saúde. Freqüentemente, dados em pequenas áreas não existem ou são escassos na região. Os padrões espaciais são essenciais para a compreensão dos resultados demográficos individuais relacionados às características do local, bem como uma ferramenta para implementar planos de desenvolvimento e alocação de recursos. A história da estimativa de pequenas áreas é escassa na Argentina, um exemplo claro de um país com poucas fontes de dados, mas também um caso muito interessante da transição epidemiológica, que muitas vezes não é abordada na literatura anterior. Com base na experiência de novas aplicações e de acordo com as informações auxiliares disponíveis, neste artigo, aplicamos três métodos diferentes para estimar e comparar os níveis de mortalidade em pequenas áreas da Região Pampeana da Argentina, durante o período 2009-2011. A expectativa de vida ao nascer foi calculada com base em uma abordagem bayesiana, um método de tabela de vida relacional, suavizando os dados espaciais de acordo com os padrões das áreas maiores vizinhas e, em terceiro lugar, uma abordagem demográfica indireta. As estimativas foram comparadas para calcular as taxas de expectativa de vida no nascimento, a partir de registros completos de óbito e, em seguida, relacionados a áreas espaciais, usando uma análise de regionalização simples. As taxas estimadas indicam que há grande variabilidade na expectativa de vida ao nascer e entre regiões, com uma extensão de mais de seis anos na província de Buenos Aires. Além disso, encontramos evidências sugestivas de que as taxas de idade mostram maior mortalidade infantil, mas também maior risco em adultos mais velhos, nas províncias que mostram mais heterogeneidade.</w:t>
+        <w:t xml:space="preserve">À medida que a demanda por estimativas epidemiológicas para pequenas áreas aumenta, estudos recentes mostram uma lacuna persistente na desigualdade na expectativa de vida ao nascer na América Latina. A escassez de dados geoespaciais desafia a aplicação de diferentes métodos para estudar esses diferenciais de saúde. Nesta região, os dados em pequenas áreas costumam estar ausentes, escassos ou de muito baixa qualidade. Os padrões espaciais são essenciais para a compreensão dos resultados demográficos individuais relacionados às características do local, bem como uma ferramenta para implementar planos de desenvolvimento e alocação de recursos. Com base na experiência de novas aplicações e de acordo com as informações disponíveis, neste artigo, aplicamos e comparamos os resultados de três métodos diferentes para estimar os níveis de mortalidade em pequenas áreas na região de Pampeana, na Argentina, durante o período 2009-2011. A expectativa de vida ao nascer foi calculada com base em uma abordagem bayesiana, um método de tabela de vida relacional e uma abordagem demográfica indireta, suavizando os dados espaciais de acordo com os padrões das áreas maiores vizinhas. As estimativas foram comparadas para calcular a expectativa de vida no nascimento a partir dos registros de óbito e, em seguida, foram relacionadas às áreas espaciais, usando análise espacial. As taxas estimadas indicam que há grande variabilidade na expectativa de vida ao nascer e entre regiões, com uma extensão de mais de seis anos na província de Buenos Aires.</w:t>
       </w:r>
     </w:p>
     <w:p>
@@ -138,25 +138,7 @@
         <w:pStyle w:val="FirstParagraph"/>
       </w:pPr>
       <w:r>
-        <w:t xml:space="preserve">While the demand for epidemiological estimates of small areas is growing, recent studies show a wide gap and persistent inequalities in life expectancy at birth in Latin America. The lack of geospatial data challenge the application of different methods to study health differentials. Often data in small areas are non-existent or sparce in this region. Spatial patterns are essential to understand individual demographic outcomes related with the characteristics of a place, also as a tool for the application of development plans and for the allocation of resources. The history of estimation in small areas is scarce in Argentina, a clear example of a country with few data sources, but also a very interesting case of the epidemiological transition, often not address by the previous literature. Based on the experience of new applications according to the available auxiliary information, in this paper we apply three different methods to estimate and then compare mortality levels in small areas in the Pampean Region of Argentina, during the period 2009-2011. Life expectancy at birht was calculated based on a Bayesian approach, a relational life-table method, smoothing spatial data</w:t>
-      </w:r>
-      <w:r>
-        <w:t xml:space="preserve"> </w:t>
-      </w:r>
-      <w:r>
-        <w:t xml:space="preserve">‘</w:t>
-      </w:r>
-      <w:r>
-        <w:t xml:space="preserve">borrowing strength</w:t>
-      </w:r>
-      <w:r>
-        <w:t xml:space="preserve">’</w:t>
-      </w:r>
-      <w:r>
-        <w:t xml:space="preserve"> </w:t>
-      </w:r>
-      <w:r>
-        <w:t xml:space="preserve">from neighboring areas, and third a indirect demographic approach. Estimates are compared to calculate life expectancy at birth from full death registers and then related to spatial areas, using a simple regionalization analysis. Estimated rates indicate that there is a huge variability in life expectancy at birht withing and between regions, with a spread of up to more than sex years in the Province of Buenos Aires. Furthermore, we find suggestive evidence that the rates by age present a higher infant mortality but also a higher risk in older adults, in provinces that exibhit more heterogeneity.</w:t>
+        <w:t xml:space="preserve">As the demand for epidemiological estimates for small areas increases, recent studies show a persistent gap in inequality in life expectancy at birth in Latin America. The paucity of geospatial data challenges the application of different methods to study these health differentials. In this region, data in small areas is often either absent, scarce, or of very poor quality. Spatial patterns are essential for understanding individual demographic outcomes related to site characteristics, as well as a tool for implementing development plans and for resource allocation. Based on the experience of new applications and according to the available information, in this article we apply and compare the results of three different methods to estimate mortality levels in small areas in the Pampeana Region of Argentina, during the period 2009-2011. Life expectancy at birth was calculated based on a Bayesian approach, a relational life table method, and an indirect demographic approach, smoothing spatial data according to patterns of neighboring larger areas. Estimates were compared to calculate life expectancy at birth from death records and then related to spatial areas, using spatial analysis. Estimated rates indicate that there is great variability in life expectancy at birth and between regions, with an extension of more than six years in the Province of Buenos Aires.</w:t>
       </w:r>
     </w:p>
     <w:p>
@@ -190,7 +172,7 @@
         <m:sSub>
           <m:e>
             <m:r>
-              <m:t>q</m:t>
+              <m:t>e</m:t>
             </m:r>
           </m:e>
           <m:sub>
@@ -209,7 +191,7 @@
         <w:pStyle w:val="BodyText"/>
       </w:pPr>
       <w:r>
-        <w:t xml:space="preserve">Aunque los diferenciales socioeconómicos de mortalidad contribuyeron a mantener la hipótesis de la desigualdad persistente en la muerte durante y después de la transición epidemiológica, algunos autores esperan que los resultados de salud y las disparidades se extingan a medida que se desarrolla el cambio demográfico. Sin embargo, puntos de vista retrospectivos muestran que los diferenciales de mortalidad son persistentes y han crecido con el tiempo, en muchos casos de acuerdo a la condición socioeconómica. De todos modos, es útil tener en cuenta si estas disparidades continúan y/o surgen independientemente de escenarios iniciales auspiciosos.</w:t>
+        <w:t xml:space="preserve">Aunque los diferenciales socioeconómicos de mortalidad contribuyeron a mantener la hipótesis de la desigualdad persistente en la muerte durante y después de la transición epidemiológica, algunos autores esperan que los resultados de salud y las disparidades se extingan a medida que se desarrolla el cambio demográfico. Sin embargo, puntos de vista retrospectivos muestran que los diferenciales de mortalidad son persistentes y han aumentado con el tiempo, en muchos casos de acuerdo a la condición socioeconómica. De todos modos, es útil tener en cuenta si estas disparidades continúan y/o surgen independientemente de escenarios iniciales auspiciosos.</w:t>
       </w:r>
     </w:p>
     <w:p>
@@ -225,7 +207,72 @@
         <w:pStyle w:val="BodyText"/>
       </w:pPr>
       <w:r>
+        <w:t xml:space="preserve">Dado que una planificación de salud exitosa requiere medidas de mortalidad desagregadas que reflejen con precisión las variaciones regionales de salud, esta falta de estimaciones confiables también tiene un impacto negativo en las políticas públicas (</w:t>
+      </w:r>
+      <w:r>
+        <w:t xml:space="preserve">Fenelon (</w:t>
+      </w:r>
+      <w:hyperlink w:anchor="ref-Fenelon2013">
+        <w:r>
+          <w:rPr>
+            <w:rStyle w:val="Hyperlink"/>
+          </w:rPr>
+          <w:t xml:space="preserve">2013</w:t>
+        </w:r>
+      </w:hyperlink>
+      <w:r>
+        <w:t xml:space="preserve">)</w:t>
+      </w:r>
+      <w:r>
+        <w:t xml:space="preserve">). Las estimaciones adecuadas de mortalidad a nivel local también son esenciales para la identificación de poblaciones más vulnerables, el desarrollo de políticas sólidas de salud pública en todas las regiones y el logro de los Objetivos de Desarrollo Sostenible (ODS).</w:t>
+      </w:r>
+    </w:p>
+    <w:p>
+      <w:pPr>
+        <w:pStyle w:val="BodyText"/>
+      </w:pPr>
+      <w:r>
         <w:t xml:space="preserve">Sobre estas cuestiones, aportes metodológicas recientes se han desarrollado para estimaciones de mortalidad en áreas pequeñas (</w:t>
+      </w:r>
+      <w:r>
+        <w:t xml:space="preserve">Alexander, Zagheni, and Barbieri (</w:t>
+      </w:r>
+      <w:hyperlink w:anchor="ref-Alexander2017">
+        <w:r>
+          <w:rPr>
+            <w:rStyle w:val="Hyperlink"/>
+          </w:rPr>
+          <w:t xml:space="preserve">2017</w:t>
+        </w:r>
+      </w:hyperlink>
+      <w:r>
+        <w:t xml:space="preserve">)</w:t>
+      </w:r>
+      <w:r>
+        <w:t xml:space="preserve">;</w:t>
+      </w:r>
+      <w:r>
+        <w:t xml:space="preserve"> </w:t>
+      </w:r>
+      <w:r>
+        <w:t xml:space="preserve">Schmertmann and Gonzaga (</w:t>
+      </w:r>
+      <w:hyperlink w:anchor="ref-Schmertmann2018">
+        <w:r>
+          <w:rPr>
+            <w:rStyle w:val="Hyperlink"/>
+          </w:rPr>
+          <w:t xml:space="preserve">2018</w:t>
+        </w:r>
+      </w:hyperlink>
+      <w:r>
+        <w:t xml:space="preserve">)</w:t>
+      </w:r>
+      <w:r>
+        <w:t xml:space="preserve">;</w:t>
+      </w:r>
+      <w:r>
+        <w:t xml:space="preserve"> </w:t>
       </w:r>
       <w:r>
         <w:t xml:space="preserve">Vaupel and Missov (</w:t>
@@ -250,7 +297,7 @@
       <w:r>
         <w:t xml:space="preserve">Raalte, Sasson, and Martikainen (</w:t>
       </w:r>
-      <w:hyperlink w:anchor="ref-vanRaalte_Sasson_Martikainen_2018">
+      <w:hyperlink w:anchor="ref-van_Raalte1002">
         <w:r>
           <w:rPr>
             <w:rStyle w:val="Hyperlink"/>
@@ -262,7 +309,155 @@
         <w:t xml:space="preserve">)</w:t>
       </w:r>
       <w:r>
-        <w:t xml:space="preserve">). En América Latina y el Caribe, la demanda de estimaciones epidemiológicas (y de mortalidad, específicamente) sobre heterogeneidad a nivel subnacional está creciendo, tanto como una herramienta para la aplicación de diferentes planes de desarrollo como para la asignación de recursos. La continua pregunta es que tan representativos son los promedios regionales de la variabilidad sub-espacial. El problema principal para abordar esta problemática, es el de tratar con fenómenos con un pequeño número de experimentos, y en muchos casos desconocida cobertura. La experiencia en América Latina está liderada por Brasil, donde ya existe un desarrollo metodológico de avance sostenido (</w:t>
+        <w:t xml:space="preserve">). En América Latina y el Caribe, la demanda de estimaciones epidemiológicas (y de mortalidad, específicamente) sobre heterogeneidad a nivel subnacional está creciendo, tanto como una herramienta para la aplicación de diferentes planes de desarrollo como para la asignación de recursos. En los últimos años, una serie de estudios tuvo como objetivo estimar la mortalidad a nivel local y producir análisis de tendencias y patrones dentro de los países de la región (</w:t>
+      </w:r>
+      <w:r>
+        <w:t xml:space="preserve">Schmertmann and Gonzaga (</w:t>
+      </w:r>
+      <w:hyperlink w:anchor="ref-Schmertmann2018">
+        <w:r>
+          <w:rPr>
+            <w:rStyle w:val="Hyperlink"/>
+          </w:rPr>
+          <w:t xml:space="preserve">2018</w:t>
+        </w:r>
+      </w:hyperlink>
+      <w:r>
+        <w:t xml:space="preserve">)</w:t>
+      </w:r>
+      <w:r>
+        <w:t xml:space="preserve">;</w:t>
+      </w:r>
+      <w:r>
+        <w:t xml:space="preserve"> </w:t>
+      </w:r>
+      <w:r>
+        <w:t xml:space="preserve">Lima and Queiroz (</w:t>
+      </w:r>
+      <w:hyperlink w:anchor="ref-LimaQueiroz2014">
+        <w:r>
+          <w:rPr>
+            <w:rStyle w:val="Hyperlink"/>
+          </w:rPr>
+          <w:t xml:space="preserve">2014</w:t>
+        </w:r>
+      </w:hyperlink>
+      <w:r>
+        <w:t xml:space="preserve">)</w:t>
+      </w:r>
+      <w:r>
+        <w:t xml:space="preserve">;</w:t>
+      </w:r>
+      <w:r>
+        <w:t xml:space="preserve"> </w:t>
+      </w:r>
+      <w:r>
+        <w:t xml:space="preserve">Peralta (</w:t>
+      </w:r>
+      <w:hyperlink w:anchor="ref-Peralta2019">
+        <w:r>
+          <w:rPr>
+            <w:rStyle w:val="Hyperlink"/>
+          </w:rPr>
+          <w:t xml:space="preserve">2019</w:t>
+        </w:r>
+      </w:hyperlink>
+      <w:r>
+        <w:t xml:space="preserve">)</w:t>
+      </w:r>
+      <w:r>
+        <w:t xml:space="preserve">)</w:t>
+      </w:r>
+    </w:p>
+    <w:p>
+      <w:pPr>
+        <w:pStyle w:val="BodyText"/>
+      </w:pPr>
+      <w:r>
+        <w:t xml:space="preserve">La continua pregunta es que tan representativos son los promedios regionales de la variabilidad espacial. El problema principal para abordar esta problemática, es el de tratar con fenómenos con un pequeño número de experimentos, y en muchos casos desconocida cobertura. La experiencia en América Latina está liderada por Brasil, donde ya existe un desarrollo metodológico de avance sostenido</w:t>
+      </w:r>
+      <w:r>
+        <w:t xml:space="preserve"> </w:t>
+      </w:r>
+      <w:r>
+        <w:t xml:space="preserve">Usama Bilal (</w:t>
+      </w:r>
+      <w:hyperlink w:anchor="ref-Bilal2019">
+        <w:r>
+          <w:rPr>
+            <w:rStyle w:val="Hyperlink"/>
+          </w:rPr>
+          <w:t xml:space="preserve">2019</w:t>
+        </w:r>
+      </w:hyperlink>
+      <w:r>
+        <w:t xml:space="preserve">)</w:t>
+      </w:r>
+      <w:r>
+        <w:t xml:space="preserve">;</w:t>
+      </w:r>
+      <w:r>
+        <w:t xml:space="preserve"> </w:t>
+      </w:r>
+      <w:r>
+        <w:t xml:space="preserve">Peralta (</w:t>
+      </w:r>
+      <w:hyperlink w:anchor="ref-Peralta2019">
+        <w:r>
+          <w:rPr>
+            <w:rStyle w:val="Hyperlink"/>
+          </w:rPr>
+          <w:t xml:space="preserve">2019</w:t>
+        </w:r>
+      </w:hyperlink>
+      <w:r>
+        <w:t xml:space="preserve">)</w:t>
+      </w:r>
+      <w:r>
+        <w:t xml:space="preserve">;</w:t>
+      </w:r>
+      <w:r>
+        <w:t xml:space="preserve"> </w:t>
+      </w:r>
+      <w:r>
+        <w:t xml:space="preserve">C. P. Gonzaga M. R.; Schmertmann (</w:t>
+      </w:r>
+      <w:hyperlink w:anchor="ref-GonzagaSchmertmann2016">
+        <w:r>
+          <w:rPr>
+            <w:rStyle w:val="Hyperlink"/>
+          </w:rPr>
+          <w:t xml:space="preserve">2016</w:t>
+        </w:r>
+      </w:hyperlink>
+      <w:r>
+        <w:t xml:space="preserve">)</w:t>
+      </w:r>
+      <w:r>
+        <w:t xml:space="preserve">;</w:t>
+      </w:r>
+      <w:r>
+        <w:t xml:space="preserve"> </w:t>
+      </w:r>
+      <w:r>
+        <w:t xml:space="preserve">Lima and Queiroz (</w:t>
+      </w:r>
+      <w:hyperlink w:anchor="ref-LimaQueiroz2014">
+        <w:r>
+          <w:rPr>
+            <w:rStyle w:val="Hyperlink"/>
+          </w:rPr>
+          <w:t xml:space="preserve">2014</w:t>
+        </w:r>
+      </w:hyperlink>
+      <w:r>
+        <w:t xml:space="preserve">)</w:t>
+      </w:r>
+      <w:r>
+        <w:t xml:space="preserve">;</w:t>
+      </w:r>
+      <w:r>
+        <w:t xml:space="preserve"> </w:t>
       </w:r>
       <w:r>
         <w:t xml:space="preserve">Freire (</w:t>
@@ -305,7 +500,84 @@
         <w:pStyle w:val="FirstParagraph"/>
       </w:pPr>
       <w:r>
-        <w:t xml:space="preserve">Argentina representa un claro ejemplo de un país con pocas fuentes de datos, pero también un caso muy interesante de la transición de la mortalidad, que a menudo no se aborda en la literatura previa. En comparación con otros países latinoamericanos, el desarrollo socioeconómico temprano de Argentina, el alto grado de urbanización y la expansión de la educación formal influyeron en la reducción de la mortalidad que tuvo lugar antes que en la mayoría de los otros países de la región. Esto se dio sobre todo debido a mejoras en las condiciones de vida asociadas con el desarrollo socioeconómico, en lugar del avance del conocimiento y la tecnología médica para combatir las enfermedades infecciosas. Aunque tuvo lugar más rápidamente y comenzó desde niveles más altos, la caída de la mortalidad en Argentina puede, en ese sentido, compararse con el patrón seguido por los países desarrollados con mayor distancia que la mayoría del resto de América Latina. Con el criterio de probar cómo performan los métodos elegidos, discriminamos la región Pampena como espacio geográfico, ya que es la región con mayor participación en total país, que además se caracateriza por una importante hetorogeneidad social, económica y demográfica.</w:t>
+        <w:t xml:space="preserve">Argentina representa un claro ejemplo de un país con pocas fuentes de datos, pero también un caso muy interesante de la transición de la mortalidad, que a menudo no se aborda en la literatura previa. En comparación con otros países latinoamericanos, el desarrollo socioeconómico temprano de Argentina, el alto grado de urbanización y la expansión de la educación formal influyeron en la reducción de la mortalidad que tuvo lugar antes que en la mayoría de los otros países de la región. Esto se dio sobre todo debido a mejoras en las condiciones de vida asociadas con el desarrollo socioeconómico, en lugar del avance del conocimiento y la tecnología médica para combatir las enfermedades infecciosas. Aunque tuvo lugar más rápidamente y comenzó desde niveles más altos, la caída de la mortalidad en Argentina puede, en ese sentido, compararse con el patrón seguido por los países desarrollados con mayor distancia que la mayoría del resto de América Latina (</w:t>
+      </w:r>
+      <w:r>
+        <w:t xml:space="preserve">Sacco (</w:t>
+      </w:r>
+      <w:hyperlink w:anchor="ref-Sacco2016">
+        <w:r>
+          <w:rPr>
+            <w:rStyle w:val="Hyperlink"/>
+          </w:rPr>
+          <w:t xml:space="preserve">2016</w:t>
+        </w:r>
+      </w:hyperlink>
+      <w:r>
+        <w:t xml:space="preserve">)</w:t>
+      </w:r>
+      <w:r>
+        <w:t xml:space="preserve">;</w:t>
+      </w:r>
+      <w:r>
+        <w:t xml:space="preserve"> </w:t>
+      </w:r>
+      <w:r>
+        <w:t xml:space="preserve">GERI (</w:t>
+      </w:r>
+      <w:hyperlink w:anchor="ref-GeriMoscoso2018">
+        <w:r>
+          <w:rPr>
+            <w:rStyle w:val="Hyperlink"/>
+          </w:rPr>
+          <w:t xml:space="preserve">2018</w:t>
+        </w:r>
+      </w:hyperlink>
+      <w:r>
+        <w:t xml:space="preserve">)</w:t>
+      </w:r>
+      <w:r>
+        <w:t xml:space="preserve">;</w:t>
+      </w:r>
+      <w:r>
+        <w:t xml:space="preserve"> </w:t>
+      </w:r>
+      <w:r>
+        <w:t xml:space="preserve">Sacco (</w:t>
+      </w:r>
+      <w:hyperlink w:anchor="ref-SaccoBorges2018">
+        <w:r>
+          <w:rPr>
+            <w:rStyle w:val="Hyperlink"/>
+          </w:rPr>
+          <w:t xml:space="preserve">2018</w:t>
+        </w:r>
+      </w:hyperlink>
+      <w:r>
+        <w:t xml:space="preserve">)</w:t>
+      </w:r>
+      <w:r>
+        <w:t xml:space="preserve">;</w:t>
+      </w:r>
+      <w:r>
+        <w:t xml:space="preserve"> </w:t>
+      </w:r>
+      <w:r>
+        <w:t xml:space="preserve">Gragnolati (</w:t>
+      </w:r>
+      <w:hyperlink w:anchor="ref-Gragnolati2015">
+        <w:r>
+          <w:rPr>
+            <w:rStyle w:val="Hyperlink"/>
+          </w:rPr>
+          <w:t xml:space="preserve">2015</w:t>
+        </w:r>
+      </w:hyperlink>
+      <w:r>
+        <w:t xml:space="preserve">)</w:t>
+      </w:r>
+      <w:r>
+        <w:t xml:space="preserve">). Con el criterio de probar cómo performan los métodos elegidos, discriminamos la región Pampena como espacio geográfico, ya que es la región con mayor participación en total país, que además se caracteriza por una importante hetorogeneidad social, económica y demográfica.</w:t>
       </w:r>
     </w:p>
     <w:p>
@@ -370,14 +642,6 @@
         <w:pStyle w:val="BodyText"/>
       </w:pPr>
       <w:r>
-        <w:t xml:space="preserve">Utilizamos los datos administrativos del registro de defunciones del Departamento de Estadísticas e Información de Salud del Ministerio de Salud de la Nación (DEIS), unidad oficial del gobierno a cargo de la administración de conteos de defunciones, y las estimaciones de población elaboradas por el Instituto Nacional de Estadísticas y censo (INDEC) agencia gubernamental argentina responsable de la recopilación y el procesamiento de datos estadísticos, como los censos de población. En primer lugar, aplicamos Métodos de Distribución de Muerte (DDM, por su sigla en inglés). Luego combinamos DDM con un enfoque empírico bayesiano, método ya aplicado para el caso de Brasil. El procedimiento de dos pasos nos permitió corregir la falta de registro de los recuentos de muertes y minimizar las fluctuaciones aleatorias que posibles al calcular los niveles de mortalidad en áreas pequeñas.</w:t>
-      </w:r>
-    </w:p>
-    <w:p>
-      <w:pPr>
-        <w:pStyle w:val="BodyText"/>
-      </w:pPr>
-      <w:r>
         <w:t xml:space="preserve">Lo que resta del artículo se divide de la siguiente forma: en la sección Datos se retoma un análisis inicial de calidad de datos, los problemas encontrados y las soluciones de corrección adoptadas.</w:t>
       </w:r>
       <w:r>
@@ -405,6 +669,14 @@
         <w:t xml:space="preserve">Datos</w:t>
       </w:r>
       <w:bookmarkEnd w:id="27"/>
+    </w:p>
+    <w:p>
+      <w:pPr>
+        <w:pStyle w:val="FirstParagraph"/>
+      </w:pPr>
+      <w:r>
+        <w:t xml:space="preserve">Utilizamos los datos administrativos del registro de defunciones del Departamento de Estadísticas e Información de Salud del Ministerio de Salud de la Nación (DEIS), unidad oficial del gobierno a cargo de la administración de conteos de defunciones, y las estimaciones de población elaboradas por el Instituto Nacional de Estadísticas y censo (INDEC) agencia gubernamental argentina responsable de la recopilación y el procesamiento de datos estadísticos, como los censos de población.</w:t>
+      </w:r>
     </w:p>
     <w:p>
       <w:pPr>
@@ -481,7 +753,7 @@
         <w:t xml:space="preserve">). Luego, en lugar de promediar los tres años de riesgo, se tuvo en cuenta los años-persona en que las personas hubiesen vivido en el período de tres años entre 2009 y 2011 y la fecha censal (</w:t>
       </w:r>
       <w:r>
-        <w:t xml:space="preserve">Gonzaga and Schmertmann (</w:t>
+        <w:t xml:space="preserve">M. R. Gonzaga and Schmertmann (</w:t>
       </w:r>
       <w:hyperlink w:anchor="ref-Gonzaga_Schmertmann_2016">
         <w:r>
@@ -510,7 +782,7 @@
         <w:t xml:space="preserve"> </w:t>
       </w:r>
       <w:r>
-        <w:t xml:space="preserve">Gonzaga and Schmertmann (</w:t>
+        <w:t xml:space="preserve">M. R. Gonzaga and Schmertmann (</w:t>
       </w:r>
       <w:hyperlink w:anchor="ref-Gonzaga_Schmertmann_2016">
         <w:r>
@@ -1315,6 +1587,24 @@
           <w:t xml:space="preserve">1994</w:t>
         </w:r>
       </w:hyperlink>
+      <w:r>
+        <w:t xml:space="preserve">)</w:t>
+      </w:r>
+      <w:r>
+        <w:t xml:space="preserve">;</w:t>
+      </w:r>
+      <w:r>
+        <w:t xml:space="preserve"> </w:t>
+      </w:r>
+      <w:r>
+        <w:t xml:space="preserve">(</w:t>
+      </w:r>
+      <w:r>
+        <w:rPr>
+          <w:b/>
+        </w:rPr>
+        <w:t xml:space="preserve">???</w:t>
+      </w:r>
       <w:r>
         <w:t xml:space="preserve">)</w:t>
       </w:r>
@@ -3520,7 +3810,7 @@
         <w:t xml:space="preserve"> </w:t>
       </w:r>
       <w:r>
-        <w:t xml:space="preserve">Gonzaga and Schmertmann (</w:t>
+        <w:t xml:space="preserve">M. R. Gonzaga and Schmertmann (</w:t>
       </w:r>
       <w:hyperlink w:anchor="ref-Gonzaga_Schmertmann_2016">
         <w:r>
@@ -4628,7 +4918,7 @@
         <w:t xml:space="preserve"> </w:t>
       </w:r>
       <w:r>
-        <w:t xml:space="preserve">Gonzaga and Schmertmann (</w:t>
+        <w:t xml:space="preserve">M. R. Gonzaga and Schmertmann (</w:t>
       </w:r>
       <w:hyperlink w:anchor="ref-Gonzaga_Schmertmann_2016">
         <w:r>
@@ -5230,7 +5520,7 @@
         <w:pStyle w:val="BodyText"/>
       </w:pPr>
       <w:r>
-        <w:t xml:space="preserve">###** La provincia de Buenos Aires y su particularidad**</w:t>
+        <w:t xml:space="preserve">###** La provincia de Buenos Aires**</w:t>
       </w:r>
     </w:p>
     <w:p>
@@ -8063,7 +8353,7 @@
         <w:t xml:space="preserve">Source: Own calculations</w:t>
       </w:r>
     </w:p>
-    <w:bookmarkStart w:id="107" w:name="refs"/>
+    <w:bookmarkStart w:id="117" w:name="refs"/>
     <w:bookmarkStart w:id="58" w:name="ref-Alexander2017"/>
     <w:p>
       <w:pPr>
@@ -8479,23 +8769,73 @@
       </w:r>
     </w:p>
     <w:bookmarkEnd w:id="79"/>
-    <w:bookmarkStart w:id="80" w:name="ref-FreireEtAl2015"/>
+    <w:bookmarkStart w:id="80" w:name="ref-Fenelon2013"/>
     <w:p>
       <w:pPr>
         <w:pStyle w:val="Bibliography"/>
       </w:pPr>
       <w:r>
+        <w:t xml:space="preserve">Fenelon, Andrew. 2013. “Geographic divergence in mortality in the United States.”</w:t>
+      </w:r>
+      <w:r>
+        <w:t xml:space="preserve"> </w:t>
+      </w:r>
+      <w:r>
+        <w:rPr>
+          <w:i/>
+        </w:rPr>
+        <w:t xml:space="preserve">Population and Development Review</w:t>
+      </w:r>
+      <w:r>
+        <w:t xml:space="preserve"> </w:t>
+      </w:r>
+      <w:r>
+        <w:t xml:space="preserve">39 (4): 611–34.</w:t>
+      </w:r>
+    </w:p>
+    <w:bookmarkEnd w:id="80"/>
+    <w:bookmarkStart w:id="81" w:name="ref-FreireEtAl2015"/>
+    <w:p>
+      <w:pPr>
+        <w:pStyle w:val="Bibliography"/>
+      </w:pPr>
+      <w:r>
         <w:t xml:space="preserve">Freire, Queiroz, F. H. M. d. A. 2015. “Mortality Estimates and Construction of Life Tables for Small Areas in Brazil, 2010.”</w:t>
       </w:r>
     </w:p>
-    <w:bookmarkEnd w:id="80"/>
-    <w:bookmarkStart w:id="82" w:name="ref-Gonzaga_Schmertmann_2016"/>
+    <w:bookmarkEnd w:id="81"/>
+    <w:bookmarkStart w:id="82" w:name="ref-GeriMoscoso2018"/>
     <w:p>
       <w:pPr>
         <w:pStyle w:val="Bibliography"/>
       </w:pPr>
       <w:r>
-        <w:t xml:space="preserve">Gonzaga, Marcos Roberto, and Carl Paul Schmertmann. 2016. “Estimating Age- and Sex-Specific Mortality Rates for Small Areas with Topals Regression: An Application to Brazil in 2010.”</w:t>
+        <w:t xml:space="preserve">GERI, Fernando; MOSCOSO, Milva; LAGO. 2018. “Bonos Demográficos En Argentina, 1960-2015.”</w:t>
+      </w:r>
+      <w:r>
+        <w:t xml:space="preserve"> </w:t>
+      </w:r>
+      <w:r>
+        <w:rPr>
+          <w:i/>
+        </w:rPr>
+        <w:t xml:space="preserve">Estudios Demográficos Y Urbanos</w:t>
+      </w:r>
+      <w:r>
+        <w:t xml:space="preserve"> </w:t>
+      </w:r>
+      <w:r>
+        <w:t xml:space="preserve">33 (1): 225–52.</w:t>
+      </w:r>
+    </w:p>
+    <w:bookmarkEnd w:id="82"/>
+    <w:bookmarkStart w:id="83" w:name="ref-GonzagaSchmertmann2016"/>
+    <w:p>
+      <w:pPr>
+        <w:pStyle w:val="Bibliography"/>
+      </w:pPr>
+      <w:r>
+        <w:t xml:space="preserve">Gonzaga, C. P., M. R.; Schmertmann. 2016. “Estimativa de Taxas de Mortalidade Por Idade E Sexo Para Pequenas áreas Com Regressão de Topals: Uma Aplicação Para O Brasil Em 2010.”</w:t>
       </w:r>
       <w:r>
         <w:t xml:space="preserve"> </w:t>
@@ -8510,12 +8850,37 @@
         <w:t xml:space="preserve"> </w:t>
       </w:r>
       <w:r>
+        <w:t xml:space="preserve">33 (12): 629–52.</w:t>
+      </w:r>
+    </w:p>
+    <w:bookmarkEnd w:id="83"/>
+    <w:bookmarkStart w:id="85" w:name="ref-Gonzaga_Schmertmann_2016"/>
+    <w:p>
+      <w:pPr>
+        <w:pStyle w:val="Bibliography"/>
+      </w:pPr>
+      <w:r>
+        <w:t xml:space="preserve">Gonzaga, Marcos Roberto, and Carl Paul Schmertmann. 2016. “Estimating Age- and Sex-Specific Mortality Rates for Small Areas with Topals Regression: An Application to Brazil in 2010.”</w:t>
+      </w:r>
+      <w:r>
+        <w:t xml:space="preserve"> </w:t>
+      </w:r>
+      <w:r>
+        <w:rPr>
+          <w:i/>
+        </w:rPr>
+        <w:t xml:space="preserve">Revista Brasileira de Estudos de População</w:t>
+      </w:r>
+      <w:r>
+        <w:t xml:space="preserve"> </w:t>
+      </w:r>
+      <w:r>
         <w:t xml:space="preserve">33 (3): 629–52.</w:t>
       </w:r>
       <w:r>
         <w:t xml:space="preserve"> </w:t>
       </w:r>
-      <w:hyperlink r:id="rId81">
+      <w:hyperlink r:id="rId84">
         <w:r>
           <w:rPr>
             <w:rStyle w:val="Hyperlink"/>
@@ -8527,18 +8892,40 @@
         <w:t xml:space="preserve">.</w:t>
       </w:r>
     </w:p>
-    <w:bookmarkEnd w:id="82"/>
-    <w:bookmarkStart w:id="83" w:name="ref-Grushka2013"/>
+    <w:bookmarkEnd w:id="85"/>
+    <w:bookmarkStart w:id="86" w:name="ref-Gragnolati2015"/>
     <w:p>
       <w:pPr>
         <w:pStyle w:val="Bibliography"/>
       </w:pPr>
       <w:r>
+        <w:t xml:space="preserve">Gragnolati, Rafael P.; Apella, Michele; Rofman. 2015.</w:t>
+      </w:r>
+      <w:r>
+        <w:t xml:space="preserve"> </w:t>
+      </w:r>
+      <w:r>
+        <w:rPr>
+          <w:i/>
+        </w:rPr>
+        <w:t xml:space="preserve">As Time Goes by in Argentina : Economic Opportunities and Challenges of the Demographic Transition</w:t>
+      </w:r>
+      <w:r>
+        <w:t xml:space="preserve">. World Bank Publications.</w:t>
+      </w:r>
+    </w:p>
+    <w:bookmarkEnd w:id="86"/>
+    <w:bookmarkStart w:id="87" w:name="ref-Grushka2013"/>
+    <w:p>
+      <w:pPr>
+        <w:pStyle w:val="Bibliography"/>
+      </w:pPr>
+      <w:r>
         <w:t xml:space="preserve">Grushka, Baum, C. 2013. “Vivir Y Morir En Las Comunas de La Ciudad de Buenos Aires: Un Estudio de Diferenciales.” Población de Buenos Aires.</w:t>
       </w:r>
     </w:p>
-    <w:bookmarkEnd w:id="83"/>
-    <w:bookmarkStart w:id="84" w:name="ref-INDEC2013"/>
+    <w:bookmarkEnd w:id="87"/>
+    <w:bookmarkStart w:id="88" w:name="ref-INDEC2013"/>
     <w:p>
       <w:pPr>
         <w:pStyle w:val="Bibliography"/>
@@ -8547,8 +8934,8 @@
         <w:t xml:space="preserve">INDEC. 2013. “Tablas Abreviadas de Mortalidad Por Sexo Y Edad 2008-2010: Total Del País Y Provincias.”</w:t>
       </w:r>
     </w:p>
-    <w:bookmarkEnd w:id="84"/>
-    <w:bookmarkStart w:id="85" w:name="ref-INDEC2015"/>
+    <w:bookmarkEnd w:id="88"/>
+    <w:bookmarkStart w:id="89" w:name="ref-INDEC2015"/>
     <w:p>
       <w:pPr>
         <w:pStyle w:val="Bibliography"/>
@@ -8557,8 +8944,8 @@
         <w:t xml:space="preserve">———. 2015. “Estimaciones de Población Por Sexo, Departamento Y Año Calendario2010-2025.”</w:t>
       </w:r>
     </w:p>
-    <w:bookmarkEnd w:id="85"/>
-    <w:bookmarkStart w:id="86" w:name="ref-James2014"/>
+    <w:bookmarkEnd w:id="89"/>
+    <w:bookmarkStart w:id="90" w:name="ref-James2014"/>
     <w:p>
       <w:pPr>
         <w:pStyle w:val="Bibliography"/>
@@ -8579,8 +8966,8 @@
         <w:t xml:space="preserve">. Springer Publishing Company, Incorporated.</w:t>
       </w:r>
     </w:p>
-    <w:bookmarkEnd w:id="86"/>
-    <w:bookmarkStart w:id="87" w:name="ref-JaspersOrellana1994"/>
+    <w:bookmarkEnd w:id="90"/>
+    <w:bookmarkStart w:id="91" w:name="ref-JaspersOrellana1994"/>
     <w:p>
       <w:pPr>
         <w:pStyle w:val="Bibliography"/>
@@ -8604,8 +8991,8 @@
         <w:t xml:space="preserve">60 (CELADE): 47–77.</w:t>
       </w:r>
     </w:p>
-    <w:bookmarkEnd w:id="87"/>
-    <w:bookmarkStart w:id="88" w:name="ref-Kaztman1995"/>
+    <w:bookmarkEnd w:id="91"/>
+    <w:bookmarkStart w:id="92" w:name="ref-Kaztman1995"/>
     <w:p>
       <w:pPr>
         <w:pStyle w:val="Bibliography"/>
@@ -8614,8 +9001,47 @@
         <w:t xml:space="preserve">Kaztman, Rubén. 1995. “La Medición de Las Necesidades Básicas Insatisfechas En Los Censos de Población.” Centro Latinoamericano de Demografía.</w:t>
       </w:r>
     </w:p>
-    <w:bookmarkEnd w:id="88"/>
-    <w:bookmarkStart w:id="90" w:name="ref-Longford1999"/>
+    <w:bookmarkEnd w:id="92"/>
+    <w:bookmarkStart w:id="94" w:name="ref-LimaQueiroz2014"/>
+    <w:p>
+      <w:pPr>
+        <w:pStyle w:val="Bibliography"/>
+      </w:pPr>
+      <w:r>
+        <w:t xml:space="preserve">Lima, Everton Emanuel Campos de, and Bernardo Lanza Queiroz. 2014. “Evolution of the Deaths Registry System in Brazil: Associations with Changes in the Mortality Profile, Under-Registration of Death Counts, and Ill-Defined Causes of Death.”</w:t>
+      </w:r>
+      <w:r>
+        <w:t xml:space="preserve"> </w:t>
+      </w:r>
+      <w:r>
+        <w:rPr>
+          <w:i/>
+        </w:rPr>
+        <w:t xml:space="preserve">Cadernos de Saúde Pública</w:t>
+      </w:r>
+      <w:r>
+        <w:t xml:space="preserve"> </w:t>
+      </w:r>
+      <w:r>
+        <w:t xml:space="preserve">30 (8): 1721–30.</w:t>
+      </w:r>
+      <w:r>
+        <w:t xml:space="preserve"> </w:t>
+      </w:r>
+      <w:hyperlink r:id="rId93">
+        <w:r>
+          <w:rPr>
+            <w:rStyle w:val="Hyperlink"/>
+          </w:rPr>
+          <w:t xml:space="preserve">https://doi.org/https://dx.doi.org/10.1590/0102-311X00131113</w:t>
+        </w:r>
+      </w:hyperlink>
+      <w:r>
+        <w:t xml:space="preserve">.</w:t>
+      </w:r>
+    </w:p>
+    <w:bookmarkEnd w:id="94"/>
+    <w:bookmarkStart w:id="96" w:name="ref-Longford1999"/>
     <w:p>
       <w:pPr>
         <w:pStyle w:val="Bibliography"/>
@@ -8641,7 +9067,7 @@
       <w:r>
         <w:t xml:space="preserve"> </w:t>
       </w:r>
-      <w:hyperlink r:id="rId89">
+      <w:hyperlink r:id="rId95">
         <w:r>
           <w:rPr>
             <w:rStyle w:val="Hyperlink"/>
@@ -8653,8 +9079,8 @@
         <w:t xml:space="preserve">.</w:t>
       </w:r>
     </w:p>
-    <w:bookmarkEnd w:id="90"/>
-    <w:bookmarkStart w:id="92" w:name="ref-Marshall1991"/>
+    <w:bookmarkEnd w:id="96"/>
+    <w:bookmarkStart w:id="98" w:name="ref-Marshall1991"/>
     <w:p>
       <w:pPr>
         <w:pStyle w:val="Bibliography"/>
@@ -8680,7 +9106,7 @@
       <w:r>
         <w:t xml:space="preserve"> </w:t>
       </w:r>
-      <w:hyperlink r:id="rId91">
+      <w:hyperlink r:id="rId97">
         <w:r>
           <w:rPr>
             <w:rStyle w:val="Hyperlink"/>
@@ -8692,8 +9118,8 @@
         <w:t xml:space="preserve">.</w:t>
       </w:r>
     </w:p>
-    <w:bookmarkEnd w:id="92"/>
-    <w:bookmarkStart w:id="93" w:name="ref-Moultrie"/>
+    <w:bookmarkEnd w:id="98"/>
+    <w:bookmarkStart w:id="99" w:name="ref-Moultrie"/>
     <w:p>
       <w:pPr>
         <w:pStyle w:val="Bibliography"/>
@@ -8714,8 +9140,33 @@
         <w:t xml:space="preserve">.</w:t>
       </w:r>
     </w:p>
-    <w:bookmarkEnd w:id="93"/>
-    <w:bookmarkStart w:id="95" w:name="ref-Preston_1975"/>
+    <w:bookmarkEnd w:id="99"/>
+    <w:bookmarkStart w:id="100" w:name="ref-Peralta2019"/>
+    <w:p>
+      <w:pPr>
+        <w:pStyle w:val="Bibliography"/>
+      </w:pPr>
+      <w:r>
+        <w:t xml:space="preserve">Peralta, Joan; Borrell, Andrés; Benach. 2019. “Evolution of the Deaths Registry System in Brazil: Associations with Changes in the Mortality Profile, Under-Registration of Death Counts, and Ill-Defined Causes of Death.”</w:t>
+      </w:r>
+      <w:r>
+        <w:t xml:space="preserve"> </w:t>
+      </w:r>
+      <w:r>
+        <w:rPr>
+          <w:i/>
+        </w:rPr>
+        <w:t xml:space="preserve">Population Health Metric</w:t>
+      </w:r>
+      <w:r>
+        <w:t xml:space="preserve"> </w:t>
+      </w:r>
+      <w:r>
+        <w:t xml:space="preserve">17 (3): 3.</w:t>
+      </w:r>
+    </w:p>
+    <w:bookmarkEnd w:id="100"/>
+    <w:bookmarkStart w:id="102" w:name="ref-Preston_1975"/>
     <w:p>
       <w:pPr>
         <w:pStyle w:val="Bibliography"/>
@@ -8741,7 +9192,7 @@
       <w:r>
         <w:t xml:space="preserve"> </w:t>
       </w:r>
-      <w:hyperlink r:id="rId94">
+      <w:hyperlink r:id="rId101">
         <w:r>
           <w:rPr>
             <w:rStyle w:val="Hyperlink"/>
@@ -8753,8 +9204,8 @@
         <w:t xml:space="preserve">.</w:t>
       </w:r>
     </w:p>
-    <w:bookmarkEnd w:id="95"/>
-    <w:bookmarkStart w:id="97" w:name="ref-Preston1980"/>
+    <w:bookmarkEnd w:id="102"/>
+    <w:bookmarkStart w:id="104" w:name="ref-Preston1980"/>
     <w:p>
       <w:pPr>
         <w:pStyle w:val="Bibliography"/>
@@ -8780,7 +9231,7 @@
       <w:r>
         <w:t xml:space="preserve"> </w:t>
       </w:r>
-      <w:hyperlink r:id="rId96">
+      <w:hyperlink r:id="rId103">
         <w:r>
           <w:rPr>
             <w:rStyle w:val="Hyperlink"/>
@@ -8792,8 +9243,8 @@
         <w:t xml:space="preserve">.</w:t>
       </w:r>
     </w:p>
-    <w:bookmarkEnd w:id="97"/>
-    <w:bookmarkStart w:id="99" w:name="ref-vanRaalte_Sasson_Martikainen_2018"/>
+    <w:bookmarkEnd w:id="104"/>
+    <w:bookmarkStart w:id="106" w:name="ref-van_Raalte1002"/>
     <w:p>
       <w:pPr>
         <w:pStyle w:val="Bibliography"/>
@@ -8814,12 +9265,12 @@
         <w:t xml:space="preserve"> </w:t>
       </w:r>
       <w:r>
-        <w:t xml:space="preserve">362 (6418): 1002–4.</w:t>
-      </w:r>
-      <w:r>
-        <w:t xml:space="preserve"> </w:t>
-      </w:r>
-      <w:hyperlink r:id="rId98">
+        <w:t xml:space="preserve">362 (6418). American Association for the Advancement of Science: 1002–4.</w:t>
+      </w:r>
+      <w:r>
+        <w:t xml:space="preserve"> </w:t>
+      </w:r>
+      <w:hyperlink r:id="rId105">
         <w:r>
           <w:rPr>
             <w:rStyle w:val="Hyperlink"/>
@@ -8831,8 +9282,58 @@
         <w:t xml:space="preserve">.</w:t>
       </w:r>
     </w:p>
-    <w:bookmarkEnd w:id="99"/>
-    <w:bookmarkStart w:id="101" w:name="ref-Schmertmann2018"/>
+    <w:bookmarkEnd w:id="106"/>
+    <w:bookmarkStart w:id="107" w:name="ref-SaccoBorges2018"/>
+    <w:p>
+      <w:pPr>
+        <w:pStyle w:val="Bibliography"/>
+      </w:pPr>
+      <w:r>
+        <w:t xml:space="preserve">Sacco, G., N.; Borges. 2018. “¿Converge La Fecundidad En Brasil Y Argentina? Un Enfoque Desde Las Desigualdades.”</w:t>
+      </w:r>
+      <w:r>
+        <w:t xml:space="preserve"> </w:t>
+      </w:r>
+      <w:r>
+        <w:rPr>
+          <w:i/>
+        </w:rPr>
+        <w:t xml:space="preserve">Revista Brasileira de Estudos de População</w:t>
+      </w:r>
+      <w:r>
+        <w:t xml:space="preserve"> </w:t>
+      </w:r>
+      <w:r>
+        <w:t xml:space="preserve">35 (1).</w:t>
+      </w:r>
+    </w:p>
+    <w:bookmarkEnd w:id="107"/>
+    <w:bookmarkStart w:id="108" w:name="ref-Sacco2016"/>
+    <w:p>
+      <w:pPr>
+        <w:pStyle w:val="Bibliography"/>
+      </w:pPr>
+      <w:r>
+        <w:t xml:space="preserve">Sacco, Nicolás. 2016. “¿Cuánto Vivieron Los Nacidos a Fines Del Siglo Xix Y Cuánto Vivirán Los Nacidos a Fines Del Siglo Xx?”</w:t>
+      </w:r>
+      <w:r>
+        <w:t xml:space="preserve"> </w:t>
+      </w:r>
+      <w:r>
+        <w:rPr>
+          <w:i/>
+        </w:rPr>
+        <w:t xml:space="preserve">Notas de Población</w:t>
+      </w:r>
+      <w:r>
+        <w:t xml:space="preserve"> </w:t>
+      </w:r>
+      <w:r>
+        <w:t xml:space="preserve">103 (julio-diciembre): 73–100.</w:t>
+      </w:r>
+    </w:p>
+    <w:bookmarkEnd w:id="108"/>
+    <w:bookmarkStart w:id="110" w:name="ref-Schmertmann2018"/>
     <w:p>
       <w:pPr>
         <w:pStyle w:val="Bibliography"/>
@@ -8858,7 +9359,7 @@
       <w:r>
         <w:t xml:space="preserve"> </w:t>
       </w:r>
-      <w:hyperlink r:id="rId100">
+      <w:hyperlink r:id="rId109">
         <w:r>
           <w:rPr>
             <w:rStyle w:val="Hyperlink"/>
@@ -8870,8 +9371,8 @@
         <w:t xml:space="preserve">.</w:t>
       </w:r>
     </w:p>
-    <w:bookmarkEnd w:id="101"/>
-    <w:bookmarkStart w:id="102" w:name="ref-torcida2008"/>
+    <w:bookmarkEnd w:id="110"/>
+    <w:bookmarkStart w:id="111" w:name="ref-torcida2008"/>
     <w:p>
       <w:pPr>
         <w:pStyle w:val="Bibliography"/>
@@ -8880,8 +9381,33 @@
         <w:t xml:space="preserve">Torcida, Sebastián, Andrea L Vega, and Guillermo A Velázquez. 2008. “Análisis de La Evolución de La Tasa de Mortalidad Infantil En Los Departamentos de Argentina. 1994-20.”</w:t>
       </w:r>
     </w:p>
-    <w:bookmarkEnd w:id="102"/>
-    <w:bookmarkStart w:id="104" w:name="ref-Vaupel_Missov_2013"/>
+    <w:bookmarkEnd w:id="111"/>
+    <w:bookmarkStart w:id="112" w:name="ref-Bilal2019"/>
+    <w:p>
+      <w:pPr>
+        <w:pStyle w:val="Bibliography"/>
+      </w:pPr>
+      <w:r>
+        <w:t xml:space="preserve">Usama Bilal, Waleska T. Caiaffa, Marcio Alazraqui. 2019. “Inequalities in Life Expectancy in Six Large Latin American Cities from the Salurbal Study: An Ecological Analysis.”</w:t>
+      </w:r>
+      <w:r>
+        <w:t xml:space="preserve"> </w:t>
+      </w:r>
+      <w:r>
+        <w:rPr>
+          <w:i/>
+        </w:rPr>
+        <w:t xml:space="preserve">The Lancet Planetary Health</w:t>
+      </w:r>
+      <w:r>
+        <w:t xml:space="preserve"> </w:t>
+      </w:r>
+      <w:r>
+        <w:t xml:space="preserve">3 (12): e503–e510.</w:t>
+      </w:r>
+    </w:p>
+    <w:bookmarkEnd w:id="112"/>
+    <w:bookmarkStart w:id="114" w:name="ref-Vaupel_Missov_2013"/>
     <w:p>
       <w:pPr>
         <w:pStyle w:val="Bibliography"/>
@@ -8907,7 +9433,7 @@
       <w:r>
         <w:t xml:space="preserve"> </w:t>
       </w:r>
-      <w:hyperlink r:id="rId103">
+      <w:hyperlink r:id="rId113">
         <w:r>
           <w:rPr>
             <w:rStyle w:val="Hyperlink"/>
@@ -8919,8 +9445,8 @@
         <w:t xml:space="preserve">.</w:t>
       </w:r>
     </w:p>
-    <w:bookmarkEnd w:id="104"/>
-    <w:bookmarkStart w:id="106" w:name="ref-Wrycza2012"/>
+    <w:bookmarkEnd w:id="114"/>
+    <w:bookmarkStart w:id="116" w:name="ref-Wrycza2012"/>
     <w:p>
       <w:pPr>
         <w:pStyle w:val="Bibliography"/>
@@ -8946,7 +9472,7 @@
       <w:r>
         <w:t xml:space="preserve"> </w:t>
       </w:r>
-      <w:hyperlink r:id="rId105">
+      <w:hyperlink r:id="rId115">
         <w:r>
           <w:rPr>
             <w:rStyle w:val="Hyperlink"/>
@@ -8958,8 +9484,8 @@
         <w:t xml:space="preserve">.</w:t>
       </w:r>
     </w:p>
-    <w:bookmarkEnd w:id="106"/>
-    <w:bookmarkEnd w:id="107"/>
+    <w:bookmarkEnd w:id="116"/>
+    <w:bookmarkEnd w:id="117"/>
     <w:sectPr/>
   </w:body>
 </w:document>
@@ -9010,7 +9536,7 @@
           <w:rPr>
             <w:rStyle w:val="Hyperlink"/>
           </w:rPr>
-          <w:t xml:space="preserve">https://github.com/nsacco/mortalidad_Argentina</w:t>
+          <w:t xml:space="preserve">https://github.com/nsacco/SubnMort</w:t>
         </w:r>
       </w:hyperlink>
       <w:r>

</xml_diff>